<commit_message>
views.py에서success_url 부분에 reverse_lazy() 메서드 처리 안한것 수정하여 commit
</commit_message>
<xml_diff>
--- a/vue-django/django강의정보정리.docx
+++ b/vue-django/django강의정보정리.docx
@@ -17017,11 +17017,6 @@
       </w:r>
     </w:p>
     <w:p>
-      <w:pPr>
-        <w:rPr>
-          <w:rFonts w:hint="eastAsia"/>
-        </w:rPr>
-      </w:pPr>
       <w:r>
         <w:rPr>
           <w:rFonts w:hint="eastAsia"/>
@@ -17167,13 +17162,7 @@
       </w:r>
     </w:p>
     <w:p/>
-    <w:p>
-      <w:pPr>
-        <w:rPr>
-          <w:rFonts w:hint="eastAsia"/>
-        </w:rPr>
-      </w:pPr>
-    </w:p>
+    <w:p/>
     <w:p>
       <w:pPr>
         <w:pStyle w:val="2"/>
@@ -17209,6 +17198,55 @@
         <w:t>사용 하기</w:t>
       </w:r>
       <w:proofErr w:type="gramEnd"/>
+      <w:r>
+        <w:rPr>
+          <w:rFonts w:hint="eastAsia"/>
+        </w:rPr>
+        <w:t>(</w:t>
+      </w:r>
+      <w:r>
+        <w:t>document</w:t>
+      </w:r>
+      <w:r>
+        <w:rPr>
+          <w:rFonts w:hint="eastAsia"/>
+        </w:rPr>
+        <w:t>보는법,</w:t>
+      </w:r>
+      <w:r>
+        <w:t xml:space="preserve"> </w:t>
+      </w:r>
+      <w:proofErr w:type="spellStart"/>
+      <w:r>
+        <w:t>mixin</w:t>
+      </w:r>
+      <w:proofErr w:type="spellEnd"/>
+      <w:r>
+        <w:t xml:space="preserve"> view </w:t>
+      </w:r>
+      <w:proofErr w:type="spellStart"/>
+      <w:r>
+        <w:rPr>
+          <w:rFonts w:hint="eastAsia"/>
+        </w:rPr>
+        <w:t>만드는법</w:t>
+      </w:r>
+      <w:proofErr w:type="spellEnd"/>
+      <w:r>
+        <w:rPr>
+          <w:rFonts w:hint="eastAsia"/>
+        </w:rPr>
+        <w:t>,</w:t>
+      </w:r>
+      <w:r>
+        <w:t xml:space="preserve"> </w:t>
+      </w:r>
+      <w:r>
+        <w:rPr>
+          <w:rFonts w:hint="eastAsia"/>
+        </w:rPr>
+        <w:t>다중상속 등 내용 나옴)</w:t>
+      </w:r>
     </w:p>
     <w:p>
       <w:r>
@@ -17436,9 +17474,6 @@
         <w:wordWrap/>
         <w:autoSpaceDE/>
         <w:autoSpaceDN/>
-        <w:rPr>
-          <w:rFonts w:hint="eastAsia"/>
-        </w:rPr>
       </w:pPr>
       <w:r>
         <w:rPr>
@@ -18188,8 +18223,105 @@
         <w:autoSpaceDE/>
         <w:autoSpaceDN/>
         <w:rPr>
-          <w:rFonts w:hint="eastAsia"/>
-          <w:color w:val="000000" w:themeColor="text1"/>
+          <w:color w:val="000000" w:themeColor="text1"/>
+        </w:rPr>
+      </w:pPr>
+    </w:p>
+    <w:p>
+      <w:pPr>
+        <w:widowControl/>
+        <w:wordWrap/>
+        <w:autoSpaceDE/>
+        <w:autoSpaceDN/>
+        <w:rPr>
+          <w:color w:val="000000" w:themeColor="text1"/>
+        </w:rPr>
+      </w:pPr>
+      <w:r>
+        <w:rPr>
+          <w:rFonts w:hint="eastAsia"/>
+          <w:color w:val="000000" w:themeColor="text1"/>
+        </w:rPr>
+        <w:t>이 강의에서 다중상속,</w:t>
+      </w:r>
+      <w:r>
+        <w:rPr>
+          <w:color w:val="000000" w:themeColor="text1"/>
+        </w:rPr>
+        <w:t xml:space="preserve"> </w:t>
+      </w:r>
+      <w:proofErr w:type="spellStart"/>
+      <w:r>
+        <w:rPr>
+          <w:color w:val="000000" w:themeColor="text1"/>
+        </w:rPr>
+        <w:t>mixin</w:t>
+      </w:r>
+      <w:proofErr w:type="spellEnd"/>
+      <w:r>
+        <w:rPr>
+          <w:color w:val="000000" w:themeColor="text1"/>
+        </w:rPr>
+        <w:t xml:space="preserve"> view</w:t>
+      </w:r>
+      <w:r>
+        <w:rPr>
+          <w:rFonts w:hint="eastAsia"/>
+          <w:color w:val="000000" w:themeColor="text1"/>
+        </w:rPr>
+        <w:t>만드는 법 등 중요한 내용들 많이 나오는데,</w:t>
+      </w:r>
+      <w:r>
+        <w:rPr>
+          <w:color w:val="000000" w:themeColor="text1"/>
+        </w:rPr>
+        <w:t xml:space="preserve"> </w:t>
+      </w:r>
+      <w:r>
+        <w:rPr>
+          <w:rFonts w:hint="eastAsia"/>
+          <w:color w:val="000000" w:themeColor="text1"/>
+        </w:rPr>
+        <w:t>당장은 이해하기 버거우니 우선 넘어가고 필요하면 후에 다시 볼 것</w:t>
+      </w:r>
+    </w:p>
+    <w:p>
+      <w:pPr>
+        <w:widowControl/>
+        <w:wordWrap/>
+        <w:autoSpaceDE/>
+        <w:autoSpaceDN/>
+        <w:rPr>
+          <w:color w:val="000000" w:themeColor="text1"/>
+        </w:rPr>
+      </w:pPr>
+    </w:p>
+    <w:p>
+      <w:pPr>
+        <w:pStyle w:val="2"/>
+      </w:pPr>
+      <w:r>
+        <w:t xml:space="preserve">Bootstrap </w:t>
+      </w:r>
+      <w:proofErr w:type="spellStart"/>
+      <w:r>
+        <w:rPr>
+          <w:rFonts w:hint="eastAsia"/>
+        </w:rPr>
+        <w:t>팝업창</w:t>
+      </w:r>
+      <w:proofErr w:type="spellEnd"/>
+      <w:r>
+        <w:rPr>
+          <w:rFonts w:hint="eastAsia"/>
+        </w:rPr>
+        <w:t xml:space="preserve"> 만들기</w:t>
+      </w:r>
+    </w:p>
+    <w:p>
+      <w:pPr>
+        <w:rPr>
+          <w:rFonts w:hint="eastAsia"/>
         </w:rPr>
       </w:pPr>
       <w:bookmarkStart w:id="0" w:name="_GoBack"/>

</xml_diff>

<commit_message>
Client vs Server Rendering 부분 내용 document에 정리
</commit_message>
<xml_diff>
--- a/vue-django/django강의정보정리.docx
+++ b/vue-django/django강의정보정리.docx
@@ -15191,11 +15191,6 @@
       </w:r>
     </w:p>
     <w:p>
-      <w:pPr>
-        <w:rPr>
-          <w:rFonts w:hint="eastAsia"/>
-        </w:rPr>
-      </w:pPr>
       <w:r>
         <w:rPr>
           <w:rFonts w:hint="eastAsia"/>
@@ -15214,16 +15209,9 @@
       <w:r>
         <w:t>.</w:t>
       </w:r>
-      <w:bookmarkStart w:id="0" w:name="_GoBack"/>
-      <w:bookmarkEnd w:id="0"/>
     </w:p>
     <w:p/>
     <w:p>
-      <w:pPr>
-        <w:rPr>
-          <w:rFonts w:hint="eastAsia"/>
-        </w:rPr>
-      </w:pPr>
       <w:r>
         <w:t>Deleteview</w:t>
       </w:r>
@@ -15352,11 +15340,6 @@
       </w:r>
     </w:p>
     <w:p>
-      <w:pPr>
-        <w:rPr>
-          <w:rFonts w:hint="eastAsia"/>
-        </w:rPr>
-      </w:pPr>
       <w:r>
         <w:rPr>
           <w:rFonts w:hint="eastAsia"/>
@@ -15401,11 +15384,6 @@
       </w:r>
     </w:p>
     <w:p>
-      <w:pPr>
-        <w:rPr>
-          <w:rFonts w:hint="eastAsia"/>
-        </w:rPr>
-      </w:pPr>
       <w:r>
         <w:rPr>
           <w:noProof/>
@@ -15446,6 +15424,548 @@
           </wp:inline>
         </w:drawing>
       </w:r>
+    </w:p>
+    <w:p/>
+    <w:p>
+      <w:pPr>
+        <w:pStyle w:val="1"/>
+      </w:pPr>
+      <w:r>
+        <w:lastRenderedPageBreak/>
+        <w:t>Client vs Server Rendering</w:t>
+      </w:r>
+    </w:p>
+    <w:p>
+      <w:pPr>
+        <w:pStyle w:val="2"/>
+      </w:pPr>
+      <w:r>
+        <w:t>Client vs Server Rendering</w:t>
+      </w:r>
+    </w:p>
+    <w:p>
+      <w:r>
+        <w:rPr>
+          <w:rFonts w:hint="eastAsia"/>
+        </w:rPr>
+        <w:t xml:space="preserve">일반적으로 </w:t>
+      </w:r>
+      <w:r>
+        <w:t>VueOnly</w:t>
+      </w:r>
+      <w:r>
+        <w:t xml:space="preserve"> Menu</w:t>
+      </w:r>
+      <w:r>
+        <w:rPr>
+          <w:rFonts w:hint="eastAsia"/>
+        </w:rPr>
+        <w:t xml:space="preserve">에서 동작하는 </w:t>
+      </w:r>
+      <w:r>
+        <w:rPr>
+          <w:rFonts w:hint="eastAsia"/>
+        </w:rPr>
+        <w:t>방식을 클라이언트 렌더링,</w:t>
+      </w:r>
+      <w:r>
+        <w:t xml:space="preserve"> </w:t>
+      </w:r>
+      <w:r>
+        <w:t>DjangoOnly</w:t>
+      </w:r>
+      <w:r>
+        <w:rPr>
+          <w:rFonts w:hint="eastAsia"/>
+        </w:rPr>
+        <w:t xml:space="preserve">나 </w:t>
+      </w:r>
+      <w:r>
+        <w:t>DjangoMixin Menu</w:t>
+      </w:r>
+      <w:r>
+        <w:rPr>
+          <w:rFonts w:hint="eastAsia"/>
+        </w:rPr>
+        <w:t>에서 동작하는 방식을 서버 렌더링 이라혹 한다.</w:t>
+      </w:r>
+    </w:p>
+    <w:p>
+      <w:r>
+        <w:rPr>
+          <w:noProof/>
+        </w:rPr>
+        <w:drawing>
+          <wp:inline distT="0" distB="0" distL="0" distR="0" wp14:anchorId="37CD66BC" wp14:editId="748ACE2E">
+            <wp:extent cx="5731510" cy="3853815"/>
+            <wp:effectExtent l="0" t="0" r="2540" b="0"/>
+            <wp:docPr id="21" name="그림 21"/>
+            <wp:cNvGraphicFramePr>
+              <a:graphicFrameLocks xmlns:a="http://schemas.openxmlformats.org/drawingml/2006/main" noChangeAspect="1"/>
+            </wp:cNvGraphicFramePr>
+            <a:graphic xmlns:a="http://schemas.openxmlformats.org/drawingml/2006/main">
+              <a:graphicData uri="http://schemas.openxmlformats.org/drawingml/2006/picture">
+                <pic:pic xmlns:pic="http://schemas.openxmlformats.org/drawingml/2006/picture">
+                  <pic:nvPicPr>
+                    <pic:cNvPr id="1" name=""/>
+                    <pic:cNvPicPr/>
+                  </pic:nvPicPr>
+                  <pic:blipFill>
+                    <a:blip r:embed="rId29"/>
+                    <a:stretch>
+                      <a:fillRect/>
+                    </a:stretch>
+                  </pic:blipFill>
+                  <pic:spPr>
+                    <a:xfrm>
+                      <a:off x="0" y="0"/>
+                      <a:ext cx="5731510" cy="3853815"/>
+                    </a:xfrm>
+                    <a:prstGeom prst="rect">
+                      <a:avLst/>
+                    </a:prstGeom>
+                  </pic:spPr>
+                </pic:pic>
+              </a:graphicData>
+            </a:graphic>
+          </wp:inline>
+        </w:drawing>
+      </w:r>
+    </w:p>
+    <w:p>
+      <w:r>
+        <w:rPr>
+          <w:rFonts w:hint="eastAsia"/>
+        </w:rPr>
+        <w:t>D</w:t>
+      </w:r>
+      <w:r>
+        <w:t xml:space="preserve">jangoOnly </w:t>
+      </w:r>
+      <w:r>
+        <w:rPr>
+          <w:rFonts w:hint="eastAsia"/>
+        </w:rPr>
+        <w:t xml:space="preserve">에서는 </w:t>
+      </w:r>
+      <w:r>
+        <w:t>Django</w:t>
+      </w:r>
+      <w:r>
+        <w:rPr>
+          <w:rFonts w:hint="eastAsia"/>
+        </w:rPr>
+        <w:t xml:space="preserve">의 템플릿 엔진에서 </w:t>
+      </w:r>
+      <w:r>
+        <w:t>html</w:t>
+      </w:r>
+      <w:r>
+        <w:rPr>
+          <w:rFonts w:hint="eastAsia"/>
+        </w:rPr>
+        <w:t>에서 c</w:t>
+      </w:r>
+      <w:r>
+        <w:t>ss</w:t>
+      </w:r>
+      <w:r>
+        <w:rPr>
+          <w:rFonts w:hint="eastAsia"/>
+        </w:rPr>
+        <w:t>를 만들고 있어서 서버 렌더링을 하하 있다는 것을 알 수 있음</w:t>
+      </w:r>
+    </w:p>
+    <w:p/>
+    <w:p>
+      <w:r>
+        <w:rPr>
+          <w:rFonts w:hint="eastAsia"/>
+        </w:rPr>
+        <w:t xml:space="preserve">클라이언트 렌더링 방식으로 동작한다고 하는 </w:t>
+      </w:r>
+      <w:r>
+        <w:t xml:space="preserve">VueOnly </w:t>
+      </w:r>
+      <w:r>
+        <w:rPr>
+          <w:rFonts w:hint="eastAsia"/>
+        </w:rPr>
+        <w:t>메뉴에서는 첫번째 화면만 서버</w:t>
+      </w:r>
+      <w:r>
+        <w:rPr>
+          <w:rFonts w:hint="eastAsia"/>
+        </w:rPr>
+        <w:t xml:space="preserve">에서 </w:t>
+      </w:r>
+      <w:r>
+        <w:t>html</w:t>
+      </w:r>
+      <w:r>
+        <w:rPr>
+          <w:rFonts w:hint="eastAsia"/>
+        </w:rPr>
+        <w:t xml:space="preserve">과 </w:t>
+      </w:r>
+      <w:r>
+        <w:t>css</w:t>
+      </w:r>
+      <w:r>
+        <w:rPr>
+          <w:rFonts w:hint="eastAsia"/>
+        </w:rPr>
+        <w:t>를 만들고 있고</w:t>
+      </w:r>
+      <w:r>
+        <w:rPr>
+          <w:rFonts w:hint="eastAsia"/>
+        </w:rPr>
+        <w:t>,</w:t>
+      </w:r>
+      <w:r>
+        <w:t xml:space="preserve"> add </w:t>
+      </w:r>
+      <w:r>
+        <w:rPr>
+          <w:rFonts w:hint="eastAsia"/>
+        </w:rPr>
+        <w:t xml:space="preserve">화면과 </w:t>
+      </w:r>
+      <w:r>
+        <w:t>delete</w:t>
+      </w:r>
+      <w:r>
+        <w:rPr>
+          <w:rFonts w:hint="eastAsia"/>
+        </w:rPr>
+        <w:t xml:space="preserve"> 화면은 </w:t>
+      </w:r>
+      <w:r>
+        <w:t>Vue</w:t>
+      </w:r>
+      <w:r>
+        <w:t>.js</w:t>
+      </w:r>
+      <w:r>
+        <w:rPr>
+          <w:rFonts w:hint="eastAsia"/>
+        </w:rPr>
+        <w:t xml:space="preserve">에서 </w:t>
+      </w:r>
+      <w:r>
+        <w:t>html</w:t>
+      </w:r>
+      <w:r>
+        <w:rPr>
+          <w:rFonts w:hint="eastAsia"/>
+        </w:rPr>
+        <w:t xml:space="preserve">과 </w:t>
+      </w:r>
+      <w:r>
+        <w:t>css</w:t>
+      </w:r>
+      <w:r>
+        <w:rPr>
+          <w:rFonts w:hint="eastAsia"/>
+        </w:rPr>
+        <w:t>를 만들고 있음을 알 수 있다.</w:t>
+      </w:r>
+    </w:p>
+    <w:p/>
+    <w:p>
+      <w:pPr>
+        <w:pStyle w:val="2"/>
+      </w:pPr>
+      <w:r>
+        <w:t>SPA vs SSR</w:t>
+      </w:r>
+    </w:p>
+    <w:p>
+      <w:r>
+        <w:rPr>
+          <w:rFonts w:hint="eastAsia"/>
+        </w:rPr>
+        <w:t xml:space="preserve">그래서 </w:t>
+      </w:r>
+      <w:r>
+        <w:t>Client Rendering</w:t>
+      </w:r>
+      <w:r>
+        <w:rPr>
+          <w:rFonts w:hint="eastAsia"/>
+        </w:rPr>
+        <w:t xml:space="preserve">을 한다고 하더라도 첫 화면은 </w:t>
+      </w:r>
+      <w:r>
+        <w:t xml:space="preserve">Server Rendering (Django </w:t>
+      </w:r>
+      <w:r>
+        <w:rPr>
+          <w:rFonts w:hint="eastAsia"/>
+        </w:rPr>
+        <w:t>에서 H</w:t>
+      </w:r>
+      <w:r>
+        <w:t>TML/CSS</w:t>
+      </w:r>
+      <w:r>
+        <w:rPr>
+          <w:rFonts w:hint="eastAsia"/>
+        </w:rPr>
+        <w:t>를 생성)</w:t>
+      </w:r>
+      <w:r>
+        <w:t xml:space="preserve"> </w:t>
+      </w:r>
+    </w:p>
+    <w:p>
+      <w:r>
+        <w:rPr>
+          <w:rFonts w:hint="eastAsia"/>
+        </w:rPr>
+        <w:t xml:space="preserve">그 이후에 </w:t>
+      </w:r>
+      <w:r>
+        <w:t>Client Rendering (Vue.js</w:t>
+      </w:r>
+      <w:r>
+        <w:rPr>
+          <w:rFonts w:hint="eastAsia"/>
+        </w:rPr>
+        <w:t xml:space="preserve">에서 </w:t>
+      </w:r>
+      <w:r>
+        <w:t xml:space="preserve">HTML/CSS </w:t>
+      </w:r>
+      <w:r>
+        <w:rPr>
+          <w:rFonts w:hint="eastAsia"/>
+        </w:rPr>
+        <w:t>다시 생성)</w:t>
+      </w:r>
+    </w:p>
+    <w:p>
+      <w:r>
+        <w:rPr>
+          <w:rFonts w:hint="eastAsia"/>
+        </w:rPr>
+        <w:lastRenderedPageBreak/>
+        <w:t>이럴 수 밖에 없는 이유는,</w:t>
+      </w:r>
+      <w:r>
+        <w:t xml:space="preserve"> </w:t>
+      </w:r>
+      <w:r>
+        <w:rPr>
+          <w:rFonts w:hint="eastAsia"/>
+        </w:rPr>
+        <w:t xml:space="preserve">웹 프로그래밍의 동작 원리 상 첫 화면은 서버로부터 </w:t>
+      </w:r>
+      <w:r>
+        <w:rPr>
+          <w:rFonts w:hint="eastAsia"/>
+        </w:rPr>
+        <w:t>응답을 받아서 화면을 그려주기 때문이다.</w:t>
+      </w:r>
+    </w:p>
+    <w:p>
+      <w:r>
+        <w:rPr>
+          <w:noProof/>
+        </w:rPr>
+        <w:drawing>
+          <wp:inline distT="0" distB="0" distL="0" distR="0" wp14:anchorId="2C494787" wp14:editId="7E3EABBB">
+            <wp:extent cx="5731510" cy="3684270"/>
+            <wp:effectExtent l="0" t="0" r="2540" b="0"/>
+            <wp:docPr id="22" name="그림 22"/>
+            <wp:cNvGraphicFramePr>
+              <a:graphicFrameLocks xmlns:a="http://schemas.openxmlformats.org/drawingml/2006/main" noChangeAspect="1"/>
+            </wp:cNvGraphicFramePr>
+            <a:graphic xmlns:a="http://schemas.openxmlformats.org/drawingml/2006/main">
+              <a:graphicData uri="http://schemas.openxmlformats.org/drawingml/2006/picture">
+                <pic:pic xmlns:pic="http://schemas.openxmlformats.org/drawingml/2006/picture">
+                  <pic:nvPicPr>
+                    <pic:cNvPr id="1" name=""/>
+                    <pic:cNvPicPr/>
+                  </pic:nvPicPr>
+                  <pic:blipFill>
+                    <a:blip r:embed="rId30"/>
+                    <a:stretch>
+                      <a:fillRect/>
+                    </a:stretch>
+                  </pic:blipFill>
+                  <pic:spPr>
+                    <a:xfrm>
+                      <a:off x="0" y="0"/>
+                      <a:ext cx="5731510" cy="3684270"/>
+                    </a:xfrm>
+                    <a:prstGeom prst="rect">
+                      <a:avLst/>
+                    </a:prstGeom>
+                  </pic:spPr>
+                </pic:pic>
+              </a:graphicData>
+            </a:graphic>
+          </wp:inline>
+        </w:drawing>
+      </w:r>
+    </w:p>
+    <w:p>
+      <w:r>
+        <w:rPr>
+          <w:noProof/>
+        </w:rPr>
+        <w:drawing>
+          <wp:inline distT="0" distB="0" distL="0" distR="0" wp14:anchorId="75358EE9" wp14:editId="13DD50BF">
+            <wp:extent cx="5731510" cy="3344545"/>
+            <wp:effectExtent l="0" t="0" r="2540" b="8255"/>
+            <wp:docPr id="24" name="그림 24"/>
+            <wp:cNvGraphicFramePr>
+              <a:graphicFrameLocks xmlns:a="http://schemas.openxmlformats.org/drawingml/2006/main" noChangeAspect="1"/>
+            </wp:cNvGraphicFramePr>
+            <a:graphic xmlns:a="http://schemas.openxmlformats.org/drawingml/2006/main">
+              <a:graphicData uri="http://schemas.openxmlformats.org/drawingml/2006/picture">
+                <pic:pic xmlns:pic="http://schemas.openxmlformats.org/drawingml/2006/picture">
+                  <pic:nvPicPr>
+                    <pic:cNvPr id="1" name=""/>
+                    <pic:cNvPicPr/>
+                  </pic:nvPicPr>
+                  <pic:blipFill>
+                    <a:blip r:embed="rId31"/>
+                    <a:stretch>
+                      <a:fillRect/>
+                    </a:stretch>
+                  </pic:blipFill>
+                  <pic:spPr>
+                    <a:xfrm>
+                      <a:off x="0" y="0"/>
+                      <a:ext cx="5731510" cy="3344545"/>
+                    </a:xfrm>
+                    <a:prstGeom prst="rect">
+                      <a:avLst/>
+                    </a:prstGeom>
+                  </pic:spPr>
+                </pic:pic>
+              </a:graphicData>
+            </a:graphic>
+          </wp:inline>
+        </w:drawing>
+      </w:r>
+    </w:p>
+    <w:p>
+      <w:pPr>
+        <w:pStyle w:val="2"/>
+      </w:pPr>
+      <w:r>
+        <w:t xml:space="preserve">Vue-Django </w:t>
+      </w:r>
+      <w:r>
+        <w:rPr>
+          <w:rFonts w:hint="eastAsia"/>
+        </w:rPr>
+        <w:t>연동 설계</w:t>
+      </w:r>
+    </w:p>
+    <w:p/>
+    <w:p>
+      <w:r>
+        <w:rPr>
+          <w:noProof/>
+        </w:rPr>
+        <w:lastRenderedPageBreak/>
+        <w:drawing>
+          <wp:inline distT="0" distB="0" distL="0" distR="0" wp14:anchorId="20CBD167" wp14:editId="0CC916CD">
+            <wp:extent cx="5731510" cy="3987165"/>
+            <wp:effectExtent l="0" t="0" r="2540" b="0"/>
+            <wp:docPr id="26" name="그림 26"/>
+            <wp:cNvGraphicFramePr>
+              <a:graphicFrameLocks xmlns:a="http://schemas.openxmlformats.org/drawingml/2006/main" noChangeAspect="1"/>
+            </wp:cNvGraphicFramePr>
+            <a:graphic xmlns:a="http://schemas.openxmlformats.org/drawingml/2006/main">
+              <a:graphicData uri="http://schemas.openxmlformats.org/drawingml/2006/picture">
+                <pic:pic xmlns:pic="http://schemas.openxmlformats.org/drawingml/2006/picture">
+                  <pic:nvPicPr>
+                    <pic:cNvPr id="1" name=""/>
+                    <pic:cNvPicPr/>
+                  </pic:nvPicPr>
+                  <pic:blipFill>
+                    <a:blip r:embed="rId32"/>
+                    <a:stretch>
+                      <a:fillRect/>
+                    </a:stretch>
+                  </pic:blipFill>
+                  <pic:spPr>
+                    <a:xfrm>
+                      <a:off x="0" y="0"/>
+                      <a:ext cx="5731510" cy="3987165"/>
+                    </a:xfrm>
+                    <a:prstGeom prst="rect">
+                      <a:avLst/>
+                    </a:prstGeom>
+                  </pic:spPr>
+                </pic:pic>
+              </a:graphicData>
+            </a:graphic>
+          </wp:inline>
+        </w:drawing>
+      </w:r>
+    </w:p>
+    <w:p>
+      <w:pPr>
+        <w:rPr>
+          <w:rFonts w:hint="eastAsia"/>
+        </w:rPr>
+      </w:pPr>
+      <w:r>
+        <w:rPr>
+          <w:noProof/>
+        </w:rPr>
+        <w:drawing>
+          <wp:inline distT="0" distB="0" distL="0" distR="0" wp14:anchorId="13F09606" wp14:editId="383EAF7C">
+            <wp:extent cx="5731510" cy="3734435"/>
+            <wp:effectExtent l="0" t="0" r="2540" b="0"/>
+            <wp:docPr id="27" name="그림 27"/>
+            <wp:cNvGraphicFramePr>
+              <a:graphicFrameLocks xmlns:a="http://schemas.openxmlformats.org/drawingml/2006/main" noChangeAspect="1"/>
+            </wp:cNvGraphicFramePr>
+            <a:graphic xmlns:a="http://schemas.openxmlformats.org/drawingml/2006/main">
+              <a:graphicData uri="http://schemas.openxmlformats.org/drawingml/2006/picture">
+                <pic:pic xmlns:pic="http://schemas.openxmlformats.org/drawingml/2006/picture">
+                  <pic:nvPicPr>
+                    <pic:cNvPr id="1" name=""/>
+                    <pic:cNvPicPr/>
+                  </pic:nvPicPr>
+                  <pic:blipFill>
+                    <a:blip r:embed="rId33"/>
+                    <a:stretch>
+                      <a:fillRect/>
+                    </a:stretch>
+                  </pic:blipFill>
+                  <pic:spPr>
+                    <a:xfrm>
+                      <a:off x="0" y="0"/>
+                      <a:ext cx="5731510" cy="3734435"/>
+                    </a:xfrm>
+                    <a:prstGeom prst="rect">
+                      <a:avLst/>
+                    </a:prstGeom>
+                  </pic:spPr>
+                </pic:pic>
+              </a:graphicData>
+            </a:graphic>
+          </wp:inline>
+        </w:drawing>
+      </w:r>
+      <w:bookmarkStart w:id="0" w:name="_GoBack"/>
+      <w:bookmarkEnd w:id="0"/>
+    </w:p>
+    <w:p>
+      <w:pPr>
+        <w:rPr>
+          <w:rFonts w:hint="eastAsia"/>
+        </w:rPr>
+      </w:pPr>
     </w:p>
     <w:sectPr>
       <w:pgSz w:w="11906" w:h="16838"/>

</xml_diff>

<commit_message>
post - JSON 연동 코딩하기 (Django) 부분 커밋
</commit_message>
<xml_diff>
--- a/vue-django/django강의정보정리.docx
+++ b/vue-django/django강의정보정리.docx
@@ -23003,13 +23003,7 @@
         <w:t>)</w:t>
       </w:r>
     </w:p>
-    <w:p>
-      <w:pPr>
-        <w:rPr>
-          <w:rFonts w:hint="eastAsia"/>
-        </w:rPr>
-      </w:pPr>
-    </w:p>
+    <w:p/>
     <w:p>
       <w:r>
         <w:rPr>
@@ -23112,11 +23106,6 @@
       </w:r>
     </w:p>
     <w:p>
-      <w:pPr>
-        <w:rPr>
-          <w:rFonts w:hint="eastAsia"/>
-        </w:rPr>
-      </w:pPr>
       <w:r>
         <w:rPr>
           <w:rFonts w:ascii="Consolas" w:hAnsi="Consolas" w:hint="eastAsia"/>
@@ -23180,11 +23169,6 @@
     </w:p>
     <w:p/>
     <w:p>
-      <w:pPr>
-        <w:rPr>
-          <w:rFonts w:hint="eastAsia"/>
-        </w:rPr>
-      </w:pPr>
       <w:r>
         <w:rPr>
           <w:rFonts w:hint="eastAsia"/>
@@ -23226,11 +23210,6 @@
       </w:r>
     </w:p>
     <w:p>
-      <w:pPr>
-        <w:rPr>
-          <w:rFonts w:hint="eastAsia"/>
-        </w:rPr>
-      </w:pPr>
       <w:r>
         <w:rPr>
           <w:rFonts w:hint="eastAsia"/>
@@ -23259,13 +23238,7 @@
         <w:t>토큰을 사용 안하도록 작성되어 있음</w:t>
       </w:r>
     </w:p>
-    <w:p>
-      <w:pPr>
-        <w:rPr>
-          <w:rFonts w:hint="eastAsia"/>
-        </w:rPr>
-      </w:pPr>
-    </w:p>
+    <w:p/>
     <w:p>
       <w:hyperlink r:id="rId45" w:history="1">
         <w:r>
@@ -23335,11 +23308,6 @@
       </w:r>
     </w:p>
     <w:p>
-      <w:pPr>
-        <w:rPr>
-          <w:rFonts w:hint="eastAsia"/>
-        </w:rPr>
-      </w:pPr>
       <w:r>
         <w:rPr>
           <w:rFonts w:hint="eastAsia"/>
@@ -23357,11 +23325,6 @@
       </w:r>
     </w:p>
     <w:p>
-      <w:pPr>
-        <w:rPr>
-          <w:rFonts w:hint="eastAsia"/>
-        </w:rPr>
-      </w:pPr>
       <w:r>
         <w:rPr>
           <w:rFonts w:hint="eastAsia"/>
@@ -23403,9 +23366,4296 @@
           <w:rFonts w:hint="eastAsia"/>
         </w:rPr>
         <w:t>를 사용하는 것이 더 바람직하다.</w:t>
+      </w:r>
+    </w:p>
+    <w:p/>
+    <w:p>
+      <w:pPr>
+        <w:pStyle w:val="2"/>
+      </w:pPr>
+      <w:r>
+        <w:t xml:space="preserve">Post -JSON </w:t>
+      </w:r>
+      <w:r>
+        <w:rPr>
+          <w:rFonts w:hint="eastAsia"/>
+        </w:rPr>
+        <w:t xml:space="preserve">연동 코딩 하기 </w:t>
+      </w:r>
+      <w:r>
+        <w:t>(</w:t>
+      </w:r>
+      <w:r>
+        <w:t>Vue.js</w:t>
+      </w:r>
+      <w:r>
+        <w:t>)</w:t>
+      </w:r>
+    </w:p>
+    <w:p>
+      <w:pPr>
+        <w:widowControl/>
+        <w:shd w:val="clear" w:color="auto" w:fill="1E1E1E"/>
+        <w:wordWrap/>
+        <w:autoSpaceDE/>
+        <w:autoSpaceDN/>
+        <w:spacing w:after="0" w:line="285" w:lineRule="atLeast"/>
+        <w:jc w:val="left"/>
+        <w:rPr>
+          <w:rFonts w:ascii="Consolas" w:eastAsia="굴림" w:hAnsi="Consolas" w:cs="굴림"/>
+          <w:color w:val="D4D4D4"/>
+          <w:kern w:val="0"/>
+          <w:sz w:val="21"/>
+          <w:szCs w:val="21"/>
+        </w:rPr>
+      </w:pPr>
+      <w:r>
+        <w:rPr>
+          <w:rFonts w:ascii="Consolas" w:eastAsia="굴림" w:hAnsi="Consolas" w:cs="굴림"/>
+          <w:color w:val="DCDCAA"/>
+          <w:kern w:val="0"/>
+          <w:sz w:val="21"/>
+          <w:szCs w:val="21"/>
+        </w:rPr>
+        <w:t>add_todo</w:t>
+      </w:r>
+      <w:r>
+        <w:rPr>
+          <w:rFonts w:ascii="Consolas" w:eastAsia="굴림" w:hAnsi="Consolas" w:cs="굴림"/>
+          <w:color w:val="9CDCFE"/>
+          <w:kern w:val="0"/>
+          <w:sz w:val="21"/>
+          <w:szCs w:val="21"/>
+        </w:rPr>
+        <w:t>:</w:t>
+      </w:r>
+      <w:r>
+        <w:rPr>
+          <w:rFonts w:ascii="Consolas" w:eastAsia="굴림" w:hAnsi="Consolas" w:cs="굴림"/>
+          <w:color w:val="D4D4D4"/>
+          <w:kern w:val="0"/>
+          <w:sz w:val="21"/>
+          <w:szCs w:val="21"/>
+        </w:rPr>
+        <w:t> </w:t>
+      </w:r>
+      <w:r>
+        <w:rPr>
+          <w:rFonts w:ascii="Consolas" w:eastAsia="굴림" w:hAnsi="Consolas" w:cs="굴림"/>
+          <w:color w:val="569CD6"/>
+          <w:kern w:val="0"/>
+          <w:sz w:val="21"/>
+          <w:szCs w:val="21"/>
+        </w:rPr>
+        <w:t>function</w:t>
+      </w:r>
+      <w:r>
+        <w:rPr>
+          <w:rFonts w:ascii="Consolas" w:eastAsia="굴림" w:hAnsi="Consolas" w:cs="굴림"/>
+          <w:color w:val="D4D4D4"/>
+          <w:kern w:val="0"/>
+          <w:sz w:val="21"/>
+          <w:szCs w:val="21"/>
+        </w:rPr>
+        <w:t>(){</w:t>
+      </w:r>
+    </w:p>
+    <w:p>
+      <w:pPr>
+        <w:widowControl/>
+        <w:shd w:val="clear" w:color="auto" w:fill="1E1E1E"/>
+        <w:wordWrap/>
+        <w:autoSpaceDE/>
+        <w:autoSpaceDN/>
+        <w:spacing w:after="0" w:line="285" w:lineRule="atLeast"/>
+        <w:jc w:val="left"/>
+        <w:rPr>
+          <w:rFonts w:ascii="Consolas" w:eastAsia="굴림" w:hAnsi="Consolas" w:cs="굴림"/>
+          <w:color w:val="D4D4D4"/>
+          <w:kern w:val="0"/>
+          <w:sz w:val="21"/>
+          <w:szCs w:val="21"/>
+        </w:rPr>
+      </w:pPr>
+      <w:r>
+        <w:rPr>
+          <w:rFonts w:ascii="Consolas" w:eastAsia="굴림" w:hAnsi="Consolas" w:cs="굴림"/>
+          <w:color w:val="D4D4D4"/>
+          <w:kern w:val="0"/>
+          <w:sz w:val="21"/>
+          <w:szCs w:val="21"/>
+        </w:rPr>
+        <w:t>                    </w:t>
+      </w:r>
+      <w:r>
+        <w:rPr>
+          <w:rFonts w:ascii="Consolas" w:eastAsia="굴림" w:hAnsi="Consolas" w:cs="굴림"/>
+          <w:color w:val="4EC9B0"/>
+          <w:kern w:val="0"/>
+          <w:sz w:val="21"/>
+          <w:szCs w:val="21"/>
+        </w:rPr>
+        <w:t>console</w:t>
+      </w:r>
+      <w:r>
+        <w:rPr>
+          <w:rFonts w:ascii="Consolas" w:eastAsia="굴림" w:hAnsi="Consolas" w:cs="굴림"/>
+          <w:color w:val="D4D4D4"/>
+          <w:kern w:val="0"/>
+          <w:sz w:val="21"/>
+          <w:szCs w:val="21"/>
+        </w:rPr>
+        <w:t>.</w:t>
+      </w:r>
+      <w:r>
+        <w:rPr>
+          <w:rFonts w:ascii="Consolas" w:eastAsia="굴림" w:hAnsi="Consolas" w:cs="굴림"/>
+          <w:color w:val="DCDCAA"/>
+          <w:kern w:val="0"/>
+          <w:sz w:val="21"/>
+          <w:szCs w:val="21"/>
+        </w:rPr>
+        <w:t>log</w:t>
+      </w:r>
+      <w:r>
+        <w:rPr>
+          <w:rFonts w:ascii="Consolas" w:eastAsia="굴림" w:hAnsi="Consolas" w:cs="굴림"/>
+          <w:color w:val="D4D4D4"/>
+          <w:kern w:val="0"/>
+          <w:sz w:val="21"/>
+          <w:szCs w:val="21"/>
+        </w:rPr>
+        <w:t>(</w:t>
+      </w:r>
+      <w:r>
+        <w:rPr>
+          <w:rFonts w:ascii="Consolas" w:eastAsia="굴림" w:hAnsi="Consolas" w:cs="굴림"/>
+          <w:color w:val="CE9178"/>
+          <w:kern w:val="0"/>
+          <w:sz w:val="21"/>
+          <w:szCs w:val="21"/>
+        </w:rPr>
+        <w:t>"add_todo()..."</w:t>
+      </w:r>
+      <w:r>
+        <w:rPr>
+          <w:rFonts w:ascii="Consolas" w:eastAsia="굴림" w:hAnsi="Consolas" w:cs="굴림"/>
+          <w:color w:val="D4D4D4"/>
+          <w:kern w:val="0"/>
+          <w:sz w:val="21"/>
+          <w:szCs w:val="21"/>
+        </w:rPr>
+        <w:t>);</w:t>
+      </w:r>
+    </w:p>
+    <w:p>
+      <w:pPr>
+        <w:widowControl/>
+        <w:shd w:val="clear" w:color="auto" w:fill="1E1E1E"/>
+        <w:wordWrap/>
+        <w:autoSpaceDE/>
+        <w:autoSpaceDN/>
+        <w:spacing w:after="0" w:line="285" w:lineRule="atLeast"/>
+        <w:jc w:val="left"/>
+        <w:rPr>
+          <w:rFonts w:ascii="Consolas" w:eastAsia="굴림" w:hAnsi="Consolas" w:cs="굴림"/>
+          <w:color w:val="D4D4D4"/>
+          <w:kern w:val="0"/>
+          <w:sz w:val="21"/>
+          <w:szCs w:val="21"/>
+        </w:rPr>
+      </w:pPr>
+      <w:r>
+        <w:rPr>
+          <w:rFonts w:ascii="Consolas" w:eastAsia="굴림" w:hAnsi="Consolas" w:cs="굴림"/>
+          <w:color w:val="D4D4D4"/>
+          <w:kern w:val="0"/>
+          <w:sz w:val="21"/>
+          <w:szCs w:val="21"/>
+        </w:rPr>
+        <w:t>                    </w:t>
+      </w:r>
+      <w:r>
+        <w:rPr>
+          <w:rFonts w:ascii="Consolas" w:eastAsia="굴림" w:hAnsi="Consolas" w:cs="굴림"/>
+          <w:color w:val="C586C0"/>
+          <w:kern w:val="0"/>
+          <w:sz w:val="21"/>
+          <w:szCs w:val="21"/>
+        </w:rPr>
+        <w:t>if</w:t>
+      </w:r>
+      <w:r>
+        <w:rPr>
+          <w:rFonts w:ascii="Consolas" w:eastAsia="굴림" w:hAnsi="Consolas" w:cs="굴림"/>
+          <w:color w:val="D4D4D4"/>
+          <w:kern w:val="0"/>
+          <w:sz w:val="21"/>
+          <w:szCs w:val="21"/>
+        </w:rPr>
+        <w:t> (</w:t>
+      </w:r>
+      <w:r>
+        <w:rPr>
+          <w:rFonts w:ascii="Consolas" w:eastAsia="굴림" w:hAnsi="Consolas" w:cs="굴림"/>
+          <w:color w:val="569CD6"/>
+          <w:kern w:val="0"/>
+          <w:sz w:val="21"/>
+          <w:szCs w:val="21"/>
+        </w:rPr>
+        <w:t>this</w:t>
+      </w:r>
+      <w:r>
+        <w:rPr>
+          <w:rFonts w:ascii="Consolas" w:eastAsia="굴림" w:hAnsi="Consolas" w:cs="굴림"/>
+          <w:color w:val="D4D4D4"/>
+          <w:kern w:val="0"/>
+          <w:sz w:val="21"/>
+          <w:szCs w:val="21"/>
+        </w:rPr>
+        <w:t>.</w:t>
+      </w:r>
+      <w:r>
+        <w:rPr>
+          <w:rFonts w:ascii="Consolas" w:eastAsia="굴림" w:hAnsi="Consolas" w:cs="굴림"/>
+          <w:color w:val="9CDCFE"/>
+          <w:kern w:val="0"/>
+          <w:sz w:val="21"/>
+          <w:szCs w:val="21"/>
+        </w:rPr>
+        <w:t>name</w:t>
+      </w:r>
+      <w:r>
+        <w:rPr>
+          <w:rFonts w:ascii="Consolas" w:eastAsia="굴림" w:hAnsi="Consolas" w:cs="굴림"/>
+          <w:color w:val="D4D4D4"/>
+          <w:kern w:val="0"/>
+          <w:sz w:val="21"/>
+          <w:szCs w:val="21"/>
+        </w:rPr>
+        <w:t> == </w:t>
+      </w:r>
+      <w:r>
+        <w:rPr>
+          <w:rFonts w:ascii="Consolas" w:eastAsia="굴림" w:hAnsi="Consolas" w:cs="굴림"/>
+          <w:color w:val="CE9178"/>
+          <w:kern w:val="0"/>
+          <w:sz w:val="21"/>
+          <w:szCs w:val="21"/>
+        </w:rPr>
+        <w:t>''</w:t>
+      </w:r>
+      <w:r>
+        <w:rPr>
+          <w:rFonts w:ascii="Consolas" w:eastAsia="굴림" w:hAnsi="Consolas" w:cs="굴림"/>
+          <w:color w:val="D4D4D4"/>
+          <w:kern w:val="0"/>
+          <w:sz w:val="21"/>
+          <w:szCs w:val="21"/>
+        </w:rPr>
+        <w:t>) </w:t>
+      </w:r>
+      <w:r>
+        <w:rPr>
+          <w:rFonts w:ascii="Consolas" w:eastAsia="굴림" w:hAnsi="Consolas" w:cs="굴림"/>
+          <w:color w:val="569CD6"/>
+          <w:kern w:val="0"/>
+          <w:sz w:val="21"/>
+          <w:szCs w:val="21"/>
+        </w:rPr>
+        <w:t>this</w:t>
+      </w:r>
+      <w:r>
+        <w:rPr>
+          <w:rFonts w:ascii="Consolas" w:eastAsia="굴림" w:hAnsi="Consolas" w:cs="굴림"/>
+          <w:color w:val="D4D4D4"/>
+          <w:kern w:val="0"/>
+          <w:sz w:val="21"/>
+          <w:szCs w:val="21"/>
+        </w:rPr>
+        <w:t>.</w:t>
+      </w:r>
+      <w:r>
+        <w:rPr>
+          <w:rFonts w:ascii="Consolas" w:eastAsia="굴림" w:hAnsi="Consolas" w:cs="굴림"/>
+          <w:color w:val="9CDCFE"/>
+          <w:kern w:val="0"/>
+          <w:sz w:val="21"/>
+          <w:szCs w:val="21"/>
+        </w:rPr>
+        <w:t>name</w:t>
+      </w:r>
+      <w:r>
+        <w:rPr>
+          <w:rFonts w:ascii="Consolas" w:eastAsia="굴림" w:hAnsi="Consolas" w:cs="굴림"/>
+          <w:color w:val="D4D4D4"/>
+          <w:kern w:val="0"/>
+          <w:sz w:val="21"/>
+          <w:szCs w:val="21"/>
+        </w:rPr>
+        <w:t> = </w:t>
+      </w:r>
+      <w:r>
+        <w:rPr>
+          <w:rFonts w:ascii="Consolas" w:eastAsia="굴림" w:hAnsi="Consolas" w:cs="굴림"/>
+          <w:color w:val="CE9178"/>
+          <w:kern w:val="0"/>
+          <w:sz w:val="21"/>
+          <w:szCs w:val="21"/>
+        </w:rPr>
+        <w:t>'</w:t>
+      </w:r>
+      <w:r>
+        <w:rPr>
+          <w:rFonts w:ascii="Consolas" w:eastAsia="굴림" w:hAnsi="Consolas" w:cs="굴림"/>
+          <w:color w:val="CE9178"/>
+          <w:kern w:val="0"/>
+          <w:sz w:val="21"/>
+          <w:szCs w:val="21"/>
+        </w:rPr>
+        <w:t>홍길동</w:t>
+      </w:r>
+      <w:r>
+        <w:rPr>
+          <w:rFonts w:ascii="Consolas" w:eastAsia="굴림" w:hAnsi="Consolas" w:cs="굴림"/>
+          <w:color w:val="CE9178"/>
+          <w:kern w:val="0"/>
+          <w:sz w:val="21"/>
+          <w:szCs w:val="21"/>
+        </w:rPr>
+        <w:t>'</w:t>
+      </w:r>
+      <w:r>
+        <w:rPr>
+          <w:rFonts w:ascii="Consolas" w:eastAsia="굴림" w:hAnsi="Consolas" w:cs="굴림"/>
+          <w:color w:val="D4D4D4"/>
+          <w:kern w:val="0"/>
+          <w:sz w:val="21"/>
+          <w:szCs w:val="21"/>
+        </w:rPr>
+        <w:t>;</w:t>
+      </w:r>
+    </w:p>
+    <w:p>
+      <w:pPr>
+        <w:widowControl/>
+        <w:shd w:val="clear" w:color="auto" w:fill="1E1E1E"/>
+        <w:wordWrap/>
+        <w:autoSpaceDE/>
+        <w:autoSpaceDN/>
+        <w:spacing w:after="0" w:line="285" w:lineRule="atLeast"/>
+        <w:jc w:val="left"/>
+        <w:rPr>
+          <w:rFonts w:ascii="Consolas" w:eastAsia="굴림" w:hAnsi="Consolas" w:cs="굴림"/>
+          <w:color w:val="D4D4D4"/>
+          <w:kern w:val="0"/>
+          <w:sz w:val="21"/>
+          <w:szCs w:val="21"/>
+        </w:rPr>
+      </w:pPr>
+      <w:r>
+        <w:rPr>
+          <w:rFonts w:ascii="Consolas" w:eastAsia="굴림" w:hAnsi="Consolas" w:cs="굴림"/>
+          <w:color w:val="D4D4D4"/>
+          <w:kern w:val="0"/>
+          <w:sz w:val="21"/>
+          <w:szCs w:val="21"/>
+        </w:rPr>
+        <w:t>                    </w:t>
+      </w:r>
+      <w:r>
+        <w:rPr>
+          <w:rFonts w:ascii="Consolas" w:eastAsia="굴림" w:hAnsi="Consolas" w:cs="굴림"/>
+          <w:color w:val="C586C0"/>
+          <w:kern w:val="0"/>
+          <w:sz w:val="21"/>
+          <w:szCs w:val="21"/>
+        </w:rPr>
+        <w:t>if</w:t>
+      </w:r>
+      <w:r>
+        <w:rPr>
+          <w:rFonts w:ascii="Consolas" w:eastAsia="굴림" w:hAnsi="Consolas" w:cs="굴림"/>
+          <w:color w:val="D4D4D4"/>
+          <w:kern w:val="0"/>
+          <w:sz w:val="21"/>
+          <w:szCs w:val="21"/>
+        </w:rPr>
+        <w:t> (</w:t>
+      </w:r>
+      <w:r>
+        <w:rPr>
+          <w:rFonts w:ascii="Consolas" w:eastAsia="굴림" w:hAnsi="Consolas" w:cs="굴림"/>
+          <w:color w:val="569CD6"/>
+          <w:kern w:val="0"/>
+          <w:sz w:val="21"/>
+          <w:szCs w:val="21"/>
+        </w:rPr>
+        <w:t>this</w:t>
+      </w:r>
+      <w:r>
+        <w:rPr>
+          <w:rFonts w:ascii="Consolas" w:eastAsia="굴림" w:hAnsi="Consolas" w:cs="굴림"/>
+          <w:color w:val="D4D4D4"/>
+          <w:kern w:val="0"/>
+          <w:sz w:val="21"/>
+          <w:szCs w:val="21"/>
+        </w:rPr>
+        <w:t>.</w:t>
+      </w:r>
+      <w:r>
+        <w:rPr>
+          <w:rFonts w:ascii="Consolas" w:eastAsia="굴림" w:hAnsi="Consolas" w:cs="굴림"/>
+          <w:color w:val="9CDCFE"/>
+          <w:kern w:val="0"/>
+          <w:sz w:val="21"/>
+          <w:szCs w:val="21"/>
+        </w:rPr>
+        <w:t>todo</w:t>
+      </w:r>
+      <w:r>
+        <w:rPr>
+          <w:rFonts w:ascii="Consolas" w:eastAsia="굴림" w:hAnsi="Consolas" w:cs="굴림"/>
+          <w:color w:val="D4D4D4"/>
+          <w:kern w:val="0"/>
+          <w:sz w:val="21"/>
+          <w:szCs w:val="21"/>
+        </w:rPr>
+        <w:t> == </w:t>
+      </w:r>
+      <w:r>
+        <w:rPr>
+          <w:rFonts w:ascii="Consolas" w:eastAsia="굴림" w:hAnsi="Consolas" w:cs="굴림"/>
+          <w:color w:val="CE9178"/>
+          <w:kern w:val="0"/>
+          <w:sz w:val="21"/>
+          <w:szCs w:val="21"/>
+        </w:rPr>
+        <w:t>''</w:t>
+      </w:r>
+      <w:r>
+        <w:rPr>
+          <w:rFonts w:ascii="Consolas" w:eastAsia="굴림" w:hAnsi="Consolas" w:cs="굴림"/>
+          <w:color w:val="D4D4D4"/>
+          <w:kern w:val="0"/>
+          <w:sz w:val="21"/>
+          <w:szCs w:val="21"/>
+        </w:rPr>
+        <w:t>) </w:t>
+      </w:r>
+      <w:r>
+        <w:rPr>
+          <w:rFonts w:ascii="Consolas" w:eastAsia="굴림" w:hAnsi="Consolas" w:cs="굴림"/>
+          <w:color w:val="C586C0"/>
+          <w:kern w:val="0"/>
+          <w:sz w:val="21"/>
+          <w:szCs w:val="21"/>
+        </w:rPr>
+        <w:t>return</w:t>
+      </w:r>
+      <w:r>
+        <w:rPr>
+          <w:rFonts w:ascii="Consolas" w:eastAsia="굴림" w:hAnsi="Consolas" w:cs="굴림"/>
+          <w:color w:val="D4D4D4"/>
+          <w:kern w:val="0"/>
+          <w:sz w:val="21"/>
+          <w:szCs w:val="21"/>
+        </w:rPr>
+        <w:t>;</w:t>
+      </w:r>
+    </w:p>
+    <w:p>
+      <w:pPr>
+        <w:widowControl/>
+        <w:shd w:val="clear" w:color="auto" w:fill="1E1E1E"/>
+        <w:wordWrap/>
+        <w:autoSpaceDE/>
+        <w:autoSpaceDN/>
+        <w:spacing w:after="0" w:line="285" w:lineRule="atLeast"/>
+        <w:jc w:val="left"/>
+        <w:rPr>
+          <w:rFonts w:ascii="Consolas" w:eastAsia="굴림" w:hAnsi="Consolas" w:cs="굴림"/>
+          <w:color w:val="D4D4D4"/>
+          <w:kern w:val="0"/>
+          <w:sz w:val="21"/>
+          <w:szCs w:val="21"/>
+        </w:rPr>
+      </w:pPr>
+    </w:p>
+    <w:p>
+      <w:pPr>
+        <w:widowControl/>
+        <w:shd w:val="clear" w:color="auto" w:fill="1E1E1E"/>
+        <w:wordWrap/>
+        <w:autoSpaceDE/>
+        <w:autoSpaceDN/>
+        <w:spacing w:after="0" w:line="285" w:lineRule="atLeast"/>
+        <w:jc w:val="left"/>
+        <w:rPr>
+          <w:rFonts w:ascii="Consolas" w:eastAsia="굴림" w:hAnsi="Consolas" w:cs="굴림"/>
+          <w:color w:val="D4D4D4"/>
+          <w:kern w:val="0"/>
+          <w:sz w:val="21"/>
+          <w:szCs w:val="21"/>
+        </w:rPr>
+      </w:pPr>
+      <w:r>
+        <w:rPr>
+          <w:rFonts w:ascii="Consolas" w:eastAsia="굴림" w:hAnsi="Consolas" w:cs="굴림"/>
+          <w:color w:val="D4D4D4"/>
+          <w:kern w:val="0"/>
+          <w:sz w:val="21"/>
+          <w:szCs w:val="21"/>
+        </w:rPr>
+        <w:t>                    </w:t>
+      </w:r>
+      <w:r>
+        <w:rPr>
+          <w:rFonts w:ascii="Consolas" w:eastAsia="굴림" w:hAnsi="Consolas" w:cs="굴림"/>
+          <w:color w:val="569CD6"/>
+          <w:kern w:val="0"/>
+          <w:sz w:val="21"/>
+          <w:szCs w:val="21"/>
+        </w:rPr>
+        <w:t>var</w:t>
+      </w:r>
+      <w:r>
+        <w:rPr>
+          <w:rFonts w:ascii="Consolas" w:eastAsia="굴림" w:hAnsi="Consolas" w:cs="굴림"/>
+          <w:color w:val="D4D4D4"/>
+          <w:kern w:val="0"/>
+          <w:sz w:val="21"/>
+          <w:szCs w:val="21"/>
+        </w:rPr>
+        <w:t> </w:t>
+      </w:r>
+      <w:r>
+        <w:rPr>
+          <w:rFonts w:ascii="Consolas" w:eastAsia="굴림" w:hAnsi="Consolas" w:cs="굴림"/>
+          <w:color w:val="9CDCFE"/>
+          <w:kern w:val="0"/>
+          <w:sz w:val="21"/>
+          <w:szCs w:val="21"/>
+        </w:rPr>
+        <w:t>vm</w:t>
+      </w:r>
+      <w:r>
+        <w:rPr>
+          <w:rFonts w:ascii="Consolas" w:eastAsia="굴림" w:hAnsi="Consolas" w:cs="굴림"/>
+          <w:color w:val="D4D4D4"/>
+          <w:kern w:val="0"/>
+          <w:sz w:val="21"/>
+          <w:szCs w:val="21"/>
+        </w:rPr>
+        <w:t> = </w:t>
+      </w:r>
+      <w:r>
+        <w:rPr>
+          <w:rFonts w:ascii="Consolas" w:eastAsia="굴림" w:hAnsi="Consolas" w:cs="굴림"/>
+          <w:color w:val="569CD6"/>
+          <w:kern w:val="0"/>
+          <w:sz w:val="21"/>
+          <w:szCs w:val="21"/>
+        </w:rPr>
+        <w:t>this</w:t>
+      </w:r>
+      <w:r>
+        <w:rPr>
+          <w:rFonts w:ascii="Consolas" w:eastAsia="굴림" w:hAnsi="Consolas" w:cs="굴림"/>
+          <w:color w:val="D4D4D4"/>
+          <w:kern w:val="0"/>
+          <w:sz w:val="21"/>
+          <w:szCs w:val="21"/>
+        </w:rPr>
+        <w:t>;</w:t>
+      </w:r>
+    </w:p>
+    <w:p>
+      <w:pPr>
+        <w:widowControl/>
+        <w:shd w:val="clear" w:color="auto" w:fill="1E1E1E"/>
+        <w:wordWrap/>
+        <w:autoSpaceDE/>
+        <w:autoSpaceDN/>
+        <w:spacing w:after="0" w:line="285" w:lineRule="atLeast"/>
+        <w:jc w:val="left"/>
+        <w:rPr>
+          <w:rFonts w:ascii="Consolas" w:eastAsia="굴림" w:hAnsi="Consolas" w:cs="굴림"/>
+          <w:color w:val="D4D4D4"/>
+          <w:kern w:val="0"/>
+          <w:sz w:val="21"/>
+          <w:szCs w:val="21"/>
+        </w:rPr>
+      </w:pPr>
+      <w:r>
+        <w:rPr>
+          <w:rFonts w:ascii="Consolas" w:eastAsia="굴림" w:hAnsi="Consolas" w:cs="굴림"/>
+          <w:color w:val="D4D4D4"/>
+          <w:kern w:val="0"/>
+          <w:sz w:val="21"/>
+          <w:szCs w:val="21"/>
+        </w:rPr>
+        <w:t>                    </w:t>
+      </w:r>
+      <w:r>
+        <w:rPr>
+          <w:rFonts w:ascii="Consolas" w:eastAsia="굴림" w:hAnsi="Consolas" w:cs="굴림"/>
+          <w:color w:val="569CD6"/>
+          <w:kern w:val="0"/>
+          <w:sz w:val="21"/>
+          <w:szCs w:val="21"/>
+        </w:rPr>
+        <w:t>var</w:t>
+      </w:r>
+      <w:r>
+        <w:rPr>
+          <w:rFonts w:ascii="Consolas" w:eastAsia="굴림" w:hAnsi="Consolas" w:cs="굴림"/>
+          <w:color w:val="D4D4D4"/>
+          <w:kern w:val="0"/>
+          <w:sz w:val="21"/>
+          <w:szCs w:val="21"/>
+        </w:rPr>
+        <w:t> </w:t>
+      </w:r>
+      <w:r>
+        <w:rPr>
+          <w:rFonts w:ascii="Consolas" w:eastAsia="굴림" w:hAnsi="Consolas" w:cs="굴림"/>
+          <w:color w:val="9CDCFE"/>
+          <w:kern w:val="0"/>
+          <w:sz w:val="21"/>
+          <w:szCs w:val="21"/>
+        </w:rPr>
+        <w:t>postData</w:t>
+      </w:r>
+      <w:r>
+        <w:rPr>
+          <w:rFonts w:ascii="Consolas" w:eastAsia="굴림" w:hAnsi="Consolas" w:cs="굴림"/>
+          <w:color w:val="D4D4D4"/>
+          <w:kern w:val="0"/>
+          <w:sz w:val="21"/>
+          <w:szCs w:val="21"/>
+        </w:rPr>
+        <w:t> = {</w:t>
+      </w:r>
+      <w:r>
+        <w:rPr>
+          <w:rFonts w:ascii="Consolas" w:eastAsia="굴림" w:hAnsi="Consolas" w:cs="굴림"/>
+          <w:color w:val="9CDCFE"/>
+          <w:kern w:val="0"/>
+          <w:sz w:val="21"/>
+          <w:szCs w:val="21"/>
+        </w:rPr>
+        <w:t>name:</w:t>
+      </w:r>
+      <w:r>
+        <w:rPr>
+          <w:rFonts w:ascii="Consolas" w:eastAsia="굴림" w:hAnsi="Consolas" w:cs="굴림"/>
+          <w:color w:val="D4D4D4"/>
+          <w:kern w:val="0"/>
+          <w:sz w:val="21"/>
+          <w:szCs w:val="21"/>
+        </w:rPr>
+        <w:t> </w:t>
+      </w:r>
+      <w:r>
+        <w:rPr>
+          <w:rFonts w:ascii="Consolas" w:eastAsia="굴림" w:hAnsi="Consolas" w:cs="굴림"/>
+          <w:color w:val="569CD6"/>
+          <w:kern w:val="0"/>
+          <w:sz w:val="21"/>
+          <w:szCs w:val="21"/>
+        </w:rPr>
+        <w:t>this</w:t>
+      </w:r>
+      <w:r>
+        <w:rPr>
+          <w:rFonts w:ascii="Consolas" w:eastAsia="굴림" w:hAnsi="Consolas" w:cs="굴림"/>
+          <w:color w:val="D4D4D4"/>
+          <w:kern w:val="0"/>
+          <w:sz w:val="21"/>
+          <w:szCs w:val="21"/>
+        </w:rPr>
+        <w:t>.</w:t>
+      </w:r>
+      <w:r>
+        <w:rPr>
+          <w:rFonts w:ascii="Consolas" w:eastAsia="굴림" w:hAnsi="Consolas" w:cs="굴림"/>
+          <w:color w:val="9CDCFE"/>
+          <w:kern w:val="0"/>
+          <w:sz w:val="21"/>
+          <w:szCs w:val="21"/>
+        </w:rPr>
+        <w:t>name</w:t>
+      </w:r>
+      <w:r>
+        <w:rPr>
+          <w:rFonts w:ascii="Consolas" w:eastAsia="굴림" w:hAnsi="Consolas" w:cs="굴림"/>
+          <w:color w:val="D4D4D4"/>
+          <w:kern w:val="0"/>
+          <w:sz w:val="21"/>
+          <w:szCs w:val="21"/>
+        </w:rPr>
+        <w:t>, </w:t>
+      </w:r>
+      <w:r>
+        <w:rPr>
+          <w:rFonts w:ascii="Consolas" w:eastAsia="굴림" w:hAnsi="Consolas" w:cs="굴림"/>
+          <w:color w:val="9CDCFE"/>
+          <w:kern w:val="0"/>
+          <w:sz w:val="21"/>
+          <w:szCs w:val="21"/>
+        </w:rPr>
+        <w:t>todo:</w:t>
+      </w:r>
+      <w:r>
+        <w:rPr>
+          <w:rFonts w:ascii="Consolas" w:eastAsia="굴림" w:hAnsi="Consolas" w:cs="굴림"/>
+          <w:color w:val="D4D4D4"/>
+          <w:kern w:val="0"/>
+          <w:sz w:val="21"/>
+          <w:szCs w:val="21"/>
+        </w:rPr>
+        <w:t> </w:t>
+      </w:r>
+      <w:r>
+        <w:rPr>
+          <w:rFonts w:ascii="Consolas" w:eastAsia="굴림" w:hAnsi="Consolas" w:cs="굴림"/>
+          <w:color w:val="569CD6"/>
+          <w:kern w:val="0"/>
+          <w:sz w:val="21"/>
+          <w:szCs w:val="21"/>
+        </w:rPr>
+        <w:t>this</w:t>
+      </w:r>
+      <w:r>
+        <w:rPr>
+          <w:rFonts w:ascii="Consolas" w:eastAsia="굴림" w:hAnsi="Consolas" w:cs="굴림"/>
+          <w:color w:val="D4D4D4"/>
+          <w:kern w:val="0"/>
+          <w:sz w:val="21"/>
+          <w:szCs w:val="21"/>
+        </w:rPr>
+        <w:t>.</w:t>
+      </w:r>
+      <w:r>
+        <w:rPr>
+          <w:rFonts w:ascii="Consolas" w:eastAsia="굴림" w:hAnsi="Consolas" w:cs="굴림"/>
+          <w:color w:val="9CDCFE"/>
+          <w:kern w:val="0"/>
+          <w:sz w:val="21"/>
+          <w:szCs w:val="21"/>
+        </w:rPr>
+        <w:t>todo</w:t>
+      </w:r>
+      <w:r>
+        <w:rPr>
+          <w:rFonts w:ascii="Consolas" w:eastAsia="굴림" w:hAnsi="Consolas" w:cs="굴림"/>
+          <w:color w:val="D4D4D4"/>
+          <w:kern w:val="0"/>
+          <w:sz w:val="21"/>
+          <w:szCs w:val="21"/>
+        </w:rPr>
+        <w:t>};</w:t>
+      </w:r>
+    </w:p>
+    <w:p>
+      <w:pPr>
+        <w:widowControl/>
+        <w:shd w:val="clear" w:color="auto" w:fill="1E1E1E"/>
+        <w:wordWrap/>
+        <w:autoSpaceDE/>
+        <w:autoSpaceDN/>
+        <w:spacing w:after="0" w:line="285" w:lineRule="atLeast"/>
+        <w:jc w:val="left"/>
+        <w:rPr>
+          <w:rFonts w:ascii="Consolas" w:eastAsia="굴림" w:hAnsi="Consolas" w:cs="굴림"/>
+          <w:color w:val="D4D4D4"/>
+          <w:kern w:val="0"/>
+          <w:sz w:val="21"/>
+          <w:szCs w:val="21"/>
+        </w:rPr>
+      </w:pPr>
+      <w:r>
+        <w:rPr>
+          <w:rFonts w:ascii="Consolas" w:eastAsia="굴림" w:hAnsi="Consolas" w:cs="굴림"/>
+          <w:color w:val="D4D4D4"/>
+          <w:kern w:val="0"/>
+          <w:sz w:val="21"/>
+          <w:szCs w:val="21"/>
+        </w:rPr>
+        <w:lastRenderedPageBreak/>
+        <w:t>                    </w:t>
+      </w:r>
+      <w:r>
+        <w:rPr>
+          <w:rFonts w:ascii="Consolas" w:eastAsia="굴림" w:hAnsi="Consolas" w:cs="굴림"/>
+          <w:color w:val="9CDCFE"/>
+          <w:kern w:val="0"/>
+          <w:sz w:val="21"/>
+          <w:szCs w:val="21"/>
+        </w:rPr>
+        <w:t>axios</w:t>
+      </w:r>
+      <w:r>
+        <w:rPr>
+          <w:rFonts w:ascii="Consolas" w:eastAsia="굴림" w:hAnsi="Consolas" w:cs="굴림"/>
+          <w:color w:val="D4D4D4"/>
+          <w:kern w:val="0"/>
+          <w:sz w:val="21"/>
+          <w:szCs w:val="21"/>
+        </w:rPr>
+        <w:t>.</w:t>
+      </w:r>
+      <w:r>
+        <w:rPr>
+          <w:rFonts w:ascii="Consolas" w:eastAsia="굴림" w:hAnsi="Consolas" w:cs="굴림"/>
+          <w:color w:val="DCDCAA"/>
+          <w:kern w:val="0"/>
+          <w:sz w:val="21"/>
+          <w:szCs w:val="21"/>
+        </w:rPr>
+        <w:t>post</w:t>
+      </w:r>
+      <w:r>
+        <w:rPr>
+          <w:rFonts w:ascii="Consolas" w:eastAsia="굴림" w:hAnsi="Consolas" w:cs="굴림"/>
+          <w:color w:val="D4D4D4"/>
+          <w:kern w:val="0"/>
+          <w:sz w:val="21"/>
+          <w:szCs w:val="21"/>
+        </w:rPr>
+        <w:t>(</w:t>
+      </w:r>
+      <w:r>
+        <w:rPr>
+          <w:rFonts w:ascii="Consolas" w:eastAsia="굴림" w:hAnsi="Consolas" w:cs="굴림"/>
+          <w:color w:val="CE9178"/>
+          <w:kern w:val="0"/>
+          <w:sz w:val="21"/>
+          <w:szCs w:val="21"/>
+        </w:rPr>
+        <w:t>'/api/todo/create/'</w:t>
+      </w:r>
+      <w:r>
+        <w:rPr>
+          <w:rFonts w:ascii="Consolas" w:eastAsia="굴림" w:hAnsi="Consolas" w:cs="굴림"/>
+          <w:color w:val="D4D4D4"/>
+          <w:kern w:val="0"/>
+          <w:sz w:val="21"/>
+          <w:szCs w:val="21"/>
+        </w:rPr>
+        <w:t>, </w:t>
+      </w:r>
+      <w:r>
+        <w:rPr>
+          <w:rFonts w:ascii="Consolas" w:eastAsia="굴림" w:hAnsi="Consolas" w:cs="굴림"/>
+          <w:color w:val="9CDCFE"/>
+          <w:kern w:val="0"/>
+          <w:sz w:val="21"/>
+          <w:szCs w:val="21"/>
+        </w:rPr>
+        <w:t>postData</w:t>
+      </w:r>
+      <w:r>
+        <w:rPr>
+          <w:rFonts w:ascii="Consolas" w:eastAsia="굴림" w:hAnsi="Consolas" w:cs="굴림"/>
+          <w:color w:val="D4D4D4"/>
+          <w:kern w:val="0"/>
+          <w:sz w:val="21"/>
+          <w:szCs w:val="21"/>
+        </w:rPr>
+        <w:t>)</w:t>
+      </w:r>
+    </w:p>
+    <w:p>
+      <w:pPr>
+        <w:widowControl/>
+        <w:shd w:val="clear" w:color="auto" w:fill="1E1E1E"/>
+        <w:wordWrap/>
+        <w:autoSpaceDE/>
+        <w:autoSpaceDN/>
+        <w:spacing w:after="0" w:line="285" w:lineRule="atLeast"/>
+        <w:jc w:val="left"/>
+        <w:rPr>
+          <w:rFonts w:ascii="Consolas" w:eastAsia="굴림" w:hAnsi="Consolas" w:cs="굴림"/>
+          <w:color w:val="D4D4D4"/>
+          <w:kern w:val="0"/>
+          <w:sz w:val="21"/>
+          <w:szCs w:val="21"/>
+        </w:rPr>
+      </w:pPr>
+      <w:r>
+        <w:rPr>
+          <w:rFonts w:ascii="Consolas" w:eastAsia="굴림" w:hAnsi="Consolas" w:cs="굴림"/>
+          <w:color w:val="D4D4D4"/>
+          <w:kern w:val="0"/>
+          <w:sz w:val="21"/>
+          <w:szCs w:val="21"/>
+        </w:rPr>
+        <w:t>                        .</w:t>
+      </w:r>
+      <w:r>
+        <w:rPr>
+          <w:rFonts w:ascii="Consolas" w:eastAsia="굴림" w:hAnsi="Consolas" w:cs="굴림"/>
+          <w:color w:val="DCDCAA"/>
+          <w:kern w:val="0"/>
+          <w:sz w:val="21"/>
+          <w:szCs w:val="21"/>
+        </w:rPr>
+        <w:t>then</w:t>
+      </w:r>
+      <w:r>
+        <w:rPr>
+          <w:rFonts w:ascii="Consolas" w:eastAsia="굴림" w:hAnsi="Consolas" w:cs="굴림"/>
+          <w:color w:val="D4D4D4"/>
+          <w:kern w:val="0"/>
+          <w:sz w:val="21"/>
+          <w:szCs w:val="21"/>
+        </w:rPr>
+        <w:t>(</w:t>
+      </w:r>
+      <w:r>
+        <w:rPr>
+          <w:rFonts w:ascii="Consolas" w:eastAsia="굴림" w:hAnsi="Consolas" w:cs="굴림"/>
+          <w:color w:val="569CD6"/>
+          <w:kern w:val="0"/>
+          <w:sz w:val="21"/>
+          <w:szCs w:val="21"/>
+        </w:rPr>
+        <w:t>function</w:t>
+      </w:r>
+      <w:r>
+        <w:rPr>
+          <w:rFonts w:ascii="Consolas" w:eastAsia="굴림" w:hAnsi="Consolas" w:cs="굴림"/>
+          <w:color w:val="D4D4D4"/>
+          <w:kern w:val="0"/>
+          <w:sz w:val="21"/>
+          <w:szCs w:val="21"/>
+        </w:rPr>
+        <w:t> (</w:t>
+      </w:r>
+      <w:r>
+        <w:rPr>
+          <w:rFonts w:ascii="Consolas" w:eastAsia="굴림" w:hAnsi="Consolas" w:cs="굴림"/>
+          <w:color w:val="9CDCFE"/>
+          <w:kern w:val="0"/>
+          <w:sz w:val="21"/>
+          <w:szCs w:val="21"/>
+        </w:rPr>
+        <w:t>res</w:t>
+      </w:r>
+      <w:r>
+        <w:rPr>
+          <w:rFonts w:ascii="Consolas" w:eastAsia="굴림" w:hAnsi="Consolas" w:cs="굴림"/>
+          <w:color w:val="D4D4D4"/>
+          <w:kern w:val="0"/>
+          <w:sz w:val="21"/>
+          <w:szCs w:val="21"/>
+        </w:rPr>
+        <w:t>){</w:t>
+      </w:r>
+    </w:p>
+    <w:p>
+      <w:pPr>
+        <w:widowControl/>
+        <w:shd w:val="clear" w:color="auto" w:fill="1E1E1E"/>
+        <w:wordWrap/>
+        <w:autoSpaceDE/>
+        <w:autoSpaceDN/>
+        <w:spacing w:after="0" w:line="285" w:lineRule="atLeast"/>
+        <w:jc w:val="left"/>
+        <w:rPr>
+          <w:rFonts w:ascii="Consolas" w:eastAsia="굴림" w:hAnsi="Consolas" w:cs="굴림"/>
+          <w:color w:val="D4D4D4"/>
+          <w:kern w:val="0"/>
+          <w:sz w:val="21"/>
+          <w:szCs w:val="21"/>
+        </w:rPr>
+      </w:pPr>
+      <w:r>
+        <w:rPr>
+          <w:rFonts w:ascii="Consolas" w:eastAsia="굴림" w:hAnsi="Consolas" w:cs="굴림"/>
+          <w:color w:val="D4D4D4"/>
+          <w:kern w:val="0"/>
+          <w:sz w:val="21"/>
+          <w:szCs w:val="21"/>
+        </w:rPr>
+        <w:t>                            </w:t>
+      </w:r>
+      <w:r>
+        <w:rPr>
+          <w:rFonts w:ascii="Consolas" w:eastAsia="굴림" w:hAnsi="Consolas" w:cs="굴림"/>
+          <w:color w:val="4EC9B0"/>
+          <w:kern w:val="0"/>
+          <w:sz w:val="21"/>
+          <w:szCs w:val="21"/>
+        </w:rPr>
+        <w:t>console</w:t>
+      </w:r>
+      <w:r>
+        <w:rPr>
+          <w:rFonts w:ascii="Consolas" w:eastAsia="굴림" w:hAnsi="Consolas" w:cs="굴림"/>
+          <w:color w:val="D4D4D4"/>
+          <w:kern w:val="0"/>
+          <w:sz w:val="21"/>
+          <w:szCs w:val="21"/>
+        </w:rPr>
+        <w:t>.</w:t>
+      </w:r>
+      <w:r>
+        <w:rPr>
+          <w:rFonts w:ascii="Consolas" w:eastAsia="굴림" w:hAnsi="Consolas" w:cs="굴림"/>
+          <w:color w:val="DCDCAA"/>
+          <w:kern w:val="0"/>
+          <w:sz w:val="21"/>
+          <w:szCs w:val="21"/>
+        </w:rPr>
+        <w:t>log</w:t>
+      </w:r>
+      <w:r>
+        <w:rPr>
+          <w:rFonts w:ascii="Consolas" w:eastAsia="굴림" w:hAnsi="Consolas" w:cs="굴림"/>
+          <w:color w:val="D4D4D4"/>
+          <w:kern w:val="0"/>
+          <w:sz w:val="21"/>
+          <w:szCs w:val="21"/>
+        </w:rPr>
+        <w:t>(</w:t>
+      </w:r>
+      <w:r>
+        <w:rPr>
+          <w:rFonts w:ascii="Consolas" w:eastAsia="굴림" w:hAnsi="Consolas" w:cs="굴림"/>
+          <w:color w:val="CE9178"/>
+          <w:kern w:val="0"/>
+          <w:sz w:val="21"/>
+          <w:szCs w:val="21"/>
+        </w:rPr>
+        <w:t>"POST RES"</w:t>
+      </w:r>
+      <w:r>
+        <w:rPr>
+          <w:rFonts w:ascii="Consolas" w:eastAsia="굴림" w:hAnsi="Consolas" w:cs="굴림"/>
+          <w:color w:val="D4D4D4"/>
+          <w:kern w:val="0"/>
+          <w:sz w:val="21"/>
+          <w:szCs w:val="21"/>
+        </w:rPr>
+        <w:t>, </w:t>
+      </w:r>
+      <w:r>
+        <w:rPr>
+          <w:rFonts w:ascii="Consolas" w:eastAsia="굴림" w:hAnsi="Consolas" w:cs="굴림"/>
+          <w:color w:val="9CDCFE"/>
+          <w:kern w:val="0"/>
+          <w:sz w:val="21"/>
+          <w:szCs w:val="21"/>
+        </w:rPr>
+        <w:t>res</w:t>
+      </w:r>
+      <w:r>
+        <w:rPr>
+          <w:rFonts w:ascii="Consolas" w:eastAsia="굴림" w:hAnsi="Consolas" w:cs="굴림"/>
+          <w:color w:val="D4D4D4"/>
+          <w:kern w:val="0"/>
+          <w:sz w:val="21"/>
+          <w:szCs w:val="21"/>
+        </w:rPr>
+        <w:t>);</w:t>
+      </w:r>
+    </w:p>
+    <w:p>
+      <w:pPr>
+        <w:widowControl/>
+        <w:shd w:val="clear" w:color="auto" w:fill="1E1E1E"/>
+        <w:wordWrap/>
+        <w:autoSpaceDE/>
+        <w:autoSpaceDN/>
+        <w:spacing w:after="0" w:line="285" w:lineRule="atLeast"/>
+        <w:jc w:val="left"/>
+        <w:rPr>
+          <w:rFonts w:ascii="Consolas" w:eastAsia="굴림" w:hAnsi="Consolas" w:cs="굴림"/>
+          <w:color w:val="D4D4D4"/>
+          <w:kern w:val="0"/>
+          <w:sz w:val="21"/>
+          <w:szCs w:val="21"/>
+        </w:rPr>
+      </w:pPr>
+      <w:r>
+        <w:rPr>
+          <w:rFonts w:ascii="Consolas" w:eastAsia="굴림" w:hAnsi="Consolas" w:cs="굴림"/>
+          <w:color w:val="D4D4D4"/>
+          <w:kern w:val="0"/>
+          <w:sz w:val="21"/>
+          <w:szCs w:val="21"/>
+        </w:rPr>
+        <w:t>                            </w:t>
+      </w:r>
+      <w:r>
+        <w:rPr>
+          <w:rFonts w:ascii="Consolas" w:eastAsia="굴림" w:hAnsi="Consolas" w:cs="굴림"/>
+          <w:color w:val="569CD6"/>
+          <w:kern w:val="0"/>
+          <w:sz w:val="21"/>
+          <w:szCs w:val="21"/>
+        </w:rPr>
+        <w:t>this</w:t>
+      </w:r>
+      <w:r>
+        <w:rPr>
+          <w:rFonts w:ascii="Consolas" w:eastAsia="굴림" w:hAnsi="Consolas" w:cs="굴림"/>
+          <w:color w:val="D4D4D4"/>
+          <w:kern w:val="0"/>
+          <w:sz w:val="21"/>
+          <w:szCs w:val="21"/>
+        </w:rPr>
+        <w:t>.</w:t>
+      </w:r>
+      <w:r>
+        <w:rPr>
+          <w:rFonts w:ascii="Consolas" w:eastAsia="굴림" w:hAnsi="Consolas" w:cs="굴림"/>
+          <w:color w:val="9CDCFE"/>
+          <w:kern w:val="0"/>
+          <w:sz w:val="21"/>
+          <w:szCs w:val="21"/>
+        </w:rPr>
+        <w:t>todoList</w:t>
+      </w:r>
+      <w:r>
+        <w:rPr>
+          <w:rFonts w:ascii="Consolas" w:eastAsia="굴림" w:hAnsi="Consolas" w:cs="굴림"/>
+          <w:color w:val="D4D4D4"/>
+          <w:kern w:val="0"/>
+          <w:sz w:val="21"/>
+          <w:szCs w:val="21"/>
+        </w:rPr>
+        <w:t>.</w:t>
+      </w:r>
+      <w:r>
+        <w:rPr>
+          <w:rFonts w:ascii="Consolas" w:eastAsia="굴림" w:hAnsi="Consolas" w:cs="굴림"/>
+          <w:color w:val="DCDCAA"/>
+          <w:kern w:val="0"/>
+          <w:sz w:val="21"/>
+          <w:szCs w:val="21"/>
+        </w:rPr>
+        <w:t>push</w:t>
+      </w:r>
+      <w:r>
+        <w:rPr>
+          <w:rFonts w:ascii="Consolas" w:eastAsia="굴림" w:hAnsi="Consolas" w:cs="굴림"/>
+          <w:color w:val="D4D4D4"/>
+          <w:kern w:val="0"/>
+          <w:sz w:val="21"/>
+          <w:szCs w:val="21"/>
+        </w:rPr>
+        <w:t>({</w:t>
+      </w:r>
+      <w:r>
+        <w:rPr>
+          <w:rFonts w:ascii="Consolas" w:eastAsia="굴림" w:hAnsi="Consolas" w:cs="굴림"/>
+          <w:color w:val="9CDCFE"/>
+          <w:kern w:val="0"/>
+          <w:sz w:val="21"/>
+          <w:szCs w:val="21"/>
+        </w:rPr>
+        <w:t>id:</w:t>
+      </w:r>
+      <w:r>
+        <w:rPr>
+          <w:rFonts w:ascii="Consolas" w:eastAsia="굴림" w:hAnsi="Consolas" w:cs="굴림"/>
+          <w:color w:val="D4D4D4"/>
+          <w:kern w:val="0"/>
+          <w:sz w:val="21"/>
+          <w:szCs w:val="21"/>
+        </w:rPr>
+        <w:t> </w:t>
+      </w:r>
+      <w:r>
+        <w:rPr>
+          <w:rFonts w:ascii="Consolas" w:eastAsia="굴림" w:hAnsi="Consolas" w:cs="굴림"/>
+          <w:color w:val="9CDCFE"/>
+          <w:kern w:val="0"/>
+          <w:sz w:val="21"/>
+          <w:szCs w:val="21"/>
+        </w:rPr>
+        <w:t>res</w:t>
+      </w:r>
+      <w:r>
+        <w:rPr>
+          <w:rFonts w:ascii="Consolas" w:eastAsia="굴림" w:hAnsi="Consolas" w:cs="굴림"/>
+          <w:color w:val="D4D4D4"/>
+          <w:kern w:val="0"/>
+          <w:sz w:val="21"/>
+          <w:szCs w:val="21"/>
+        </w:rPr>
+        <w:t>.</w:t>
+      </w:r>
+      <w:r>
+        <w:rPr>
+          <w:rFonts w:ascii="Consolas" w:eastAsia="굴림" w:hAnsi="Consolas" w:cs="굴림"/>
+          <w:color w:val="9CDCFE"/>
+          <w:kern w:val="0"/>
+          <w:sz w:val="21"/>
+          <w:szCs w:val="21"/>
+        </w:rPr>
+        <w:t>data</w:t>
+      </w:r>
+      <w:r>
+        <w:rPr>
+          <w:rFonts w:ascii="Consolas" w:eastAsia="굴림" w:hAnsi="Consolas" w:cs="굴림"/>
+          <w:color w:val="D4D4D4"/>
+          <w:kern w:val="0"/>
+          <w:sz w:val="21"/>
+          <w:szCs w:val="21"/>
+        </w:rPr>
+        <w:t>.</w:t>
+      </w:r>
+      <w:r>
+        <w:rPr>
+          <w:rFonts w:ascii="Consolas" w:eastAsia="굴림" w:hAnsi="Consolas" w:cs="굴림"/>
+          <w:color w:val="9CDCFE"/>
+          <w:kern w:val="0"/>
+          <w:sz w:val="21"/>
+          <w:szCs w:val="21"/>
+        </w:rPr>
+        <w:t>id</w:t>
+      </w:r>
+      <w:r>
+        <w:rPr>
+          <w:rFonts w:ascii="Consolas" w:eastAsia="굴림" w:hAnsi="Consolas" w:cs="굴림"/>
+          <w:color w:val="D4D4D4"/>
+          <w:kern w:val="0"/>
+          <w:sz w:val="21"/>
+          <w:szCs w:val="21"/>
+        </w:rPr>
+        <w:t>, </w:t>
+      </w:r>
+      <w:r>
+        <w:rPr>
+          <w:rFonts w:ascii="Consolas" w:eastAsia="굴림" w:hAnsi="Consolas" w:cs="굴림"/>
+          <w:color w:val="9CDCFE"/>
+          <w:kern w:val="0"/>
+          <w:sz w:val="21"/>
+          <w:szCs w:val="21"/>
+        </w:rPr>
+        <w:t>name:</w:t>
+      </w:r>
+      <w:r>
+        <w:rPr>
+          <w:rFonts w:ascii="Consolas" w:eastAsia="굴림" w:hAnsi="Consolas" w:cs="굴림"/>
+          <w:color w:val="D4D4D4"/>
+          <w:kern w:val="0"/>
+          <w:sz w:val="21"/>
+          <w:szCs w:val="21"/>
+        </w:rPr>
+        <w:t> </w:t>
+      </w:r>
+      <w:r>
+        <w:rPr>
+          <w:rFonts w:ascii="Consolas" w:eastAsia="굴림" w:hAnsi="Consolas" w:cs="굴림"/>
+          <w:color w:val="9CDCFE"/>
+          <w:kern w:val="0"/>
+          <w:sz w:val="21"/>
+          <w:szCs w:val="21"/>
+        </w:rPr>
+        <w:t>res</w:t>
+      </w:r>
+      <w:r>
+        <w:rPr>
+          <w:rFonts w:ascii="Consolas" w:eastAsia="굴림" w:hAnsi="Consolas" w:cs="굴림"/>
+          <w:color w:val="D4D4D4"/>
+          <w:kern w:val="0"/>
+          <w:sz w:val="21"/>
+          <w:szCs w:val="21"/>
+        </w:rPr>
+        <w:t>.</w:t>
+      </w:r>
+      <w:r>
+        <w:rPr>
+          <w:rFonts w:ascii="Consolas" w:eastAsia="굴림" w:hAnsi="Consolas" w:cs="굴림"/>
+          <w:color w:val="9CDCFE"/>
+          <w:kern w:val="0"/>
+          <w:sz w:val="21"/>
+          <w:szCs w:val="21"/>
+        </w:rPr>
+        <w:t>data</w:t>
+      </w:r>
+      <w:r>
+        <w:rPr>
+          <w:rFonts w:ascii="Consolas" w:eastAsia="굴림" w:hAnsi="Consolas" w:cs="굴림"/>
+          <w:color w:val="D4D4D4"/>
+          <w:kern w:val="0"/>
+          <w:sz w:val="21"/>
+          <w:szCs w:val="21"/>
+        </w:rPr>
+        <w:t>.</w:t>
+      </w:r>
+      <w:r>
+        <w:rPr>
+          <w:rFonts w:ascii="Consolas" w:eastAsia="굴림" w:hAnsi="Consolas" w:cs="굴림"/>
+          <w:color w:val="9CDCFE"/>
+          <w:kern w:val="0"/>
+          <w:sz w:val="21"/>
+          <w:szCs w:val="21"/>
+        </w:rPr>
+        <w:t>name</w:t>
+      </w:r>
+      <w:r>
+        <w:rPr>
+          <w:rFonts w:ascii="Consolas" w:eastAsia="굴림" w:hAnsi="Consolas" w:cs="굴림"/>
+          <w:color w:val="D4D4D4"/>
+          <w:kern w:val="0"/>
+          <w:sz w:val="21"/>
+          <w:szCs w:val="21"/>
+        </w:rPr>
+        <w:t>, </w:t>
+      </w:r>
+      <w:r>
+        <w:rPr>
+          <w:rFonts w:ascii="Consolas" w:eastAsia="굴림" w:hAnsi="Consolas" w:cs="굴림"/>
+          <w:color w:val="9CDCFE"/>
+          <w:kern w:val="0"/>
+          <w:sz w:val="21"/>
+          <w:szCs w:val="21"/>
+        </w:rPr>
+        <w:t>todo:</w:t>
+      </w:r>
+      <w:r>
+        <w:rPr>
+          <w:rFonts w:ascii="Consolas" w:eastAsia="굴림" w:hAnsi="Consolas" w:cs="굴림"/>
+          <w:color w:val="D4D4D4"/>
+          <w:kern w:val="0"/>
+          <w:sz w:val="21"/>
+          <w:szCs w:val="21"/>
+        </w:rPr>
+        <w:t> </w:t>
+      </w:r>
+      <w:r>
+        <w:rPr>
+          <w:rFonts w:ascii="Consolas" w:eastAsia="굴림" w:hAnsi="Consolas" w:cs="굴림"/>
+          <w:color w:val="9CDCFE"/>
+          <w:kern w:val="0"/>
+          <w:sz w:val="21"/>
+          <w:szCs w:val="21"/>
+        </w:rPr>
+        <w:t>res</w:t>
+      </w:r>
+      <w:r>
+        <w:rPr>
+          <w:rFonts w:ascii="Consolas" w:eastAsia="굴림" w:hAnsi="Consolas" w:cs="굴림"/>
+          <w:color w:val="D4D4D4"/>
+          <w:kern w:val="0"/>
+          <w:sz w:val="21"/>
+          <w:szCs w:val="21"/>
+        </w:rPr>
+        <w:t>.</w:t>
+      </w:r>
+      <w:r>
+        <w:rPr>
+          <w:rFonts w:ascii="Consolas" w:eastAsia="굴림" w:hAnsi="Consolas" w:cs="굴림"/>
+          <w:color w:val="9CDCFE"/>
+          <w:kern w:val="0"/>
+          <w:sz w:val="21"/>
+          <w:szCs w:val="21"/>
+        </w:rPr>
+        <w:t>data</w:t>
+      </w:r>
+      <w:r>
+        <w:rPr>
+          <w:rFonts w:ascii="Consolas" w:eastAsia="굴림" w:hAnsi="Consolas" w:cs="굴림"/>
+          <w:color w:val="D4D4D4"/>
+          <w:kern w:val="0"/>
+          <w:sz w:val="21"/>
+          <w:szCs w:val="21"/>
+        </w:rPr>
+        <w:t>.</w:t>
+      </w:r>
+      <w:r>
+        <w:rPr>
+          <w:rFonts w:ascii="Consolas" w:eastAsia="굴림" w:hAnsi="Consolas" w:cs="굴림"/>
+          <w:color w:val="9CDCFE"/>
+          <w:kern w:val="0"/>
+          <w:sz w:val="21"/>
+          <w:szCs w:val="21"/>
+        </w:rPr>
+        <w:t>todo</w:t>
+      </w:r>
+      <w:r>
+        <w:rPr>
+          <w:rFonts w:ascii="Consolas" w:eastAsia="굴림" w:hAnsi="Consolas" w:cs="굴림"/>
+          <w:color w:val="D4D4D4"/>
+          <w:kern w:val="0"/>
+          <w:sz w:val="21"/>
+          <w:szCs w:val="21"/>
+        </w:rPr>
+        <w:t>});</w:t>
+      </w:r>
+    </w:p>
+    <w:p>
+      <w:pPr>
+        <w:widowControl/>
+        <w:shd w:val="clear" w:color="auto" w:fill="1E1E1E"/>
+        <w:wordWrap/>
+        <w:autoSpaceDE/>
+        <w:autoSpaceDN/>
+        <w:spacing w:after="0" w:line="285" w:lineRule="atLeast"/>
+        <w:jc w:val="left"/>
+        <w:rPr>
+          <w:rFonts w:ascii="Consolas" w:eastAsia="굴림" w:hAnsi="Consolas" w:cs="굴림"/>
+          <w:color w:val="D4D4D4"/>
+          <w:kern w:val="0"/>
+          <w:sz w:val="21"/>
+          <w:szCs w:val="21"/>
+        </w:rPr>
+      </w:pPr>
+      <w:r>
+        <w:rPr>
+          <w:rFonts w:ascii="Consolas" w:eastAsia="굴림" w:hAnsi="Consolas" w:cs="굴림"/>
+          <w:color w:val="D4D4D4"/>
+          <w:kern w:val="0"/>
+          <w:sz w:val="21"/>
+          <w:szCs w:val="21"/>
+        </w:rPr>
+        <w:t>                        })</w:t>
+      </w:r>
+    </w:p>
+    <w:p>
+      <w:pPr>
+        <w:widowControl/>
+        <w:shd w:val="clear" w:color="auto" w:fill="1E1E1E"/>
+        <w:wordWrap/>
+        <w:autoSpaceDE/>
+        <w:autoSpaceDN/>
+        <w:spacing w:after="0" w:line="285" w:lineRule="atLeast"/>
+        <w:jc w:val="left"/>
+        <w:rPr>
+          <w:rFonts w:ascii="Consolas" w:eastAsia="굴림" w:hAnsi="Consolas" w:cs="굴림"/>
+          <w:color w:val="D4D4D4"/>
+          <w:kern w:val="0"/>
+          <w:sz w:val="21"/>
+          <w:szCs w:val="21"/>
+        </w:rPr>
+      </w:pPr>
+      <w:r>
+        <w:rPr>
+          <w:rFonts w:ascii="Consolas" w:eastAsia="굴림" w:hAnsi="Consolas" w:cs="굴림"/>
+          <w:color w:val="D4D4D4"/>
+          <w:kern w:val="0"/>
+          <w:sz w:val="21"/>
+          <w:szCs w:val="21"/>
+        </w:rPr>
+        <w:t>                        .</w:t>
+      </w:r>
+      <w:r>
+        <w:rPr>
+          <w:rFonts w:ascii="Consolas" w:eastAsia="굴림" w:hAnsi="Consolas" w:cs="굴림"/>
+          <w:color w:val="DCDCAA"/>
+          <w:kern w:val="0"/>
+          <w:sz w:val="21"/>
+          <w:szCs w:val="21"/>
+        </w:rPr>
+        <w:t>catch</w:t>
+      </w:r>
+      <w:r>
+        <w:rPr>
+          <w:rFonts w:ascii="Consolas" w:eastAsia="굴림" w:hAnsi="Consolas" w:cs="굴림"/>
+          <w:color w:val="D4D4D4"/>
+          <w:kern w:val="0"/>
+          <w:sz w:val="21"/>
+          <w:szCs w:val="21"/>
+        </w:rPr>
+        <w:t>(</w:t>
+      </w:r>
+      <w:r>
+        <w:rPr>
+          <w:rFonts w:ascii="Consolas" w:eastAsia="굴림" w:hAnsi="Consolas" w:cs="굴림"/>
+          <w:color w:val="569CD6"/>
+          <w:kern w:val="0"/>
+          <w:sz w:val="21"/>
+          <w:szCs w:val="21"/>
+        </w:rPr>
+        <w:t>function</w:t>
+      </w:r>
+      <w:r>
+        <w:rPr>
+          <w:rFonts w:ascii="Consolas" w:eastAsia="굴림" w:hAnsi="Consolas" w:cs="굴림"/>
+          <w:color w:val="D4D4D4"/>
+          <w:kern w:val="0"/>
+          <w:sz w:val="21"/>
+          <w:szCs w:val="21"/>
+        </w:rPr>
+        <w:t> (</w:t>
+      </w:r>
+      <w:r>
+        <w:rPr>
+          <w:rFonts w:ascii="Consolas" w:eastAsia="굴림" w:hAnsi="Consolas" w:cs="굴림"/>
+          <w:color w:val="9CDCFE"/>
+          <w:kern w:val="0"/>
+          <w:sz w:val="21"/>
+          <w:szCs w:val="21"/>
+        </w:rPr>
+        <w:t>err</w:t>
+      </w:r>
+      <w:r>
+        <w:rPr>
+          <w:rFonts w:ascii="Consolas" w:eastAsia="굴림" w:hAnsi="Consolas" w:cs="굴림"/>
+          <w:color w:val="D4D4D4"/>
+          <w:kern w:val="0"/>
+          <w:sz w:val="21"/>
+          <w:szCs w:val="21"/>
+        </w:rPr>
+        <w:t>){</w:t>
+      </w:r>
+    </w:p>
+    <w:p>
+      <w:pPr>
+        <w:widowControl/>
+        <w:shd w:val="clear" w:color="auto" w:fill="1E1E1E"/>
+        <w:wordWrap/>
+        <w:autoSpaceDE/>
+        <w:autoSpaceDN/>
+        <w:spacing w:after="0" w:line="285" w:lineRule="atLeast"/>
+        <w:jc w:val="left"/>
+        <w:rPr>
+          <w:rFonts w:ascii="Consolas" w:eastAsia="굴림" w:hAnsi="Consolas" w:cs="굴림"/>
+          <w:color w:val="D4D4D4"/>
+          <w:kern w:val="0"/>
+          <w:sz w:val="21"/>
+          <w:szCs w:val="21"/>
+        </w:rPr>
+      </w:pPr>
+      <w:r>
+        <w:rPr>
+          <w:rFonts w:ascii="Consolas" w:eastAsia="굴림" w:hAnsi="Consolas" w:cs="굴림"/>
+          <w:color w:val="D4D4D4"/>
+          <w:kern w:val="0"/>
+          <w:sz w:val="21"/>
+          <w:szCs w:val="21"/>
+        </w:rPr>
+        <w:t>                            </w:t>
+      </w:r>
+      <w:r>
+        <w:rPr>
+          <w:rFonts w:ascii="Consolas" w:eastAsia="굴림" w:hAnsi="Consolas" w:cs="굴림"/>
+          <w:color w:val="4EC9B0"/>
+          <w:kern w:val="0"/>
+          <w:sz w:val="21"/>
+          <w:szCs w:val="21"/>
+        </w:rPr>
+        <w:t>console</w:t>
+      </w:r>
+      <w:r>
+        <w:rPr>
+          <w:rFonts w:ascii="Consolas" w:eastAsia="굴림" w:hAnsi="Consolas" w:cs="굴림"/>
+          <w:color w:val="D4D4D4"/>
+          <w:kern w:val="0"/>
+          <w:sz w:val="21"/>
+          <w:szCs w:val="21"/>
+        </w:rPr>
+        <w:t>.</w:t>
+      </w:r>
+      <w:r>
+        <w:rPr>
+          <w:rFonts w:ascii="Consolas" w:eastAsia="굴림" w:hAnsi="Consolas" w:cs="굴림"/>
+          <w:color w:val="DCDCAA"/>
+          <w:kern w:val="0"/>
+          <w:sz w:val="21"/>
+          <w:szCs w:val="21"/>
+        </w:rPr>
+        <w:t>log</w:t>
+      </w:r>
+      <w:r>
+        <w:rPr>
+          <w:rFonts w:ascii="Consolas" w:eastAsia="굴림" w:hAnsi="Consolas" w:cs="굴림"/>
+          <w:color w:val="D4D4D4"/>
+          <w:kern w:val="0"/>
+          <w:sz w:val="21"/>
+          <w:szCs w:val="21"/>
+        </w:rPr>
+        <w:t>(</w:t>
+      </w:r>
+      <w:r>
+        <w:rPr>
+          <w:rFonts w:ascii="Consolas" w:eastAsia="굴림" w:hAnsi="Consolas" w:cs="굴림"/>
+          <w:color w:val="CE9178"/>
+          <w:kern w:val="0"/>
+          <w:sz w:val="21"/>
+          <w:szCs w:val="21"/>
+        </w:rPr>
+        <w:t>"POST ERR"</w:t>
+      </w:r>
+      <w:r>
+        <w:rPr>
+          <w:rFonts w:ascii="Consolas" w:eastAsia="굴림" w:hAnsi="Consolas" w:cs="굴림"/>
+          <w:color w:val="D4D4D4"/>
+          <w:kern w:val="0"/>
+          <w:sz w:val="21"/>
+          <w:szCs w:val="21"/>
+        </w:rPr>
+        <w:t>, </w:t>
+      </w:r>
+      <w:r>
+        <w:rPr>
+          <w:rFonts w:ascii="Consolas" w:eastAsia="굴림" w:hAnsi="Consolas" w:cs="굴림"/>
+          <w:color w:val="9CDCFE"/>
+          <w:kern w:val="0"/>
+          <w:sz w:val="21"/>
+          <w:szCs w:val="21"/>
+        </w:rPr>
+        <w:t>err</w:t>
+      </w:r>
+      <w:r>
+        <w:rPr>
+          <w:rFonts w:ascii="Consolas" w:eastAsia="굴림" w:hAnsi="Consolas" w:cs="굴림"/>
+          <w:color w:val="D4D4D4"/>
+          <w:kern w:val="0"/>
+          <w:sz w:val="21"/>
+          <w:szCs w:val="21"/>
+        </w:rPr>
+        <w:t>);</w:t>
+      </w:r>
+    </w:p>
+    <w:p>
+      <w:pPr>
+        <w:widowControl/>
+        <w:shd w:val="clear" w:color="auto" w:fill="1E1E1E"/>
+        <w:wordWrap/>
+        <w:autoSpaceDE/>
+        <w:autoSpaceDN/>
+        <w:spacing w:after="0" w:line="285" w:lineRule="atLeast"/>
+        <w:jc w:val="left"/>
+        <w:rPr>
+          <w:rFonts w:ascii="Consolas" w:eastAsia="굴림" w:hAnsi="Consolas" w:cs="굴림"/>
+          <w:color w:val="D4D4D4"/>
+          <w:kern w:val="0"/>
+          <w:sz w:val="21"/>
+          <w:szCs w:val="21"/>
+        </w:rPr>
+      </w:pPr>
+      <w:r>
+        <w:rPr>
+          <w:rFonts w:ascii="Consolas" w:eastAsia="굴림" w:hAnsi="Consolas" w:cs="굴림"/>
+          <w:color w:val="D4D4D4"/>
+          <w:kern w:val="0"/>
+          <w:sz w:val="21"/>
+          <w:szCs w:val="21"/>
+        </w:rPr>
+        <w:t>                        })</w:t>
+      </w:r>
+    </w:p>
+    <w:p>
+      <w:pPr>
+        <w:widowControl/>
+        <w:shd w:val="clear" w:color="auto" w:fill="1E1E1E"/>
+        <w:wordWrap/>
+        <w:autoSpaceDE/>
+        <w:autoSpaceDN/>
+        <w:spacing w:after="0" w:line="285" w:lineRule="atLeast"/>
+        <w:jc w:val="left"/>
+        <w:rPr>
+          <w:rFonts w:ascii="Consolas" w:eastAsia="굴림" w:hAnsi="Consolas" w:cs="굴림"/>
+          <w:color w:val="D4D4D4"/>
+          <w:kern w:val="0"/>
+          <w:sz w:val="21"/>
+          <w:szCs w:val="21"/>
+        </w:rPr>
+      </w:pPr>
+    </w:p>
+    <w:p>
+      <w:pPr>
+        <w:widowControl/>
+        <w:shd w:val="clear" w:color="auto" w:fill="1E1E1E"/>
+        <w:wordWrap/>
+        <w:autoSpaceDE/>
+        <w:autoSpaceDN/>
+        <w:spacing w:after="0" w:line="285" w:lineRule="atLeast"/>
+        <w:jc w:val="left"/>
+        <w:rPr>
+          <w:rFonts w:ascii="Consolas" w:eastAsia="굴림" w:hAnsi="Consolas" w:cs="굴림"/>
+          <w:color w:val="D4D4D4"/>
+          <w:kern w:val="0"/>
+          <w:sz w:val="21"/>
+          <w:szCs w:val="21"/>
+        </w:rPr>
+      </w:pPr>
+      <w:r>
+        <w:rPr>
+          <w:rFonts w:ascii="Consolas" w:eastAsia="굴림" w:hAnsi="Consolas" w:cs="굴림"/>
+          <w:color w:val="D4D4D4"/>
+          <w:kern w:val="0"/>
+          <w:sz w:val="21"/>
+          <w:szCs w:val="21"/>
+        </w:rPr>
+        <w:t>                    </w:t>
+      </w:r>
+      <w:r>
+        <w:rPr>
+          <w:rFonts w:ascii="Consolas" w:eastAsia="굴림" w:hAnsi="Consolas" w:cs="굴림"/>
+          <w:color w:val="569CD6"/>
+          <w:kern w:val="0"/>
+          <w:sz w:val="21"/>
+          <w:szCs w:val="21"/>
+        </w:rPr>
+        <w:t>this</w:t>
+      </w:r>
+      <w:r>
+        <w:rPr>
+          <w:rFonts w:ascii="Consolas" w:eastAsia="굴림" w:hAnsi="Consolas" w:cs="굴림"/>
+          <w:color w:val="D4D4D4"/>
+          <w:kern w:val="0"/>
+          <w:sz w:val="21"/>
+          <w:szCs w:val="21"/>
+        </w:rPr>
+        <w:t>.</w:t>
+      </w:r>
+      <w:r>
+        <w:rPr>
+          <w:rFonts w:ascii="Consolas" w:eastAsia="굴림" w:hAnsi="Consolas" w:cs="굴림"/>
+          <w:color w:val="9CDCFE"/>
+          <w:kern w:val="0"/>
+          <w:sz w:val="21"/>
+          <w:szCs w:val="21"/>
+        </w:rPr>
+        <w:t>name</w:t>
+      </w:r>
+      <w:r>
+        <w:rPr>
+          <w:rFonts w:ascii="Consolas" w:eastAsia="굴림" w:hAnsi="Consolas" w:cs="굴림"/>
+          <w:color w:val="D4D4D4"/>
+          <w:kern w:val="0"/>
+          <w:sz w:val="21"/>
+          <w:szCs w:val="21"/>
+        </w:rPr>
+        <w:t> = </w:t>
+      </w:r>
+      <w:r>
+        <w:rPr>
+          <w:rFonts w:ascii="Consolas" w:eastAsia="굴림" w:hAnsi="Consolas" w:cs="굴림"/>
+          <w:color w:val="569CD6"/>
+          <w:kern w:val="0"/>
+          <w:sz w:val="21"/>
+          <w:szCs w:val="21"/>
+        </w:rPr>
+        <w:t>this</w:t>
+      </w:r>
+      <w:r>
+        <w:rPr>
+          <w:rFonts w:ascii="Consolas" w:eastAsia="굴림" w:hAnsi="Consolas" w:cs="굴림"/>
+          <w:color w:val="D4D4D4"/>
+          <w:kern w:val="0"/>
+          <w:sz w:val="21"/>
+          <w:szCs w:val="21"/>
+        </w:rPr>
+        <w:t>.</w:t>
+      </w:r>
+      <w:r>
+        <w:rPr>
+          <w:rFonts w:ascii="Consolas" w:eastAsia="굴림" w:hAnsi="Consolas" w:cs="굴림"/>
+          <w:color w:val="9CDCFE"/>
+          <w:kern w:val="0"/>
+          <w:sz w:val="21"/>
+          <w:szCs w:val="21"/>
+        </w:rPr>
+        <w:t>todo</w:t>
+      </w:r>
+      <w:r>
+        <w:rPr>
+          <w:rFonts w:ascii="Consolas" w:eastAsia="굴림" w:hAnsi="Consolas" w:cs="굴림"/>
+          <w:color w:val="D4D4D4"/>
+          <w:kern w:val="0"/>
+          <w:sz w:val="21"/>
+          <w:szCs w:val="21"/>
+        </w:rPr>
+        <w:t> = </w:t>
+      </w:r>
+      <w:r>
+        <w:rPr>
+          <w:rFonts w:ascii="Consolas" w:eastAsia="굴림" w:hAnsi="Consolas" w:cs="굴림"/>
+          <w:color w:val="CE9178"/>
+          <w:kern w:val="0"/>
+          <w:sz w:val="21"/>
+          <w:szCs w:val="21"/>
+        </w:rPr>
+        <w:t>''</w:t>
+      </w:r>
+      <w:r>
+        <w:rPr>
+          <w:rFonts w:ascii="Consolas" w:eastAsia="굴림" w:hAnsi="Consolas" w:cs="굴림"/>
+          <w:color w:val="D4D4D4"/>
+          <w:kern w:val="0"/>
+          <w:sz w:val="21"/>
+          <w:szCs w:val="21"/>
+        </w:rPr>
+        <w:t>;</w:t>
+      </w:r>
+    </w:p>
+    <w:p>
+      <w:pPr>
+        <w:widowControl/>
+        <w:shd w:val="clear" w:color="auto" w:fill="1E1E1E"/>
+        <w:wordWrap/>
+        <w:autoSpaceDE/>
+        <w:autoSpaceDN/>
+        <w:spacing w:after="0" w:line="285" w:lineRule="atLeast"/>
+        <w:jc w:val="left"/>
+        <w:rPr>
+          <w:rFonts w:ascii="Consolas" w:eastAsia="굴림" w:hAnsi="Consolas" w:cs="굴림"/>
+          <w:color w:val="D4D4D4"/>
+          <w:kern w:val="0"/>
+          <w:sz w:val="21"/>
+          <w:szCs w:val="21"/>
+        </w:rPr>
+      </w:pPr>
+      <w:r>
+        <w:rPr>
+          <w:rFonts w:ascii="Consolas" w:eastAsia="굴림" w:hAnsi="Consolas" w:cs="굴림"/>
+          <w:color w:val="D4D4D4"/>
+          <w:kern w:val="0"/>
+          <w:sz w:val="21"/>
+          <w:szCs w:val="21"/>
+        </w:rPr>
+        <w:t>                },</w:t>
+      </w:r>
+    </w:p>
+    <w:p/>
+    <w:p>
+      <w:r>
+        <w:t>Post</w:t>
+      </w:r>
+      <w:r>
+        <w:rPr>
+          <w:rFonts w:hint="eastAsia"/>
+        </w:rPr>
+        <w:t>로 보낼 데이터는 객체 형식으로 중괄호로 묶어서 보내야 한다.</w:t>
+      </w:r>
+    </w:p>
+    <w:p>
+      <w:r>
+        <w:rPr>
+          <w:rFonts w:hint="eastAsia"/>
+        </w:rPr>
+        <w:t xml:space="preserve">중요 </w:t>
+      </w:r>
+      <w:r>
+        <w:t xml:space="preserve">: </w:t>
+      </w:r>
+      <w:r>
+        <w:rPr>
+          <w:rFonts w:hint="eastAsia"/>
+        </w:rPr>
+        <w:t xml:space="preserve">이때 </w:t>
+      </w:r>
+      <w:r>
+        <w:t>Post</w:t>
+      </w:r>
+      <w:r>
+        <w:rPr>
+          <w:rFonts w:hint="eastAsia"/>
+        </w:rPr>
+        <w:t xml:space="preserve">로 보내는 데이터의 </w:t>
+      </w:r>
+      <w:r>
+        <w:t xml:space="preserve">KEY </w:t>
+      </w:r>
+      <w:r>
+        <w:rPr>
+          <w:rFonts w:hint="eastAsia"/>
+        </w:rPr>
+        <w:t xml:space="preserve">명칭이 </w:t>
+      </w:r>
+      <w:r>
+        <w:t>TABLE</w:t>
+      </w:r>
+      <w:r>
+        <w:rPr>
+          <w:rFonts w:hint="eastAsia"/>
+        </w:rPr>
+        <w:t xml:space="preserve">의 </w:t>
+      </w:r>
+      <w:r>
+        <w:t xml:space="preserve">Column </w:t>
+      </w:r>
+      <w:r>
+        <w:rPr>
+          <w:rFonts w:hint="eastAsia"/>
+        </w:rPr>
+        <w:t>명칭하고 동일해야 한다는 것</w:t>
+      </w:r>
+    </w:p>
+    <w:p/>
+    <w:p>
+      <w:pPr>
+        <w:pStyle w:val="2"/>
+      </w:pPr>
+      <w:r>
+        <w:t xml:space="preserve">Post – JSON </w:t>
+      </w:r>
+      <w:r>
+        <w:rPr>
+          <w:rFonts w:hint="eastAsia"/>
+        </w:rPr>
+        <w:t xml:space="preserve">연동 코딩 하기 </w:t>
+      </w:r>
+      <w:r>
+        <w:t>(Django</w:t>
+      </w:r>
+      <w:r>
+        <w:t>)</w:t>
+      </w:r>
+    </w:p>
+    <w:p>
+      <w:pPr>
+        <w:pStyle w:val="3"/>
+        <w:ind w:left="1000" w:hanging="400"/>
+        <w:rPr>
+          <w:rFonts w:hint="eastAsia"/>
+        </w:rPr>
+      </w:pPr>
+      <w:r>
+        <w:t xml:space="preserve">Ccbv </w:t>
+      </w:r>
+      <w:r>
+        <w:rPr>
+          <w:rFonts w:hint="eastAsia"/>
+        </w:rPr>
+        <w:t>문서 보는법</w:t>
+      </w:r>
+    </w:p>
+    <w:p>
+      <w:r>
+        <w:rPr>
+          <w:noProof/>
+        </w:rPr>
+        <w:drawing>
+          <wp:inline distT="0" distB="0" distL="0" distR="0" wp14:anchorId="6D20BCA7" wp14:editId="03DC6BD2">
+            <wp:extent cx="5731510" cy="2876550"/>
+            <wp:effectExtent l="0" t="0" r="2540" b="0"/>
+            <wp:docPr id="32" name="그림 32"/>
+            <wp:cNvGraphicFramePr>
+              <a:graphicFrameLocks xmlns:a="http://schemas.openxmlformats.org/drawingml/2006/main" noChangeAspect="1"/>
+            </wp:cNvGraphicFramePr>
+            <a:graphic xmlns:a="http://schemas.openxmlformats.org/drawingml/2006/main">
+              <a:graphicData uri="http://schemas.openxmlformats.org/drawingml/2006/picture">
+                <pic:pic xmlns:pic="http://schemas.openxmlformats.org/drawingml/2006/picture">
+                  <pic:nvPicPr>
+                    <pic:cNvPr id="1" name=""/>
+                    <pic:cNvPicPr/>
+                  </pic:nvPicPr>
+                  <pic:blipFill>
+                    <a:blip r:embed="rId47"/>
+                    <a:stretch>
+                      <a:fillRect/>
+                    </a:stretch>
+                  </pic:blipFill>
+                  <pic:spPr>
+                    <a:xfrm>
+                      <a:off x="0" y="0"/>
+                      <a:ext cx="5731510" cy="2876550"/>
+                    </a:xfrm>
+                    <a:prstGeom prst="rect">
+                      <a:avLst/>
+                    </a:prstGeom>
+                  </pic:spPr>
+                </pic:pic>
+              </a:graphicData>
+            </a:graphic>
+          </wp:inline>
+        </w:drawing>
+      </w:r>
+    </w:p>
+    <w:p>
+      <w:r>
+        <w:rPr>
+          <w:rFonts w:hint="eastAsia"/>
+        </w:rPr>
+        <w:t>C</w:t>
+      </w:r>
+      <w:r>
+        <w:t>CBV</w:t>
+      </w:r>
+      <w:r>
+        <w:rPr>
+          <w:rFonts w:hint="eastAsia"/>
+        </w:rPr>
+        <w:t xml:space="preserve">에서 </w:t>
+      </w:r>
+      <w:r>
+        <w:t>CreateVie</w:t>
+      </w:r>
+      <w:r>
+        <w:rPr>
+          <w:rFonts w:hint="eastAsia"/>
+        </w:rPr>
+        <w:t>w</w:t>
+      </w:r>
+      <w:r>
+        <w:t xml:space="preserve"> </w:t>
+      </w:r>
+      <w:r>
+        <w:rPr>
+          <w:rFonts w:hint="eastAsia"/>
+        </w:rPr>
+        <w:t xml:space="preserve">클래스에서 </w:t>
+      </w:r>
+      <w:r>
+        <w:rPr>
+          <w:rFonts w:hint="eastAsia"/>
+        </w:rPr>
+        <w:t>p</w:t>
+      </w:r>
+      <w:r>
+        <w:t xml:space="preserve">ost() </w:t>
+      </w:r>
+      <w:r>
+        <w:rPr>
+          <w:rFonts w:hint="eastAsia"/>
+        </w:rPr>
+        <w:t xml:space="preserve">메서드를 눌렀을 때 </w:t>
+      </w:r>
+      <w:r>
+        <w:rPr>
+          <w:rFonts w:hint="eastAsia"/>
+        </w:rPr>
+        <w:t xml:space="preserve">위와 같이 </w:t>
+      </w:r>
+      <w:r>
+        <w:t xml:space="preserve">‘BaseCreateView, ProcessFormView’ </w:t>
+      </w:r>
+      <w:r>
+        <w:rPr>
+          <w:rFonts w:hint="eastAsia"/>
+        </w:rPr>
+        <w:t>두개의 클래스가 나오는대,</w:t>
+      </w:r>
+      <w:r>
+        <w:t xml:space="preserve"> </w:t>
+      </w:r>
+      <w:r>
+        <w:t>createView</w:t>
+      </w:r>
+      <w:r>
+        <w:rPr>
+          <w:rFonts w:hint="eastAsia"/>
+        </w:rPr>
+        <w:t xml:space="preserve">의 </w:t>
+      </w:r>
+      <w:r>
+        <w:t>Hierarchy diagram</w:t>
+      </w:r>
+      <w:r>
+        <w:rPr>
+          <w:rFonts w:hint="eastAsia"/>
+        </w:rPr>
+        <w:t xml:space="preserve">을 보면 </w:t>
+      </w:r>
+      <w:r>
+        <w:rPr>
+          <w:rFonts w:hint="eastAsia"/>
+        </w:rPr>
+        <w:t>가까운 부모 클래스</w:t>
+      </w:r>
+      <w:r>
+        <w:rPr>
+          <w:rFonts w:hint="eastAsia"/>
+        </w:rPr>
+        <w:t>에 정의되어 있는</w:t>
+      </w:r>
+      <w:r>
+        <w:rPr>
+          <w:rFonts w:hint="eastAsia"/>
+        </w:rPr>
+        <w:t>(오버라이드)</w:t>
+      </w:r>
+      <w:r>
+        <w:rPr>
+          <w:rFonts w:hint="eastAsia"/>
+        </w:rPr>
+        <w:t xml:space="preserve"> 순으로</w:t>
+      </w:r>
+      <w:r>
+        <w:rPr>
+          <w:rFonts w:hint="eastAsia"/>
+        </w:rPr>
+        <w:t xml:space="preserve"> 보여주는 것을 확인할 수 있다</w:t>
+      </w:r>
+      <w:r>
+        <w:t>.</w:t>
+      </w:r>
+      <w:r>
+        <w:rPr>
+          <w:rFonts w:hint="eastAsia"/>
+        </w:rPr>
+        <w:t xml:space="preserve"> </w:t>
+      </w:r>
+    </w:p>
+    <w:p/>
+    <w:p>
+      <w:pPr>
+        <w:pStyle w:val="3"/>
+        <w:ind w:left="1000" w:hanging="400"/>
+        <w:rPr>
+          <w:rFonts w:hint="eastAsia"/>
+        </w:rPr>
+      </w:pPr>
+      <w:r>
+        <w:rPr>
+          <w:rFonts w:hint="eastAsia"/>
+        </w:rPr>
+        <w:lastRenderedPageBreak/>
+        <w:t xml:space="preserve">강의 내용 이어서 </w:t>
+      </w:r>
+      <w:r>
+        <w:t>(Create View)</w:t>
+      </w:r>
+    </w:p>
+    <w:p>
+      <w:r>
+        <w:rPr>
+          <w:rFonts w:hint="eastAsia"/>
+        </w:rPr>
+        <w:t>C</w:t>
+      </w:r>
+      <w:r>
+        <w:t>reateView</w:t>
+      </w:r>
+      <w:r>
+        <w:rPr>
+          <w:rFonts w:hint="eastAsia"/>
+        </w:rPr>
+        <w:t xml:space="preserve">나 </w:t>
+      </w:r>
+      <w:r>
+        <w:t>BaseCreateView</w:t>
+      </w:r>
+      <w:r>
+        <w:rPr>
+          <w:rFonts w:hint="eastAsia"/>
+        </w:rPr>
+        <w:t xml:space="preserve"> 모두 내부에서 </w:t>
+      </w:r>
+      <w:r>
+        <w:t>form</w:t>
+      </w:r>
+      <w:r>
+        <w:rPr>
+          <w:rFonts w:hint="eastAsia"/>
+        </w:rPr>
+        <w:t xml:space="preserve">을 만들기 때문에 </w:t>
+      </w:r>
+      <w:r>
+        <w:t xml:space="preserve">fields = ‘__all__’ </w:t>
+      </w:r>
+      <w:r>
+        <w:rPr>
+          <w:rFonts w:hint="eastAsia"/>
+        </w:rPr>
+        <w:t xml:space="preserve">같은 </w:t>
+      </w:r>
+      <w:r>
+        <w:rPr>
+          <w:rFonts w:hint="eastAsia"/>
+        </w:rPr>
+        <w:t>속성은 필수이다.</w:t>
+      </w:r>
+      <w:r>
+        <w:t xml:space="preserve"> </w:t>
+      </w:r>
+    </w:p>
+    <w:p>
+      <w:r>
+        <w:rPr>
+          <w:rFonts w:hint="eastAsia"/>
+        </w:rPr>
+        <w:t>그 외</w:t>
+      </w:r>
+      <w:r>
+        <w:rPr>
+          <w:rFonts w:hint="eastAsia"/>
+        </w:rPr>
+        <w:t xml:space="preserve"> </w:t>
+      </w:r>
+      <w:r>
+        <w:t>template_name</w:t>
+      </w:r>
+      <w:r>
+        <w:rPr>
+          <w:rFonts w:hint="eastAsia"/>
+        </w:rPr>
+        <w:t>이나 s</w:t>
+      </w:r>
+      <w:r>
+        <w:t xml:space="preserve">uccess_url </w:t>
+      </w:r>
+      <w:r>
+        <w:rPr>
+          <w:rFonts w:hint="eastAsia"/>
+        </w:rPr>
+        <w:t xml:space="preserve">같은 </w:t>
+      </w:r>
+      <w:r>
+        <w:rPr>
+          <w:rFonts w:hint="eastAsia"/>
+        </w:rPr>
+        <w:t xml:space="preserve">속성은 </w:t>
+      </w:r>
+      <w:r>
+        <w:t xml:space="preserve">Json </w:t>
+      </w:r>
+      <w:r>
+        <w:rPr>
+          <w:rFonts w:hint="eastAsia"/>
+        </w:rPr>
+        <w:t>r</w:t>
+      </w:r>
+      <w:r>
+        <w:t>esponse</w:t>
+      </w:r>
+      <w:r>
+        <w:rPr>
+          <w:rFonts w:hint="eastAsia"/>
+        </w:rPr>
+        <w:t>만 사용하기에 불필요하다.</w:t>
+      </w:r>
+    </w:p>
+    <w:p/>
+    <w:p/>
+    <w:p>
+      <w:r>
+        <w:rPr>
+          <w:rFonts w:hint="eastAsia"/>
+        </w:rPr>
+        <w:t>a</w:t>
+      </w:r>
+      <w:r>
+        <w:t>xios</w:t>
+      </w:r>
+      <w:r>
+        <w:rPr>
+          <w:rFonts w:hint="eastAsia"/>
+        </w:rPr>
+        <w:t xml:space="preserve">에서 </w:t>
+      </w:r>
+      <w:r>
+        <w:t>post</w:t>
+      </w:r>
+      <w:r>
+        <w:rPr>
+          <w:rFonts w:hint="eastAsia"/>
+        </w:rPr>
+        <w:t xml:space="preserve">로 보낸 데이터는 </w:t>
+      </w:r>
+      <w:r>
+        <w:t>form</w:t>
+      </w:r>
+      <w:r>
+        <w:t xml:space="preserve"> </w:t>
+      </w:r>
+      <w:r>
+        <w:rPr>
+          <w:rFonts w:hint="eastAsia"/>
+        </w:rPr>
+        <w:t xml:space="preserve">태그로부터 데이터를 받는 것이 </w:t>
+      </w:r>
+      <w:r>
+        <w:rPr>
+          <w:rFonts w:hint="eastAsia"/>
+        </w:rPr>
+        <w:t>아니기에</w:t>
+      </w:r>
+      <w:r>
+        <w:t xml:space="preserve">, </w:t>
+      </w:r>
+      <w:r>
+        <w:rPr>
+          <w:rFonts w:hint="eastAsia"/>
+        </w:rPr>
+        <w:t xml:space="preserve">공식문서 </w:t>
+      </w:r>
+      <w:r>
+        <w:t xml:space="preserve">HttpRequest objects </w:t>
+      </w:r>
+      <w:r>
+        <w:rPr>
+          <w:rFonts w:hint="eastAsia"/>
+        </w:rPr>
+        <w:t xml:space="preserve">항목에서 </w:t>
+      </w:r>
+      <w:r>
+        <w:t xml:space="preserve">‘HttpRequest.body’ </w:t>
+      </w:r>
+      <w:r>
+        <w:rPr>
+          <w:rFonts w:hint="eastAsia"/>
+        </w:rPr>
+        <w:t>으로 받으라고 적혀 있다.</w:t>
+      </w:r>
+      <w:r>
+        <w:t xml:space="preserve"> </w:t>
+      </w:r>
+    </w:p>
+    <w:p>
+      <w:r>
+        <w:t xml:space="preserve">Form </w:t>
+      </w:r>
+      <w:r>
+        <w:rPr>
+          <w:rFonts w:hint="eastAsia"/>
+        </w:rPr>
+        <w:t xml:space="preserve">태그로부터 받은 데이터는 </w:t>
+      </w:r>
+      <w:r>
+        <w:t xml:space="preserve">‘HttpRequest.POST’ </w:t>
+      </w:r>
+      <w:r>
+        <w:rPr>
+          <w:rFonts w:hint="eastAsia"/>
+        </w:rPr>
+        <w:t>로 받으라고 적혀 있다.</w:t>
+      </w:r>
+    </w:p>
+    <w:p>
+      <w:r>
+        <w:rPr>
+          <w:noProof/>
+        </w:rPr>
+        <w:lastRenderedPageBreak/>
+        <w:drawing>
+          <wp:inline distT="0" distB="0" distL="0" distR="0" wp14:anchorId="50322DAB" wp14:editId="2285C251">
+            <wp:extent cx="5572125" cy="5895975"/>
+            <wp:effectExtent l="0" t="0" r="9525" b="9525"/>
+            <wp:docPr id="33" name="그림 33"/>
+            <wp:cNvGraphicFramePr>
+              <a:graphicFrameLocks xmlns:a="http://schemas.openxmlformats.org/drawingml/2006/main" noChangeAspect="1"/>
+            </wp:cNvGraphicFramePr>
+            <a:graphic xmlns:a="http://schemas.openxmlformats.org/drawingml/2006/main">
+              <a:graphicData uri="http://schemas.openxmlformats.org/drawingml/2006/picture">
+                <pic:pic xmlns:pic="http://schemas.openxmlformats.org/drawingml/2006/picture">
+                  <pic:nvPicPr>
+                    <pic:cNvPr id="1" name=""/>
+                    <pic:cNvPicPr/>
+                  </pic:nvPicPr>
+                  <pic:blipFill>
+                    <a:blip r:embed="rId48"/>
+                    <a:stretch>
+                      <a:fillRect/>
+                    </a:stretch>
+                  </pic:blipFill>
+                  <pic:spPr>
+                    <a:xfrm>
+                      <a:off x="0" y="0"/>
+                      <a:ext cx="5572125" cy="5895975"/>
+                    </a:xfrm>
+                    <a:prstGeom prst="rect">
+                      <a:avLst/>
+                    </a:prstGeom>
+                  </pic:spPr>
+                </pic:pic>
+              </a:graphicData>
+            </a:graphic>
+          </wp:inline>
+        </w:drawing>
+      </w:r>
+    </w:p>
+    <w:p>
+      <w:r>
+        <w:rPr>
+          <w:rFonts w:hint="eastAsia"/>
+        </w:rPr>
+        <w:t xml:space="preserve">우리는 </w:t>
+      </w:r>
+      <w:r>
+        <w:t>axios</w:t>
+      </w:r>
+      <w:r>
+        <w:rPr>
+          <w:rFonts w:hint="eastAsia"/>
+        </w:rPr>
+        <w:t xml:space="preserve">로 </w:t>
+      </w:r>
+      <w:r>
+        <w:t>post</w:t>
+      </w:r>
+      <w:r>
+        <w:rPr>
+          <w:rFonts w:hint="eastAsia"/>
+        </w:rPr>
+        <w:t>요청 보냈는데,</w:t>
+      </w:r>
+      <w:r>
+        <w:t xml:space="preserve"> </w:t>
+      </w:r>
+      <w:r>
+        <w:rPr>
+          <w:rFonts w:hint="eastAsia"/>
+        </w:rPr>
+        <w:t xml:space="preserve">기본 클래스에서는 </w:t>
+      </w:r>
+      <w:r>
+        <w:t>self.request.POST</w:t>
+      </w:r>
+      <w:r>
+        <w:rPr>
+          <w:rFonts w:hint="eastAsia"/>
+        </w:rPr>
+        <w:t>로 설정되어 있기에 에러가 났던 것이다.</w:t>
+      </w:r>
+      <w:r>
+        <w:t xml:space="preserve"> </w:t>
+      </w:r>
+      <w:r>
+        <w:rPr>
+          <w:rFonts w:hint="eastAsia"/>
+        </w:rPr>
+        <w:t xml:space="preserve">그래서 저 부분을 </w:t>
+      </w:r>
+      <w:r>
+        <w:t xml:space="preserve">self.request.body </w:t>
+      </w:r>
+      <w:r>
+        <w:rPr>
+          <w:rFonts w:hint="eastAsia"/>
+        </w:rPr>
+        <w:t>로 오버라이딩 하여서 문제를 해결하였다.</w:t>
+      </w:r>
+    </w:p>
+    <w:p>
+      <w:pPr>
+        <w:widowControl/>
+        <w:shd w:val="clear" w:color="auto" w:fill="1E1E1E"/>
+        <w:wordWrap/>
+        <w:autoSpaceDE/>
+        <w:autoSpaceDN/>
+        <w:spacing w:after="0" w:line="285" w:lineRule="atLeast"/>
+        <w:jc w:val="left"/>
+        <w:rPr>
+          <w:rFonts w:ascii="Consolas" w:eastAsia="굴림" w:hAnsi="Consolas" w:cs="굴림"/>
+          <w:color w:val="D4D4D4"/>
+          <w:kern w:val="0"/>
+          <w:sz w:val="21"/>
+          <w:szCs w:val="21"/>
+        </w:rPr>
+      </w:pPr>
+      <w:r>
+        <w:rPr>
+          <w:rFonts w:ascii="Consolas" w:eastAsia="굴림" w:hAnsi="Consolas" w:cs="굴림"/>
+          <w:color w:val="D4D4D4"/>
+          <w:kern w:val="0"/>
+          <w:sz w:val="21"/>
+          <w:szCs w:val="21"/>
+        </w:rPr>
+        <w:t>kwargs[</w:t>
+      </w:r>
+      <w:r>
+        <w:rPr>
+          <w:rFonts w:ascii="Consolas" w:eastAsia="굴림" w:hAnsi="Consolas" w:cs="굴림"/>
+          <w:color w:val="CE9178"/>
+          <w:kern w:val="0"/>
+          <w:sz w:val="21"/>
+          <w:szCs w:val="21"/>
+        </w:rPr>
+        <w:t>'data'</w:t>
+      </w:r>
+      <w:r>
+        <w:rPr>
+          <w:rFonts w:ascii="Consolas" w:eastAsia="굴림" w:hAnsi="Consolas" w:cs="굴림"/>
+          <w:color w:val="D4D4D4"/>
+          <w:kern w:val="0"/>
+          <w:sz w:val="21"/>
+          <w:szCs w:val="21"/>
+        </w:rPr>
+        <w:t>] = json.loads(</w:t>
+      </w:r>
+      <w:r>
+        <w:rPr>
+          <w:rFonts w:ascii="Consolas" w:eastAsia="굴림" w:hAnsi="Consolas" w:cs="굴림"/>
+          <w:color w:val="569CD6"/>
+          <w:kern w:val="0"/>
+          <w:sz w:val="21"/>
+          <w:szCs w:val="21"/>
+        </w:rPr>
+        <w:t>self</w:t>
+      </w:r>
+      <w:r>
+        <w:rPr>
+          <w:rFonts w:ascii="Consolas" w:eastAsia="굴림" w:hAnsi="Consolas" w:cs="굴림"/>
+          <w:color w:val="D4D4D4"/>
+          <w:kern w:val="0"/>
+          <w:sz w:val="21"/>
+          <w:szCs w:val="21"/>
+        </w:rPr>
+        <w:t>.request.body)</w:t>
+      </w:r>
+    </w:p>
+    <w:p>
+      <w:r>
+        <w:rPr>
+          <w:rFonts w:hint="eastAsia"/>
+        </w:rPr>
+        <w:t>단,</w:t>
+      </w:r>
+      <w:r>
+        <w:t xml:space="preserve"> json </w:t>
+      </w:r>
+      <w:r>
+        <w:rPr>
+          <w:rFonts w:hint="eastAsia"/>
+        </w:rPr>
+        <w:t xml:space="preserve">형식 문자열로 넘어오기 때문에 </w:t>
+      </w:r>
+      <w:r>
+        <w:t xml:space="preserve">json.loads() </w:t>
+      </w:r>
+      <w:r>
+        <w:rPr>
+          <w:rFonts w:hint="eastAsia"/>
+        </w:rPr>
+        <w:t xml:space="preserve">메서드를 통하여 </w:t>
+      </w:r>
+      <w:r>
+        <w:t xml:space="preserve">dictionary </w:t>
+      </w:r>
+      <w:r>
+        <w:rPr>
+          <w:rFonts w:hint="eastAsia"/>
+        </w:rPr>
+        <w:t>자료형으로 바꿔주어야 한다.</w:t>
+      </w:r>
+    </w:p>
+    <w:p>
+      <w:r>
+        <w:rPr>
+          <w:rFonts w:hint="eastAsia"/>
+        </w:rPr>
+        <w:t>주의</w:t>
+      </w:r>
+      <w:r>
+        <w:t xml:space="preserve">! : </w:t>
+      </w:r>
+      <w:r>
+        <w:t xml:space="preserve">json.loads() </w:t>
+      </w:r>
+      <w:r>
+        <w:rPr>
+          <w:rFonts w:hint="eastAsia"/>
+        </w:rPr>
+        <w:t>메서드를 쓸 때</w:t>
+      </w:r>
+      <w:r>
+        <w:t xml:space="preserve">, </w:t>
+      </w:r>
+      <w:r>
+        <w:rPr>
+          <w:rFonts w:hint="eastAsia"/>
+        </w:rPr>
+        <w:t>아래 포멧처럼 문자열을 저장하여야 한다</w:t>
+      </w:r>
+      <w:r>
+        <w:t>.</w:t>
+      </w:r>
+    </w:p>
+    <w:p>
+      <w:r>
+        <w:t>Js = ‘{“a”: 1}’</w:t>
+      </w:r>
+    </w:p>
+    <w:p>
+      <w:r>
+        <w:rPr>
+          <w:rFonts w:hint="eastAsia"/>
+        </w:rPr>
+        <w:t xml:space="preserve">전체 문자열은 </w:t>
+      </w:r>
+      <w:r>
+        <w:t xml:space="preserve">‘ </w:t>
+      </w:r>
+      <w:r>
+        <w:rPr>
+          <w:rFonts w:hint="eastAsia"/>
+        </w:rPr>
+        <w:t>로 감싸고,</w:t>
+      </w:r>
+      <w:r>
+        <w:t xml:space="preserve"> dictionary</w:t>
+      </w:r>
+      <w:r>
+        <w:rPr>
+          <w:rFonts w:hint="eastAsia"/>
+        </w:rPr>
+        <w:t>에서 ke</w:t>
+      </w:r>
+      <w:r>
+        <w:t xml:space="preserve">y </w:t>
+      </w:r>
+      <w:r>
+        <w:rPr>
+          <w:rFonts w:hint="eastAsia"/>
+        </w:rPr>
+        <w:t xml:space="preserve">값은 </w:t>
+      </w:r>
+      <w:r>
+        <w:t xml:space="preserve">“ </w:t>
+      </w:r>
+      <w:r>
+        <w:rPr>
+          <w:rFonts w:hint="eastAsia"/>
+        </w:rPr>
+        <w:t>으로 감싸야 한다.</w:t>
+      </w:r>
+    </w:p>
+    <w:p/>
+    <w:p>
+      <w:pPr>
+        <w:widowControl/>
+        <w:shd w:val="clear" w:color="auto" w:fill="F5F5F5"/>
+        <w:tabs>
+          <w:tab w:val="left" w:pos="916"/>
+          <w:tab w:val="left" w:pos="1832"/>
+          <w:tab w:val="left" w:pos="2748"/>
+          <w:tab w:val="left" w:pos="3664"/>
+          <w:tab w:val="left" w:pos="4580"/>
+          <w:tab w:val="left" w:pos="5496"/>
+          <w:tab w:val="left" w:pos="6412"/>
+          <w:tab w:val="left" w:pos="7328"/>
+          <w:tab w:val="left" w:pos="8244"/>
+          <w:tab w:val="left" w:pos="9160"/>
+          <w:tab w:val="left" w:pos="10076"/>
+          <w:tab w:val="left" w:pos="10992"/>
+          <w:tab w:val="left" w:pos="11908"/>
+          <w:tab w:val="left" w:pos="12824"/>
+          <w:tab w:val="left" w:pos="13740"/>
+          <w:tab w:val="left" w:pos="14656"/>
+        </w:tabs>
+        <w:autoSpaceDE/>
+        <w:autoSpaceDN/>
+        <w:spacing w:after="135" w:line="270" w:lineRule="atLeast"/>
+        <w:jc w:val="left"/>
+        <w:rPr>
+          <w:rFonts w:ascii="Consolas" w:eastAsia="굴림체" w:hAnsi="Consolas" w:cs="굴림체"/>
+          <w:color w:val="333333"/>
+          <w:kern w:val="0"/>
+          <w:sz w:val="18"/>
+          <w:szCs w:val="18"/>
+        </w:rPr>
+      </w:pPr>
+      <w:r>
+        <w:rPr>
+          <w:rFonts w:ascii="Consolas" w:eastAsia="굴림체" w:hAnsi="Consolas" w:cs="굴림체"/>
+          <w:b/>
+          <w:bCs/>
+          <w:color w:val="006699"/>
+          <w:kern w:val="0"/>
+          <w:sz w:val="18"/>
+          <w:szCs w:val="18"/>
+        </w:rPr>
+        <w:lastRenderedPageBreak/>
+        <w:t>def</w:t>
+      </w:r>
+      <w:r>
+        <w:rPr>
+          <w:rFonts w:ascii="Consolas" w:eastAsia="굴림체" w:hAnsi="Consolas" w:cs="굴림체"/>
+          <w:color w:val="333333"/>
+          <w:kern w:val="0"/>
+          <w:sz w:val="18"/>
+          <w:szCs w:val="18"/>
+        </w:rPr>
+        <w:t xml:space="preserve"> </w:t>
+      </w:r>
+      <w:r>
+        <w:rPr>
+          <w:rFonts w:ascii="Consolas" w:eastAsia="굴림체" w:hAnsi="Consolas" w:cs="굴림체"/>
+          <w:color w:val="0088CC"/>
+          <w:kern w:val="0"/>
+          <w:sz w:val="18"/>
+          <w:szCs w:val="18"/>
+        </w:rPr>
+        <w:t>form_valid</w:t>
+      </w:r>
+      <w:r>
+        <w:rPr>
+          <w:rFonts w:ascii="Consolas" w:eastAsia="굴림체" w:hAnsi="Consolas" w:cs="굴림체"/>
+          <w:color w:val="333333"/>
+          <w:kern w:val="0"/>
+          <w:sz w:val="18"/>
+          <w:szCs w:val="18"/>
+        </w:rPr>
+        <w:t>(</w:t>
+      </w:r>
+      <w:r>
+        <w:rPr>
+          <w:rFonts w:ascii="Consolas" w:eastAsia="굴림체" w:hAnsi="Consolas" w:cs="굴림체"/>
+          <w:color w:val="336666"/>
+          <w:kern w:val="0"/>
+          <w:sz w:val="18"/>
+          <w:szCs w:val="18"/>
+        </w:rPr>
+        <w:t>self</w:t>
+      </w:r>
+      <w:r>
+        <w:rPr>
+          <w:rFonts w:ascii="Consolas" w:eastAsia="굴림체" w:hAnsi="Consolas" w:cs="굴림체"/>
+          <w:color w:val="333333"/>
+          <w:kern w:val="0"/>
+          <w:sz w:val="18"/>
+          <w:szCs w:val="18"/>
+        </w:rPr>
+        <w:t>, form):</w:t>
+      </w:r>
+    </w:p>
+    <w:p>
+      <w:pPr>
+        <w:widowControl/>
+        <w:shd w:val="clear" w:color="auto" w:fill="F5F5F5"/>
+        <w:tabs>
+          <w:tab w:val="left" w:pos="916"/>
+          <w:tab w:val="left" w:pos="1832"/>
+          <w:tab w:val="left" w:pos="2748"/>
+          <w:tab w:val="left" w:pos="3664"/>
+          <w:tab w:val="left" w:pos="4580"/>
+          <w:tab w:val="left" w:pos="5496"/>
+          <w:tab w:val="left" w:pos="6412"/>
+          <w:tab w:val="left" w:pos="7328"/>
+          <w:tab w:val="left" w:pos="8244"/>
+          <w:tab w:val="left" w:pos="9160"/>
+          <w:tab w:val="left" w:pos="10076"/>
+          <w:tab w:val="left" w:pos="10992"/>
+          <w:tab w:val="left" w:pos="11908"/>
+          <w:tab w:val="left" w:pos="12824"/>
+          <w:tab w:val="left" w:pos="13740"/>
+          <w:tab w:val="left" w:pos="14656"/>
+        </w:tabs>
+        <w:autoSpaceDE/>
+        <w:autoSpaceDN/>
+        <w:spacing w:after="135" w:line="270" w:lineRule="atLeast"/>
+        <w:jc w:val="left"/>
+        <w:rPr>
+          <w:rFonts w:ascii="Consolas" w:eastAsia="굴림체" w:hAnsi="Consolas" w:cs="굴림체"/>
+          <w:color w:val="333333"/>
+          <w:kern w:val="0"/>
+          <w:sz w:val="18"/>
+          <w:szCs w:val="18"/>
+        </w:rPr>
+      </w:pPr>
+      <w:r>
+        <w:rPr>
+          <w:rFonts w:ascii="Consolas" w:eastAsia="굴림체" w:hAnsi="Consolas" w:cs="굴림체"/>
+          <w:color w:val="333333"/>
+          <w:kern w:val="0"/>
+          <w:sz w:val="18"/>
+          <w:szCs w:val="18"/>
+        </w:rPr>
+        <w:t xml:space="preserve">    </w:t>
+      </w:r>
+      <w:r>
+        <w:rPr>
+          <w:rFonts w:ascii="Consolas" w:eastAsia="굴림체" w:hAnsi="Consolas" w:cs="굴림체"/>
+          <w:i/>
+          <w:iCs/>
+          <w:color w:val="CC3300"/>
+          <w:kern w:val="0"/>
+          <w:sz w:val="18"/>
+          <w:szCs w:val="18"/>
+        </w:rPr>
+        <w:t>"""If the form is valid, save the associated model."""</w:t>
+      </w:r>
+    </w:p>
+    <w:p>
+      <w:pPr>
+        <w:widowControl/>
+        <w:shd w:val="clear" w:color="auto" w:fill="F5F5F5"/>
+        <w:tabs>
+          <w:tab w:val="left" w:pos="916"/>
+          <w:tab w:val="left" w:pos="1832"/>
+          <w:tab w:val="left" w:pos="2748"/>
+          <w:tab w:val="left" w:pos="3664"/>
+          <w:tab w:val="left" w:pos="4580"/>
+          <w:tab w:val="left" w:pos="5496"/>
+          <w:tab w:val="left" w:pos="6412"/>
+          <w:tab w:val="left" w:pos="7328"/>
+          <w:tab w:val="left" w:pos="8244"/>
+          <w:tab w:val="left" w:pos="9160"/>
+          <w:tab w:val="left" w:pos="10076"/>
+          <w:tab w:val="left" w:pos="10992"/>
+          <w:tab w:val="left" w:pos="11908"/>
+          <w:tab w:val="left" w:pos="12824"/>
+          <w:tab w:val="left" w:pos="13740"/>
+          <w:tab w:val="left" w:pos="14656"/>
+        </w:tabs>
+        <w:autoSpaceDE/>
+        <w:autoSpaceDN/>
+        <w:spacing w:after="135" w:line="270" w:lineRule="atLeast"/>
+        <w:jc w:val="left"/>
+        <w:rPr>
+          <w:rFonts w:ascii="Consolas" w:eastAsia="굴림체" w:hAnsi="Consolas" w:cs="굴림체"/>
+          <w:color w:val="333333"/>
+          <w:kern w:val="0"/>
+          <w:sz w:val="18"/>
+          <w:szCs w:val="18"/>
+        </w:rPr>
+      </w:pPr>
+      <w:r>
+        <w:rPr>
+          <w:rFonts w:ascii="Consolas" w:eastAsia="굴림체" w:hAnsi="Consolas" w:cs="굴림체"/>
+          <w:color w:val="333333"/>
+          <w:kern w:val="0"/>
+          <w:sz w:val="18"/>
+          <w:szCs w:val="18"/>
+        </w:rPr>
+        <w:t xml:space="preserve">    </w:t>
+      </w:r>
+      <w:r>
+        <w:rPr>
+          <w:rFonts w:ascii="Consolas" w:eastAsia="굴림체" w:hAnsi="Consolas" w:cs="굴림체"/>
+          <w:color w:val="336666"/>
+          <w:kern w:val="0"/>
+          <w:sz w:val="18"/>
+          <w:szCs w:val="18"/>
+        </w:rPr>
+        <w:t>self</w:t>
+      </w:r>
+      <w:r>
+        <w:rPr>
+          <w:rFonts w:ascii="Consolas" w:eastAsia="굴림체" w:hAnsi="Consolas" w:cs="굴림체"/>
+          <w:color w:val="555555"/>
+          <w:kern w:val="0"/>
+          <w:sz w:val="18"/>
+          <w:szCs w:val="18"/>
+        </w:rPr>
+        <w:t>.</w:t>
+      </w:r>
+      <w:r>
+        <w:rPr>
+          <w:rFonts w:ascii="Consolas" w:eastAsia="굴림체" w:hAnsi="Consolas" w:cs="굴림체"/>
+          <w:color w:val="333333"/>
+          <w:kern w:val="0"/>
+          <w:sz w:val="18"/>
+          <w:szCs w:val="18"/>
+        </w:rPr>
+        <w:t xml:space="preserve">object </w:t>
+      </w:r>
+      <w:r>
+        <w:rPr>
+          <w:rFonts w:ascii="Consolas" w:eastAsia="굴림체" w:hAnsi="Consolas" w:cs="굴림체"/>
+          <w:color w:val="555555"/>
+          <w:kern w:val="0"/>
+          <w:sz w:val="18"/>
+          <w:szCs w:val="18"/>
+        </w:rPr>
+        <w:t>=</w:t>
+      </w:r>
+      <w:r>
+        <w:rPr>
+          <w:rFonts w:ascii="Consolas" w:eastAsia="굴림체" w:hAnsi="Consolas" w:cs="굴림체"/>
+          <w:color w:val="333333"/>
+          <w:kern w:val="0"/>
+          <w:sz w:val="18"/>
+          <w:szCs w:val="18"/>
+        </w:rPr>
+        <w:t xml:space="preserve"> form</w:t>
+      </w:r>
+      <w:r>
+        <w:rPr>
+          <w:rFonts w:ascii="Consolas" w:eastAsia="굴림체" w:hAnsi="Consolas" w:cs="굴림체"/>
+          <w:color w:val="555555"/>
+          <w:kern w:val="0"/>
+          <w:sz w:val="18"/>
+          <w:szCs w:val="18"/>
+        </w:rPr>
+        <w:t>.</w:t>
+      </w:r>
+      <w:r>
+        <w:rPr>
+          <w:rFonts w:ascii="Consolas" w:eastAsia="굴림체" w:hAnsi="Consolas" w:cs="굴림체"/>
+          <w:color w:val="333333"/>
+          <w:kern w:val="0"/>
+          <w:sz w:val="18"/>
+          <w:szCs w:val="18"/>
+        </w:rPr>
+        <w:t>save()</w:t>
+      </w:r>
+    </w:p>
+    <w:p>
+      <w:pPr>
+        <w:widowControl/>
+        <w:shd w:val="clear" w:color="auto" w:fill="F5F5F5"/>
+        <w:tabs>
+          <w:tab w:val="left" w:pos="916"/>
+          <w:tab w:val="left" w:pos="1832"/>
+          <w:tab w:val="left" w:pos="2748"/>
+          <w:tab w:val="left" w:pos="3664"/>
+          <w:tab w:val="left" w:pos="4580"/>
+          <w:tab w:val="left" w:pos="5496"/>
+          <w:tab w:val="left" w:pos="6412"/>
+          <w:tab w:val="left" w:pos="7328"/>
+          <w:tab w:val="left" w:pos="8244"/>
+          <w:tab w:val="left" w:pos="9160"/>
+          <w:tab w:val="left" w:pos="10076"/>
+          <w:tab w:val="left" w:pos="10992"/>
+          <w:tab w:val="left" w:pos="11908"/>
+          <w:tab w:val="left" w:pos="12824"/>
+          <w:tab w:val="left" w:pos="13740"/>
+          <w:tab w:val="left" w:pos="14656"/>
+        </w:tabs>
+        <w:autoSpaceDE/>
+        <w:autoSpaceDN/>
+        <w:spacing w:after="135" w:line="270" w:lineRule="atLeast"/>
+        <w:jc w:val="left"/>
+        <w:rPr>
+          <w:rFonts w:ascii="Consolas" w:eastAsia="굴림체" w:hAnsi="Consolas" w:cs="굴림체"/>
+          <w:color w:val="333333"/>
+          <w:kern w:val="0"/>
+          <w:sz w:val="18"/>
+          <w:szCs w:val="18"/>
+        </w:rPr>
+      </w:pPr>
+      <w:r>
+        <w:rPr>
+          <w:rFonts w:ascii="Consolas" w:eastAsia="굴림체" w:hAnsi="Consolas" w:cs="굴림체"/>
+          <w:color w:val="333333"/>
+          <w:kern w:val="0"/>
+          <w:sz w:val="18"/>
+          <w:szCs w:val="18"/>
+        </w:rPr>
+        <w:t xml:space="preserve">    </w:t>
+      </w:r>
+      <w:r>
+        <w:rPr>
+          <w:rFonts w:ascii="Consolas" w:eastAsia="굴림체" w:hAnsi="Consolas" w:cs="굴림체"/>
+          <w:b/>
+          <w:bCs/>
+          <w:color w:val="006699"/>
+          <w:kern w:val="0"/>
+          <w:sz w:val="18"/>
+          <w:szCs w:val="18"/>
+        </w:rPr>
+        <w:t>return</w:t>
+      </w:r>
+      <w:r>
+        <w:rPr>
+          <w:rFonts w:ascii="Consolas" w:eastAsia="굴림체" w:hAnsi="Consolas" w:cs="굴림체"/>
+          <w:color w:val="333333"/>
+          <w:kern w:val="0"/>
+          <w:sz w:val="18"/>
+          <w:szCs w:val="18"/>
+        </w:rPr>
+        <w:t xml:space="preserve"> </w:t>
+      </w:r>
+      <w:r>
+        <w:rPr>
+          <w:rFonts w:ascii="Consolas" w:eastAsia="굴림체" w:hAnsi="Consolas" w:cs="굴림체"/>
+          <w:color w:val="336666"/>
+          <w:kern w:val="0"/>
+          <w:sz w:val="18"/>
+          <w:szCs w:val="18"/>
+        </w:rPr>
+        <w:t>super</w:t>
+      </w:r>
+      <w:r>
+        <w:rPr>
+          <w:rFonts w:ascii="Consolas" w:eastAsia="굴림체" w:hAnsi="Consolas" w:cs="굴림체"/>
+          <w:color w:val="333333"/>
+          <w:kern w:val="0"/>
+          <w:sz w:val="18"/>
+          <w:szCs w:val="18"/>
+        </w:rPr>
+        <w:t>()</w:t>
+      </w:r>
+      <w:r>
+        <w:rPr>
+          <w:rFonts w:ascii="Consolas" w:eastAsia="굴림체" w:hAnsi="Consolas" w:cs="굴림체"/>
+          <w:color w:val="555555"/>
+          <w:kern w:val="0"/>
+          <w:sz w:val="18"/>
+          <w:szCs w:val="18"/>
+        </w:rPr>
+        <w:t>.</w:t>
+      </w:r>
+      <w:r>
+        <w:rPr>
+          <w:rFonts w:ascii="Consolas" w:eastAsia="굴림체" w:hAnsi="Consolas" w:cs="굴림체"/>
+          <w:color w:val="333333"/>
+          <w:kern w:val="0"/>
+          <w:sz w:val="18"/>
+          <w:szCs w:val="18"/>
+        </w:rPr>
+        <w:t>form_valid(form)</w:t>
+      </w:r>
+    </w:p>
+    <w:p/>
+    <w:p>
+      <w:r>
+        <w:rPr>
+          <w:rFonts w:hint="eastAsia"/>
+        </w:rPr>
+        <w:t xml:space="preserve">위 메서드에서 </w:t>
+      </w:r>
+      <w:r>
+        <w:t>form.save()</w:t>
+      </w:r>
+      <w:r>
+        <w:rPr>
+          <w:rFonts w:hint="eastAsia"/>
+        </w:rPr>
+        <w:t xml:space="preserve">를 실행하면 </w:t>
+      </w:r>
+      <w:r>
+        <w:t>table</w:t>
+      </w:r>
+      <w:r>
+        <w:rPr>
+          <w:rFonts w:hint="eastAsia"/>
+        </w:rPr>
+        <w:t xml:space="preserve">에 새로운 </w:t>
+      </w:r>
+      <w:r>
+        <w:t>record</w:t>
+      </w:r>
+      <w:r>
+        <w:rPr>
+          <w:rFonts w:hint="eastAsia"/>
+        </w:rPr>
+        <w:t>를 생성하고,</w:t>
+      </w:r>
+      <w:r>
+        <w:t xml:space="preserve"> </w:t>
+      </w:r>
+      <w:r>
+        <w:rPr>
+          <w:rFonts w:hint="eastAsia"/>
+        </w:rPr>
+        <w:t xml:space="preserve">그 생성된 </w:t>
+      </w:r>
+      <w:r>
+        <w:t>record</w:t>
+      </w:r>
+      <w:r>
+        <w:rPr>
+          <w:rFonts w:hint="eastAsia"/>
+        </w:rPr>
+        <w:t xml:space="preserve">를 </w:t>
+      </w:r>
+      <w:r>
+        <w:t>self.object</w:t>
+      </w:r>
+      <w:r>
+        <w:rPr>
+          <w:rFonts w:hint="eastAsia"/>
+        </w:rPr>
+        <w:t>에 대입시켜 준다.</w:t>
+      </w:r>
+    </w:p>
+    <w:p>
+      <w:r>
+        <w:t xml:space="preserve">Self.object </w:t>
+      </w:r>
+      <w:r>
+        <w:rPr>
+          <w:rFonts w:hint="eastAsia"/>
+        </w:rPr>
+        <w:t xml:space="preserve">타입이 </w:t>
+      </w:r>
+      <w:r>
+        <w:t>model</w:t>
+      </w:r>
+      <w:r>
+        <w:rPr>
+          <w:rFonts w:hint="eastAsia"/>
+        </w:rPr>
+        <w:t xml:space="preserve"> 타입이기 때문에,</w:t>
+      </w:r>
+      <w:r>
+        <w:t xml:space="preserve"> </w:t>
+      </w:r>
+      <w:r>
+        <w:rPr>
+          <w:rFonts w:hint="eastAsia"/>
+        </w:rPr>
+        <w:t xml:space="preserve">필요에 의해 </w:t>
+      </w:r>
+      <w:r>
+        <w:t xml:space="preserve">dict </w:t>
+      </w:r>
+      <w:r>
+        <w:rPr>
+          <w:rFonts w:hint="eastAsia"/>
+        </w:rPr>
+        <w:t xml:space="preserve">타입으로 바꾸고 싶다면 </w:t>
+      </w:r>
+    </w:p>
+    <w:p>
+      <w:pPr>
+        <w:widowControl/>
+        <w:shd w:val="clear" w:color="auto" w:fill="1E1E1E"/>
+        <w:wordWrap/>
+        <w:autoSpaceDE/>
+        <w:autoSpaceDN/>
+        <w:spacing w:after="0" w:line="285" w:lineRule="atLeast"/>
+        <w:jc w:val="left"/>
+        <w:rPr>
+          <w:rFonts w:ascii="Consolas" w:eastAsia="굴림" w:hAnsi="Consolas" w:cs="굴림"/>
+          <w:color w:val="D4D4D4"/>
+          <w:kern w:val="0"/>
+          <w:sz w:val="21"/>
+          <w:szCs w:val="21"/>
+        </w:rPr>
+      </w:pPr>
+      <w:r>
+        <w:rPr>
+          <w:rFonts w:ascii="Consolas" w:eastAsia="굴림" w:hAnsi="Consolas" w:cs="굴림"/>
+          <w:color w:val="D4D4D4"/>
+          <w:kern w:val="0"/>
+          <w:sz w:val="21"/>
+          <w:szCs w:val="21"/>
+        </w:rPr>
+        <w:t>newTodo = model_to_dict(</w:t>
+      </w:r>
+      <w:r>
+        <w:rPr>
+          <w:rFonts w:ascii="Consolas" w:eastAsia="굴림" w:hAnsi="Consolas" w:cs="굴림"/>
+          <w:color w:val="569CD6"/>
+          <w:kern w:val="0"/>
+          <w:sz w:val="21"/>
+          <w:szCs w:val="21"/>
+        </w:rPr>
+        <w:t>self</w:t>
+      </w:r>
+      <w:r>
+        <w:rPr>
+          <w:rFonts w:ascii="Consolas" w:eastAsia="굴림" w:hAnsi="Consolas" w:cs="굴림"/>
+          <w:color w:val="D4D4D4"/>
+          <w:kern w:val="0"/>
+          <w:sz w:val="21"/>
+          <w:szCs w:val="21"/>
+        </w:rPr>
+        <w:t>.object)</w:t>
+      </w:r>
+    </w:p>
+    <w:p>
+      <w:r>
+        <w:rPr>
+          <w:rFonts w:hint="eastAsia"/>
+        </w:rPr>
+        <w:t>위 부분 처럼</w:t>
+      </w:r>
+      <w:r>
+        <w:rPr>
+          <w:rFonts w:hint="eastAsia"/>
+        </w:rPr>
+        <w:t xml:space="preserve"> 장고의</w:t>
+      </w:r>
+      <w:r>
+        <w:rPr>
+          <w:rFonts w:hint="eastAsia"/>
+        </w:rPr>
+        <w:t xml:space="preserve"> </w:t>
+      </w:r>
+      <w:r>
+        <w:t xml:space="preserve">model_to_dict() </w:t>
+      </w:r>
+      <w:r>
+        <w:rPr>
+          <w:rFonts w:hint="eastAsia"/>
+        </w:rPr>
+        <w:t>메서드를 사용하면 된다</w:t>
+      </w:r>
+      <w:r>
+        <w:t>.</w:t>
+      </w:r>
+    </w:p>
+    <w:p/>
+    <w:p/>
+    <w:p>
+      <w:pPr>
+        <w:pStyle w:val="3"/>
+        <w:ind w:left="1000" w:hanging="400"/>
+      </w:pPr>
+      <w:r>
+        <w:t xml:space="preserve">Admin </w:t>
+      </w:r>
+      <w:r>
+        <w:rPr>
+          <w:rFonts w:hint="eastAsia"/>
+        </w:rPr>
+        <w:t xml:space="preserve">페이지에서 </w:t>
+      </w:r>
+      <w:r>
+        <w:rPr>
+          <w:rFonts w:hint="eastAsia"/>
+        </w:rPr>
+        <w:t>d</w:t>
+      </w:r>
+      <w:r>
+        <w:t xml:space="preserve">b table </w:t>
+      </w:r>
+      <w:r>
+        <w:rPr>
+          <w:rFonts w:hint="eastAsia"/>
+        </w:rPr>
+        <w:t>에 바로 데이터를 추가할 때</w:t>
+      </w:r>
+    </w:p>
+    <w:p>
+      <w:pPr>
+        <w:rPr>
+          <w:rFonts w:hint="eastAsia"/>
+        </w:rPr>
+      </w:pPr>
+      <w:r>
+        <w:rPr>
+          <w:rFonts w:hint="eastAsia"/>
+        </w:rPr>
+        <w:t xml:space="preserve">아래와 같이 </w:t>
+      </w:r>
+      <w:r>
+        <w:t xml:space="preserve">save() </w:t>
+      </w:r>
+      <w:r>
+        <w:rPr>
+          <w:rFonts w:hint="eastAsia"/>
+        </w:rPr>
+        <w:t xml:space="preserve">메서드를 재정의 해놓으면 </w:t>
+      </w:r>
+      <w:r>
+        <w:t xml:space="preserve">admin </w:t>
+      </w:r>
+      <w:r>
+        <w:rPr>
+          <w:rFonts w:hint="eastAsia"/>
+        </w:rPr>
+        <w:t xml:space="preserve">페이지에서 </w:t>
+      </w:r>
+      <w:r>
+        <w:rPr>
+          <w:rFonts w:hint="eastAsia"/>
+        </w:rPr>
+        <w:t>테이블에 데이터를 저장할 때</w:t>
+      </w:r>
+      <w:r>
+        <w:rPr>
+          <w:rFonts w:hint="eastAsia"/>
+        </w:rPr>
+        <w:t xml:space="preserve"> 아래처럼 조건을 줄 수 있다.</w:t>
       </w:r>
       <w:bookmarkStart w:id="0" w:name="_GoBack"/>
       <w:bookmarkEnd w:id="0"/>
+    </w:p>
+    <w:p>
+      <w:pPr>
+        <w:widowControl/>
+        <w:shd w:val="clear" w:color="auto" w:fill="1E1E1E"/>
+        <w:wordWrap/>
+        <w:autoSpaceDE/>
+        <w:autoSpaceDN/>
+        <w:spacing w:after="0" w:line="285" w:lineRule="atLeast"/>
+        <w:jc w:val="left"/>
+        <w:rPr>
+          <w:rFonts w:ascii="Consolas" w:eastAsia="굴림" w:hAnsi="Consolas" w:cs="굴림"/>
+          <w:color w:val="D4D4D4"/>
+          <w:kern w:val="0"/>
+          <w:sz w:val="21"/>
+          <w:szCs w:val="21"/>
+        </w:rPr>
+      </w:pPr>
+      <w:r>
+        <w:rPr>
+          <w:rFonts w:ascii="Consolas" w:eastAsia="굴림" w:hAnsi="Consolas" w:cs="굴림"/>
+          <w:color w:val="C586C0"/>
+          <w:kern w:val="0"/>
+          <w:sz w:val="21"/>
+          <w:szCs w:val="21"/>
+        </w:rPr>
+        <w:t>from</w:t>
+      </w:r>
+      <w:r>
+        <w:rPr>
+          <w:rFonts w:ascii="Consolas" w:eastAsia="굴림" w:hAnsi="Consolas" w:cs="굴림"/>
+          <w:color w:val="D4D4D4"/>
+          <w:kern w:val="0"/>
+          <w:sz w:val="21"/>
+          <w:szCs w:val="21"/>
+        </w:rPr>
+        <w:t> django.db </w:t>
+      </w:r>
+      <w:r>
+        <w:rPr>
+          <w:rFonts w:ascii="Consolas" w:eastAsia="굴림" w:hAnsi="Consolas" w:cs="굴림"/>
+          <w:color w:val="C586C0"/>
+          <w:kern w:val="0"/>
+          <w:sz w:val="21"/>
+          <w:szCs w:val="21"/>
+        </w:rPr>
+        <w:t>import</w:t>
+      </w:r>
+      <w:r>
+        <w:rPr>
+          <w:rFonts w:ascii="Consolas" w:eastAsia="굴림" w:hAnsi="Consolas" w:cs="굴림"/>
+          <w:color w:val="D4D4D4"/>
+          <w:kern w:val="0"/>
+          <w:sz w:val="21"/>
+          <w:szCs w:val="21"/>
+        </w:rPr>
+        <w:t> models</w:t>
+      </w:r>
+    </w:p>
+    <w:p>
+      <w:pPr>
+        <w:widowControl/>
+        <w:shd w:val="clear" w:color="auto" w:fill="1E1E1E"/>
+        <w:wordWrap/>
+        <w:autoSpaceDE/>
+        <w:autoSpaceDN/>
+        <w:spacing w:after="0" w:line="285" w:lineRule="atLeast"/>
+        <w:jc w:val="left"/>
+        <w:rPr>
+          <w:rFonts w:ascii="Consolas" w:eastAsia="굴림" w:hAnsi="Consolas" w:cs="굴림"/>
+          <w:color w:val="D4D4D4"/>
+          <w:kern w:val="0"/>
+          <w:sz w:val="21"/>
+          <w:szCs w:val="21"/>
+        </w:rPr>
+      </w:pPr>
+    </w:p>
+    <w:p>
+      <w:pPr>
+        <w:widowControl/>
+        <w:shd w:val="clear" w:color="auto" w:fill="1E1E1E"/>
+        <w:wordWrap/>
+        <w:autoSpaceDE/>
+        <w:autoSpaceDN/>
+        <w:spacing w:after="0" w:line="285" w:lineRule="atLeast"/>
+        <w:jc w:val="left"/>
+        <w:rPr>
+          <w:rFonts w:ascii="Consolas" w:eastAsia="굴림" w:hAnsi="Consolas" w:cs="굴림"/>
+          <w:color w:val="D4D4D4"/>
+          <w:kern w:val="0"/>
+          <w:sz w:val="21"/>
+          <w:szCs w:val="21"/>
+        </w:rPr>
+      </w:pPr>
+      <w:r>
+        <w:rPr>
+          <w:rFonts w:ascii="Consolas" w:eastAsia="굴림" w:hAnsi="Consolas" w:cs="굴림"/>
+          <w:color w:val="6A9955"/>
+          <w:kern w:val="0"/>
+          <w:sz w:val="21"/>
+          <w:szCs w:val="21"/>
+        </w:rPr>
+        <w:t># Create your models here.</w:t>
+      </w:r>
+    </w:p>
+    <w:p>
+      <w:pPr>
+        <w:widowControl/>
+        <w:shd w:val="clear" w:color="auto" w:fill="1E1E1E"/>
+        <w:wordWrap/>
+        <w:autoSpaceDE/>
+        <w:autoSpaceDN/>
+        <w:spacing w:after="0" w:line="285" w:lineRule="atLeast"/>
+        <w:jc w:val="left"/>
+        <w:rPr>
+          <w:rFonts w:ascii="Consolas" w:eastAsia="굴림" w:hAnsi="Consolas" w:cs="굴림"/>
+          <w:color w:val="D4D4D4"/>
+          <w:kern w:val="0"/>
+          <w:sz w:val="21"/>
+          <w:szCs w:val="21"/>
+        </w:rPr>
+      </w:pPr>
+      <w:r>
+        <w:rPr>
+          <w:rFonts w:ascii="Consolas" w:eastAsia="굴림" w:hAnsi="Consolas" w:cs="굴림"/>
+          <w:color w:val="569CD6"/>
+          <w:kern w:val="0"/>
+          <w:sz w:val="21"/>
+          <w:szCs w:val="21"/>
+        </w:rPr>
+        <w:t>class</w:t>
+      </w:r>
+      <w:r>
+        <w:rPr>
+          <w:rFonts w:ascii="Consolas" w:eastAsia="굴림" w:hAnsi="Consolas" w:cs="굴림"/>
+          <w:color w:val="D4D4D4"/>
+          <w:kern w:val="0"/>
+          <w:sz w:val="21"/>
+          <w:szCs w:val="21"/>
+        </w:rPr>
+        <w:t> </w:t>
+      </w:r>
+      <w:r>
+        <w:rPr>
+          <w:rFonts w:ascii="Consolas" w:eastAsia="굴림" w:hAnsi="Consolas" w:cs="굴림"/>
+          <w:color w:val="4EC9B0"/>
+          <w:kern w:val="0"/>
+          <w:sz w:val="21"/>
+          <w:szCs w:val="21"/>
+        </w:rPr>
+        <w:t>Todo</w:t>
+      </w:r>
+      <w:r>
+        <w:rPr>
+          <w:rFonts w:ascii="Consolas" w:eastAsia="굴림" w:hAnsi="Consolas" w:cs="굴림"/>
+          <w:color w:val="D4D4D4"/>
+          <w:kern w:val="0"/>
+          <w:sz w:val="21"/>
+          <w:szCs w:val="21"/>
+        </w:rPr>
+        <w:t>(</w:t>
+      </w:r>
+      <w:r>
+        <w:rPr>
+          <w:rFonts w:ascii="Consolas" w:eastAsia="굴림" w:hAnsi="Consolas" w:cs="굴림"/>
+          <w:color w:val="4EC9B0"/>
+          <w:kern w:val="0"/>
+          <w:sz w:val="21"/>
+          <w:szCs w:val="21"/>
+        </w:rPr>
+        <w:t>models.Model</w:t>
+      </w:r>
+      <w:r>
+        <w:rPr>
+          <w:rFonts w:ascii="Consolas" w:eastAsia="굴림" w:hAnsi="Consolas" w:cs="굴림"/>
+          <w:color w:val="D4D4D4"/>
+          <w:kern w:val="0"/>
+          <w:sz w:val="21"/>
+          <w:szCs w:val="21"/>
+        </w:rPr>
+        <w:t>):</w:t>
+      </w:r>
+    </w:p>
+    <w:p>
+      <w:pPr>
+        <w:widowControl/>
+        <w:shd w:val="clear" w:color="auto" w:fill="1E1E1E"/>
+        <w:wordWrap/>
+        <w:autoSpaceDE/>
+        <w:autoSpaceDN/>
+        <w:spacing w:after="0" w:line="285" w:lineRule="atLeast"/>
+        <w:jc w:val="left"/>
+        <w:rPr>
+          <w:rFonts w:ascii="Consolas" w:eastAsia="굴림" w:hAnsi="Consolas" w:cs="굴림"/>
+          <w:color w:val="D4D4D4"/>
+          <w:kern w:val="0"/>
+          <w:sz w:val="21"/>
+          <w:szCs w:val="21"/>
+        </w:rPr>
+      </w:pPr>
+      <w:r>
+        <w:rPr>
+          <w:rFonts w:ascii="Consolas" w:eastAsia="굴림" w:hAnsi="Consolas" w:cs="굴림"/>
+          <w:color w:val="D4D4D4"/>
+          <w:kern w:val="0"/>
+          <w:sz w:val="21"/>
+          <w:szCs w:val="21"/>
+        </w:rPr>
+        <w:t>    name = models.CharField(</w:t>
+      </w:r>
+      <w:r>
+        <w:rPr>
+          <w:rFonts w:ascii="Consolas" w:eastAsia="굴림" w:hAnsi="Consolas" w:cs="굴림"/>
+          <w:color w:val="CE9178"/>
+          <w:kern w:val="0"/>
+          <w:sz w:val="21"/>
+          <w:szCs w:val="21"/>
+        </w:rPr>
+        <w:t>'NAME'</w:t>
+      </w:r>
+      <w:r>
+        <w:rPr>
+          <w:rFonts w:ascii="Consolas" w:eastAsia="굴림" w:hAnsi="Consolas" w:cs="굴림"/>
+          <w:color w:val="D4D4D4"/>
+          <w:kern w:val="0"/>
+          <w:sz w:val="21"/>
+          <w:szCs w:val="21"/>
+        </w:rPr>
+        <w:t>, </w:t>
+      </w:r>
+      <w:r>
+        <w:rPr>
+          <w:rFonts w:ascii="Consolas" w:eastAsia="굴림" w:hAnsi="Consolas" w:cs="굴림"/>
+          <w:color w:val="9CDCFE"/>
+          <w:kern w:val="0"/>
+          <w:sz w:val="21"/>
+          <w:szCs w:val="21"/>
+        </w:rPr>
+        <w:t>max_length</w:t>
+      </w:r>
+      <w:r>
+        <w:rPr>
+          <w:rFonts w:ascii="Consolas" w:eastAsia="굴림" w:hAnsi="Consolas" w:cs="굴림"/>
+          <w:color w:val="D4D4D4"/>
+          <w:kern w:val="0"/>
+          <w:sz w:val="21"/>
+          <w:szCs w:val="21"/>
+        </w:rPr>
+        <w:t>=</w:t>
+      </w:r>
+      <w:r>
+        <w:rPr>
+          <w:rFonts w:ascii="Consolas" w:eastAsia="굴림" w:hAnsi="Consolas" w:cs="굴림"/>
+          <w:color w:val="B5CEA8"/>
+          <w:kern w:val="0"/>
+          <w:sz w:val="21"/>
+          <w:szCs w:val="21"/>
+        </w:rPr>
+        <w:t>5</w:t>
+      </w:r>
+      <w:r>
+        <w:rPr>
+          <w:rFonts w:ascii="Consolas" w:eastAsia="굴림" w:hAnsi="Consolas" w:cs="굴림"/>
+          <w:color w:val="D4D4D4"/>
+          <w:kern w:val="0"/>
+          <w:sz w:val="21"/>
+          <w:szCs w:val="21"/>
+        </w:rPr>
+        <w:t>, </w:t>
+      </w:r>
+      <w:r>
+        <w:rPr>
+          <w:rFonts w:ascii="Consolas" w:eastAsia="굴림" w:hAnsi="Consolas" w:cs="굴림"/>
+          <w:color w:val="9CDCFE"/>
+          <w:kern w:val="0"/>
+          <w:sz w:val="21"/>
+          <w:szCs w:val="21"/>
+        </w:rPr>
+        <w:t>blank</w:t>
+      </w:r>
+      <w:r>
+        <w:rPr>
+          <w:rFonts w:ascii="Consolas" w:eastAsia="굴림" w:hAnsi="Consolas" w:cs="굴림"/>
+          <w:color w:val="D4D4D4"/>
+          <w:kern w:val="0"/>
+          <w:sz w:val="21"/>
+          <w:szCs w:val="21"/>
+        </w:rPr>
+        <w:t>=</w:t>
+      </w:r>
+      <w:r>
+        <w:rPr>
+          <w:rFonts w:ascii="Consolas" w:eastAsia="굴림" w:hAnsi="Consolas" w:cs="굴림"/>
+          <w:color w:val="569CD6"/>
+          <w:kern w:val="0"/>
+          <w:sz w:val="21"/>
+          <w:szCs w:val="21"/>
+        </w:rPr>
+        <w:t>True</w:t>
+      </w:r>
+      <w:r>
+        <w:rPr>
+          <w:rFonts w:ascii="Consolas" w:eastAsia="굴림" w:hAnsi="Consolas" w:cs="굴림"/>
+          <w:color w:val="D4D4D4"/>
+          <w:kern w:val="0"/>
+          <w:sz w:val="21"/>
+          <w:szCs w:val="21"/>
+        </w:rPr>
+        <w:t>)</w:t>
+      </w:r>
+    </w:p>
+    <w:p>
+      <w:pPr>
+        <w:widowControl/>
+        <w:shd w:val="clear" w:color="auto" w:fill="1E1E1E"/>
+        <w:wordWrap/>
+        <w:autoSpaceDE/>
+        <w:autoSpaceDN/>
+        <w:spacing w:after="0" w:line="285" w:lineRule="atLeast"/>
+        <w:jc w:val="left"/>
+        <w:rPr>
+          <w:rFonts w:ascii="Consolas" w:eastAsia="굴림" w:hAnsi="Consolas" w:cs="굴림"/>
+          <w:color w:val="D4D4D4"/>
+          <w:kern w:val="0"/>
+          <w:sz w:val="21"/>
+          <w:szCs w:val="21"/>
+        </w:rPr>
+      </w:pPr>
+      <w:r>
+        <w:rPr>
+          <w:rFonts w:ascii="Consolas" w:eastAsia="굴림" w:hAnsi="Consolas" w:cs="굴림"/>
+          <w:color w:val="D4D4D4"/>
+          <w:kern w:val="0"/>
+          <w:sz w:val="21"/>
+          <w:szCs w:val="21"/>
+        </w:rPr>
+        <w:t>    todo = models.CharField(</w:t>
+      </w:r>
+      <w:r>
+        <w:rPr>
+          <w:rFonts w:ascii="Consolas" w:eastAsia="굴림" w:hAnsi="Consolas" w:cs="굴림"/>
+          <w:color w:val="CE9178"/>
+          <w:kern w:val="0"/>
+          <w:sz w:val="21"/>
+          <w:szCs w:val="21"/>
+        </w:rPr>
+        <w:t>'TODO'</w:t>
+      </w:r>
+      <w:r>
+        <w:rPr>
+          <w:rFonts w:ascii="Consolas" w:eastAsia="굴림" w:hAnsi="Consolas" w:cs="굴림"/>
+          <w:color w:val="D4D4D4"/>
+          <w:kern w:val="0"/>
+          <w:sz w:val="21"/>
+          <w:szCs w:val="21"/>
+        </w:rPr>
+        <w:t>, </w:t>
+      </w:r>
+      <w:r>
+        <w:rPr>
+          <w:rFonts w:ascii="Consolas" w:eastAsia="굴림" w:hAnsi="Consolas" w:cs="굴림"/>
+          <w:color w:val="9CDCFE"/>
+          <w:kern w:val="0"/>
+          <w:sz w:val="21"/>
+          <w:szCs w:val="21"/>
+        </w:rPr>
+        <w:t>max_length</w:t>
+      </w:r>
+      <w:r>
+        <w:rPr>
+          <w:rFonts w:ascii="Consolas" w:eastAsia="굴림" w:hAnsi="Consolas" w:cs="굴림"/>
+          <w:color w:val="D4D4D4"/>
+          <w:kern w:val="0"/>
+          <w:sz w:val="21"/>
+          <w:szCs w:val="21"/>
+        </w:rPr>
+        <w:t>=</w:t>
+      </w:r>
+      <w:r>
+        <w:rPr>
+          <w:rFonts w:ascii="Consolas" w:eastAsia="굴림" w:hAnsi="Consolas" w:cs="굴림"/>
+          <w:color w:val="B5CEA8"/>
+          <w:kern w:val="0"/>
+          <w:sz w:val="21"/>
+          <w:szCs w:val="21"/>
+        </w:rPr>
+        <w:t>50</w:t>
+      </w:r>
+      <w:r>
+        <w:rPr>
+          <w:rFonts w:ascii="Consolas" w:eastAsia="굴림" w:hAnsi="Consolas" w:cs="굴림"/>
+          <w:color w:val="D4D4D4"/>
+          <w:kern w:val="0"/>
+          <w:sz w:val="21"/>
+          <w:szCs w:val="21"/>
+        </w:rPr>
+        <w:t>)</w:t>
+      </w:r>
+    </w:p>
+    <w:p>
+      <w:pPr>
+        <w:widowControl/>
+        <w:shd w:val="clear" w:color="auto" w:fill="1E1E1E"/>
+        <w:wordWrap/>
+        <w:autoSpaceDE/>
+        <w:autoSpaceDN/>
+        <w:spacing w:after="0" w:line="285" w:lineRule="atLeast"/>
+        <w:jc w:val="left"/>
+        <w:rPr>
+          <w:rFonts w:ascii="Consolas" w:eastAsia="굴림" w:hAnsi="Consolas" w:cs="굴림"/>
+          <w:color w:val="D4D4D4"/>
+          <w:kern w:val="0"/>
+          <w:sz w:val="21"/>
+          <w:szCs w:val="21"/>
+        </w:rPr>
+      </w:pPr>
+    </w:p>
+    <w:p>
+      <w:pPr>
+        <w:widowControl/>
+        <w:shd w:val="clear" w:color="auto" w:fill="1E1E1E"/>
+        <w:wordWrap/>
+        <w:autoSpaceDE/>
+        <w:autoSpaceDN/>
+        <w:spacing w:after="0" w:line="285" w:lineRule="atLeast"/>
+        <w:jc w:val="left"/>
+        <w:rPr>
+          <w:rFonts w:ascii="Consolas" w:eastAsia="굴림" w:hAnsi="Consolas" w:cs="굴림"/>
+          <w:color w:val="D4D4D4"/>
+          <w:kern w:val="0"/>
+          <w:sz w:val="21"/>
+          <w:szCs w:val="21"/>
+        </w:rPr>
+      </w:pPr>
+      <w:r>
+        <w:rPr>
+          <w:rFonts w:ascii="Consolas" w:eastAsia="굴림" w:hAnsi="Consolas" w:cs="굴림"/>
+          <w:color w:val="D4D4D4"/>
+          <w:kern w:val="0"/>
+          <w:sz w:val="21"/>
+          <w:szCs w:val="21"/>
+        </w:rPr>
+        <w:t>    </w:t>
+      </w:r>
+      <w:r>
+        <w:rPr>
+          <w:rFonts w:ascii="Consolas" w:eastAsia="굴림" w:hAnsi="Consolas" w:cs="굴림"/>
+          <w:color w:val="569CD6"/>
+          <w:kern w:val="0"/>
+          <w:sz w:val="21"/>
+          <w:szCs w:val="21"/>
+        </w:rPr>
+        <w:t>def</w:t>
+      </w:r>
+      <w:r>
+        <w:rPr>
+          <w:rFonts w:ascii="Consolas" w:eastAsia="굴림" w:hAnsi="Consolas" w:cs="굴림"/>
+          <w:color w:val="D4D4D4"/>
+          <w:kern w:val="0"/>
+          <w:sz w:val="21"/>
+          <w:szCs w:val="21"/>
+        </w:rPr>
+        <w:t> </w:t>
+      </w:r>
+      <w:r>
+        <w:rPr>
+          <w:rFonts w:ascii="Consolas" w:eastAsia="굴림" w:hAnsi="Consolas" w:cs="굴림"/>
+          <w:color w:val="DCDCAA"/>
+          <w:kern w:val="0"/>
+          <w:sz w:val="21"/>
+          <w:szCs w:val="21"/>
+        </w:rPr>
+        <w:t>__str__</w:t>
+      </w:r>
+      <w:r>
+        <w:rPr>
+          <w:rFonts w:ascii="Consolas" w:eastAsia="굴림" w:hAnsi="Consolas" w:cs="굴림"/>
+          <w:color w:val="D4D4D4"/>
+          <w:kern w:val="0"/>
+          <w:sz w:val="21"/>
+          <w:szCs w:val="21"/>
+        </w:rPr>
+        <w:t>(</w:t>
+      </w:r>
+      <w:r>
+        <w:rPr>
+          <w:rFonts w:ascii="Consolas" w:eastAsia="굴림" w:hAnsi="Consolas" w:cs="굴림"/>
+          <w:color w:val="9CDCFE"/>
+          <w:kern w:val="0"/>
+          <w:sz w:val="21"/>
+          <w:szCs w:val="21"/>
+        </w:rPr>
+        <w:t>self</w:t>
+      </w:r>
+      <w:r>
+        <w:rPr>
+          <w:rFonts w:ascii="Consolas" w:eastAsia="굴림" w:hAnsi="Consolas" w:cs="굴림"/>
+          <w:color w:val="D4D4D4"/>
+          <w:kern w:val="0"/>
+          <w:sz w:val="21"/>
+          <w:szCs w:val="21"/>
+        </w:rPr>
+        <w:t>):</w:t>
+      </w:r>
+    </w:p>
+    <w:p>
+      <w:pPr>
+        <w:widowControl/>
+        <w:shd w:val="clear" w:color="auto" w:fill="1E1E1E"/>
+        <w:wordWrap/>
+        <w:autoSpaceDE/>
+        <w:autoSpaceDN/>
+        <w:spacing w:after="0" w:line="285" w:lineRule="atLeast"/>
+        <w:jc w:val="left"/>
+        <w:rPr>
+          <w:rFonts w:ascii="Consolas" w:eastAsia="굴림" w:hAnsi="Consolas" w:cs="굴림"/>
+          <w:color w:val="D4D4D4"/>
+          <w:kern w:val="0"/>
+          <w:sz w:val="21"/>
+          <w:szCs w:val="21"/>
+        </w:rPr>
+      </w:pPr>
+      <w:r>
+        <w:rPr>
+          <w:rFonts w:ascii="Consolas" w:eastAsia="굴림" w:hAnsi="Consolas" w:cs="굴림"/>
+          <w:color w:val="D4D4D4"/>
+          <w:kern w:val="0"/>
+          <w:sz w:val="21"/>
+          <w:szCs w:val="21"/>
+        </w:rPr>
+        <w:t>        </w:t>
+      </w:r>
+      <w:r>
+        <w:rPr>
+          <w:rFonts w:ascii="Consolas" w:eastAsia="굴림" w:hAnsi="Consolas" w:cs="굴림"/>
+          <w:color w:val="C586C0"/>
+          <w:kern w:val="0"/>
+          <w:sz w:val="21"/>
+          <w:szCs w:val="21"/>
+        </w:rPr>
+        <w:t>return</w:t>
+      </w:r>
+      <w:r>
+        <w:rPr>
+          <w:rFonts w:ascii="Consolas" w:eastAsia="굴림" w:hAnsi="Consolas" w:cs="굴림"/>
+          <w:color w:val="D4D4D4"/>
+          <w:kern w:val="0"/>
+          <w:sz w:val="21"/>
+          <w:szCs w:val="21"/>
+        </w:rPr>
+        <w:t> </w:t>
+      </w:r>
+      <w:r>
+        <w:rPr>
+          <w:rFonts w:ascii="Consolas" w:eastAsia="굴림" w:hAnsi="Consolas" w:cs="굴림"/>
+          <w:color w:val="569CD6"/>
+          <w:kern w:val="0"/>
+          <w:sz w:val="21"/>
+          <w:szCs w:val="21"/>
+        </w:rPr>
+        <w:t>self</w:t>
+      </w:r>
+      <w:r>
+        <w:rPr>
+          <w:rFonts w:ascii="Consolas" w:eastAsia="굴림" w:hAnsi="Consolas" w:cs="굴림"/>
+          <w:color w:val="D4D4D4"/>
+          <w:kern w:val="0"/>
+          <w:sz w:val="21"/>
+          <w:szCs w:val="21"/>
+        </w:rPr>
+        <w:t>.todo</w:t>
+      </w:r>
+    </w:p>
+    <w:p>
+      <w:pPr>
+        <w:widowControl/>
+        <w:shd w:val="clear" w:color="auto" w:fill="1E1E1E"/>
+        <w:wordWrap/>
+        <w:autoSpaceDE/>
+        <w:autoSpaceDN/>
+        <w:spacing w:after="0" w:line="285" w:lineRule="atLeast"/>
+        <w:jc w:val="left"/>
+        <w:rPr>
+          <w:rFonts w:ascii="Consolas" w:eastAsia="굴림" w:hAnsi="Consolas" w:cs="굴림"/>
+          <w:color w:val="D4D4D4"/>
+          <w:kern w:val="0"/>
+          <w:sz w:val="21"/>
+          <w:szCs w:val="21"/>
+        </w:rPr>
+      </w:pPr>
+    </w:p>
+    <w:p>
+      <w:pPr>
+        <w:widowControl/>
+        <w:shd w:val="clear" w:color="auto" w:fill="1E1E1E"/>
+        <w:wordWrap/>
+        <w:autoSpaceDE/>
+        <w:autoSpaceDN/>
+        <w:spacing w:after="0" w:line="285" w:lineRule="atLeast"/>
+        <w:jc w:val="left"/>
+        <w:rPr>
+          <w:rFonts w:ascii="Consolas" w:eastAsia="굴림" w:hAnsi="Consolas" w:cs="굴림"/>
+          <w:color w:val="D4D4D4"/>
+          <w:kern w:val="0"/>
+          <w:sz w:val="21"/>
+          <w:szCs w:val="21"/>
+        </w:rPr>
+      </w:pPr>
+      <w:r>
+        <w:rPr>
+          <w:rFonts w:ascii="Consolas" w:eastAsia="굴림" w:hAnsi="Consolas" w:cs="굴림"/>
+          <w:color w:val="D4D4D4"/>
+          <w:kern w:val="0"/>
+          <w:sz w:val="21"/>
+          <w:szCs w:val="21"/>
+        </w:rPr>
+        <w:t>    </w:t>
+      </w:r>
+      <w:r>
+        <w:rPr>
+          <w:rFonts w:ascii="Consolas" w:eastAsia="굴림" w:hAnsi="Consolas" w:cs="굴림"/>
+          <w:color w:val="569CD6"/>
+          <w:kern w:val="0"/>
+          <w:sz w:val="21"/>
+          <w:szCs w:val="21"/>
+        </w:rPr>
+        <w:t>def</w:t>
+      </w:r>
+      <w:r>
+        <w:rPr>
+          <w:rFonts w:ascii="Consolas" w:eastAsia="굴림" w:hAnsi="Consolas" w:cs="굴림"/>
+          <w:color w:val="D4D4D4"/>
+          <w:kern w:val="0"/>
+          <w:sz w:val="21"/>
+          <w:szCs w:val="21"/>
+        </w:rPr>
+        <w:t> </w:t>
+      </w:r>
+      <w:r>
+        <w:rPr>
+          <w:rFonts w:ascii="Consolas" w:eastAsia="굴림" w:hAnsi="Consolas" w:cs="굴림"/>
+          <w:color w:val="DCDCAA"/>
+          <w:kern w:val="0"/>
+          <w:sz w:val="21"/>
+          <w:szCs w:val="21"/>
+        </w:rPr>
+        <w:t>save</w:t>
+      </w:r>
+      <w:r>
+        <w:rPr>
+          <w:rFonts w:ascii="Consolas" w:eastAsia="굴림" w:hAnsi="Consolas" w:cs="굴림"/>
+          <w:color w:val="D4D4D4"/>
+          <w:kern w:val="0"/>
+          <w:sz w:val="21"/>
+          <w:szCs w:val="21"/>
+        </w:rPr>
+        <w:t>(</w:t>
+      </w:r>
+      <w:r>
+        <w:rPr>
+          <w:rFonts w:ascii="Consolas" w:eastAsia="굴림" w:hAnsi="Consolas" w:cs="굴림"/>
+          <w:color w:val="9CDCFE"/>
+          <w:kern w:val="0"/>
+          <w:sz w:val="21"/>
+          <w:szCs w:val="21"/>
+        </w:rPr>
+        <w:t>self</w:t>
+      </w:r>
+      <w:r>
+        <w:rPr>
+          <w:rFonts w:ascii="Consolas" w:eastAsia="굴림" w:hAnsi="Consolas" w:cs="굴림"/>
+          <w:color w:val="D4D4D4"/>
+          <w:kern w:val="0"/>
+          <w:sz w:val="21"/>
+          <w:szCs w:val="21"/>
+        </w:rPr>
+        <w:t>, </w:t>
+      </w:r>
+      <w:r>
+        <w:rPr>
+          <w:rFonts w:ascii="Consolas" w:eastAsia="굴림" w:hAnsi="Consolas" w:cs="굴림"/>
+          <w:color w:val="9CDCFE"/>
+          <w:kern w:val="0"/>
+          <w:sz w:val="21"/>
+          <w:szCs w:val="21"/>
+        </w:rPr>
+        <w:t>force_insert</w:t>
+      </w:r>
+      <w:r>
+        <w:rPr>
+          <w:rFonts w:ascii="Consolas" w:eastAsia="굴림" w:hAnsi="Consolas" w:cs="굴림"/>
+          <w:color w:val="D4D4D4"/>
+          <w:kern w:val="0"/>
+          <w:sz w:val="21"/>
+          <w:szCs w:val="21"/>
+        </w:rPr>
+        <w:t>=</w:t>
+      </w:r>
+      <w:r>
+        <w:rPr>
+          <w:rFonts w:ascii="Consolas" w:eastAsia="굴림" w:hAnsi="Consolas" w:cs="굴림"/>
+          <w:color w:val="569CD6"/>
+          <w:kern w:val="0"/>
+          <w:sz w:val="21"/>
+          <w:szCs w:val="21"/>
+        </w:rPr>
+        <w:t>False</w:t>
+      </w:r>
+      <w:r>
+        <w:rPr>
+          <w:rFonts w:ascii="Consolas" w:eastAsia="굴림" w:hAnsi="Consolas" w:cs="굴림"/>
+          <w:color w:val="D4D4D4"/>
+          <w:kern w:val="0"/>
+          <w:sz w:val="21"/>
+          <w:szCs w:val="21"/>
+        </w:rPr>
+        <w:t>, </w:t>
+      </w:r>
+      <w:r>
+        <w:rPr>
+          <w:rFonts w:ascii="Consolas" w:eastAsia="굴림" w:hAnsi="Consolas" w:cs="굴림"/>
+          <w:color w:val="9CDCFE"/>
+          <w:kern w:val="0"/>
+          <w:sz w:val="21"/>
+          <w:szCs w:val="21"/>
+        </w:rPr>
+        <w:t>using</w:t>
+      </w:r>
+      <w:r>
+        <w:rPr>
+          <w:rFonts w:ascii="Consolas" w:eastAsia="굴림" w:hAnsi="Consolas" w:cs="굴림"/>
+          <w:color w:val="D4D4D4"/>
+          <w:kern w:val="0"/>
+          <w:sz w:val="21"/>
+          <w:szCs w:val="21"/>
+        </w:rPr>
+        <w:t>=</w:t>
+      </w:r>
+      <w:r>
+        <w:rPr>
+          <w:rFonts w:ascii="Consolas" w:eastAsia="굴림" w:hAnsi="Consolas" w:cs="굴림"/>
+          <w:color w:val="569CD6"/>
+          <w:kern w:val="0"/>
+          <w:sz w:val="21"/>
+          <w:szCs w:val="21"/>
+        </w:rPr>
+        <w:t>None</w:t>
+      </w:r>
+      <w:r>
+        <w:rPr>
+          <w:rFonts w:ascii="Consolas" w:eastAsia="굴림" w:hAnsi="Consolas" w:cs="굴림"/>
+          <w:color w:val="D4D4D4"/>
+          <w:kern w:val="0"/>
+          <w:sz w:val="21"/>
+          <w:szCs w:val="21"/>
+        </w:rPr>
+        <w:t>, </w:t>
+      </w:r>
+      <w:r>
+        <w:rPr>
+          <w:rFonts w:ascii="Consolas" w:eastAsia="굴림" w:hAnsi="Consolas" w:cs="굴림"/>
+          <w:color w:val="9CDCFE"/>
+          <w:kern w:val="0"/>
+          <w:sz w:val="21"/>
+          <w:szCs w:val="21"/>
+        </w:rPr>
+        <w:t>update_fields</w:t>
+      </w:r>
+      <w:r>
+        <w:rPr>
+          <w:rFonts w:ascii="Consolas" w:eastAsia="굴림" w:hAnsi="Consolas" w:cs="굴림"/>
+          <w:color w:val="D4D4D4"/>
+          <w:kern w:val="0"/>
+          <w:sz w:val="21"/>
+          <w:szCs w:val="21"/>
+        </w:rPr>
+        <w:t>=</w:t>
+      </w:r>
+      <w:r>
+        <w:rPr>
+          <w:rFonts w:ascii="Consolas" w:eastAsia="굴림" w:hAnsi="Consolas" w:cs="굴림"/>
+          <w:color w:val="569CD6"/>
+          <w:kern w:val="0"/>
+          <w:sz w:val="21"/>
+          <w:szCs w:val="21"/>
+        </w:rPr>
+        <w:t>None</w:t>
+      </w:r>
+      <w:r>
+        <w:rPr>
+          <w:rFonts w:ascii="Consolas" w:eastAsia="굴림" w:hAnsi="Consolas" w:cs="굴림"/>
+          <w:color w:val="D4D4D4"/>
+          <w:kern w:val="0"/>
+          <w:sz w:val="21"/>
+          <w:szCs w:val="21"/>
+        </w:rPr>
+        <w:t>):</w:t>
+      </w:r>
+    </w:p>
+    <w:p>
+      <w:pPr>
+        <w:widowControl/>
+        <w:shd w:val="clear" w:color="auto" w:fill="1E1E1E"/>
+        <w:wordWrap/>
+        <w:autoSpaceDE/>
+        <w:autoSpaceDN/>
+        <w:spacing w:after="0" w:line="285" w:lineRule="atLeast"/>
+        <w:jc w:val="left"/>
+        <w:rPr>
+          <w:rFonts w:ascii="Consolas" w:eastAsia="굴림" w:hAnsi="Consolas" w:cs="굴림"/>
+          <w:color w:val="D4D4D4"/>
+          <w:kern w:val="0"/>
+          <w:sz w:val="21"/>
+          <w:szCs w:val="21"/>
+        </w:rPr>
+      </w:pPr>
+      <w:r>
+        <w:rPr>
+          <w:rFonts w:ascii="Consolas" w:eastAsia="굴림" w:hAnsi="Consolas" w:cs="굴림"/>
+          <w:color w:val="D4D4D4"/>
+          <w:kern w:val="0"/>
+          <w:sz w:val="21"/>
+          <w:szCs w:val="21"/>
+        </w:rPr>
+        <w:t>        </w:t>
+      </w:r>
+      <w:r>
+        <w:rPr>
+          <w:rFonts w:ascii="Consolas" w:eastAsia="굴림" w:hAnsi="Consolas" w:cs="굴림"/>
+          <w:color w:val="C586C0"/>
+          <w:kern w:val="0"/>
+          <w:sz w:val="21"/>
+          <w:szCs w:val="21"/>
+        </w:rPr>
+        <w:t>if</w:t>
+      </w:r>
+      <w:r>
+        <w:rPr>
+          <w:rFonts w:ascii="Consolas" w:eastAsia="굴림" w:hAnsi="Consolas" w:cs="굴림"/>
+          <w:color w:val="D4D4D4"/>
+          <w:kern w:val="0"/>
+          <w:sz w:val="21"/>
+          <w:szCs w:val="21"/>
+        </w:rPr>
+        <w:t> </w:t>
+      </w:r>
+      <w:r>
+        <w:rPr>
+          <w:rFonts w:ascii="Consolas" w:eastAsia="굴림" w:hAnsi="Consolas" w:cs="굴림"/>
+          <w:color w:val="569CD6"/>
+          <w:kern w:val="0"/>
+          <w:sz w:val="21"/>
+          <w:szCs w:val="21"/>
+        </w:rPr>
+        <w:t>not</w:t>
+      </w:r>
+      <w:r>
+        <w:rPr>
+          <w:rFonts w:ascii="Consolas" w:eastAsia="굴림" w:hAnsi="Consolas" w:cs="굴림"/>
+          <w:color w:val="D4D4D4"/>
+          <w:kern w:val="0"/>
+          <w:sz w:val="21"/>
+          <w:szCs w:val="21"/>
+        </w:rPr>
+        <w:t> </w:t>
+      </w:r>
+      <w:r>
+        <w:rPr>
+          <w:rFonts w:ascii="Consolas" w:eastAsia="굴림" w:hAnsi="Consolas" w:cs="굴림"/>
+          <w:color w:val="569CD6"/>
+          <w:kern w:val="0"/>
+          <w:sz w:val="21"/>
+          <w:szCs w:val="21"/>
+        </w:rPr>
+        <w:t>self</w:t>
+      </w:r>
+      <w:r>
+        <w:rPr>
+          <w:rFonts w:ascii="Consolas" w:eastAsia="굴림" w:hAnsi="Consolas" w:cs="굴림"/>
+          <w:color w:val="D4D4D4"/>
+          <w:kern w:val="0"/>
+          <w:sz w:val="21"/>
+          <w:szCs w:val="21"/>
+        </w:rPr>
+        <w:t>.name:</w:t>
+      </w:r>
+    </w:p>
+    <w:p>
+      <w:pPr>
+        <w:widowControl/>
+        <w:shd w:val="clear" w:color="auto" w:fill="1E1E1E"/>
+        <w:wordWrap/>
+        <w:autoSpaceDE/>
+        <w:autoSpaceDN/>
+        <w:spacing w:after="0" w:line="285" w:lineRule="atLeast"/>
+        <w:jc w:val="left"/>
+        <w:rPr>
+          <w:rFonts w:ascii="Consolas" w:eastAsia="굴림" w:hAnsi="Consolas" w:cs="굴림"/>
+          <w:color w:val="D4D4D4"/>
+          <w:kern w:val="0"/>
+          <w:sz w:val="21"/>
+          <w:szCs w:val="21"/>
+        </w:rPr>
+      </w:pPr>
+      <w:r>
+        <w:rPr>
+          <w:rFonts w:ascii="Consolas" w:eastAsia="굴림" w:hAnsi="Consolas" w:cs="굴림"/>
+          <w:color w:val="D4D4D4"/>
+          <w:kern w:val="0"/>
+          <w:sz w:val="21"/>
+          <w:szCs w:val="21"/>
+        </w:rPr>
+        <w:t>            </w:t>
+      </w:r>
+      <w:r>
+        <w:rPr>
+          <w:rFonts w:ascii="Consolas" w:eastAsia="굴림" w:hAnsi="Consolas" w:cs="굴림"/>
+          <w:color w:val="569CD6"/>
+          <w:kern w:val="0"/>
+          <w:sz w:val="21"/>
+          <w:szCs w:val="21"/>
+        </w:rPr>
+        <w:t>self</w:t>
+      </w:r>
+      <w:r>
+        <w:rPr>
+          <w:rFonts w:ascii="Consolas" w:eastAsia="굴림" w:hAnsi="Consolas" w:cs="굴림"/>
+          <w:color w:val="D4D4D4"/>
+          <w:kern w:val="0"/>
+          <w:sz w:val="21"/>
+          <w:szCs w:val="21"/>
+        </w:rPr>
+        <w:t>.name = </w:t>
+      </w:r>
+      <w:r>
+        <w:rPr>
+          <w:rFonts w:ascii="Consolas" w:eastAsia="굴림" w:hAnsi="Consolas" w:cs="굴림"/>
+          <w:color w:val="CE9178"/>
+          <w:kern w:val="0"/>
+          <w:sz w:val="21"/>
+          <w:szCs w:val="21"/>
+        </w:rPr>
+        <w:t>"</w:t>
+      </w:r>
+      <w:r>
+        <w:rPr>
+          <w:rFonts w:ascii="Consolas" w:eastAsia="굴림" w:hAnsi="Consolas" w:cs="굴림"/>
+          <w:color w:val="CE9178"/>
+          <w:kern w:val="0"/>
+          <w:sz w:val="21"/>
+          <w:szCs w:val="21"/>
+        </w:rPr>
+        <w:t>홍길동</w:t>
+      </w:r>
+      <w:r>
+        <w:rPr>
+          <w:rFonts w:ascii="Consolas" w:eastAsia="굴림" w:hAnsi="Consolas" w:cs="굴림"/>
+          <w:color w:val="CE9178"/>
+          <w:kern w:val="0"/>
+          <w:sz w:val="21"/>
+          <w:szCs w:val="21"/>
+        </w:rPr>
+        <w:t>"</w:t>
+      </w:r>
+    </w:p>
+    <w:p>
+      <w:pPr>
+        <w:widowControl/>
+        <w:shd w:val="clear" w:color="auto" w:fill="1E1E1E"/>
+        <w:wordWrap/>
+        <w:autoSpaceDE/>
+        <w:autoSpaceDN/>
+        <w:spacing w:after="0" w:line="285" w:lineRule="atLeast"/>
+        <w:jc w:val="left"/>
+        <w:rPr>
+          <w:rFonts w:ascii="Consolas" w:eastAsia="굴림" w:hAnsi="Consolas" w:cs="굴림"/>
+          <w:color w:val="D4D4D4"/>
+          <w:kern w:val="0"/>
+          <w:sz w:val="21"/>
+          <w:szCs w:val="21"/>
+        </w:rPr>
+      </w:pPr>
+      <w:r>
+        <w:rPr>
+          <w:rFonts w:ascii="Consolas" w:eastAsia="굴림" w:hAnsi="Consolas" w:cs="굴림"/>
+          <w:color w:val="D4D4D4"/>
+          <w:kern w:val="0"/>
+          <w:sz w:val="21"/>
+          <w:szCs w:val="21"/>
+        </w:rPr>
+        <w:t>        </w:t>
+      </w:r>
+      <w:r>
+        <w:rPr>
+          <w:rFonts w:ascii="Consolas" w:eastAsia="굴림" w:hAnsi="Consolas" w:cs="굴림"/>
+          <w:color w:val="DCDCAA"/>
+          <w:kern w:val="0"/>
+          <w:sz w:val="21"/>
+          <w:szCs w:val="21"/>
+        </w:rPr>
+        <w:t>super</w:t>
+      </w:r>
+      <w:r>
+        <w:rPr>
+          <w:rFonts w:ascii="Consolas" w:eastAsia="굴림" w:hAnsi="Consolas" w:cs="굴림"/>
+          <w:color w:val="D4D4D4"/>
+          <w:kern w:val="0"/>
+          <w:sz w:val="21"/>
+          <w:szCs w:val="21"/>
+        </w:rPr>
+        <w:t>().save()</w:t>
+      </w:r>
+    </w:p>
+    <w:p>
+      <w:pPr>
+        <w:rPr>
+          <w:rFonts w:hint="eastAsia"/>
+        </w:rPr>
+      </w:pPr>
     </w:p>
     <w:sectPr>
       <w:pgSz w:w="11906" w:h="16838"/>
@@ -24421,6 +28671,31 @@
     <w:basedOn w:val="a0"/>
     <w:rsid w:val="00A34BF1"/>
   </w:style>
+  <w:style w:type="character" w:customStyle="1" w:styleId="k">
+    <w:name w:val="k"/>
+    <w:basedOn w:val="a0"/>
+    <w:rsid w:val="00DE2EB0"/>
+  </w:style>
+  <w:style w:type="character" w:customStyle="1" w:styleId="nf">
+    <w:name w:val="nf"/>
+    <w:basedOn w:val="a0"/>
+    <w:rsid w:val="00DE2EB0"/>
+  </w:style>
+  <w:style w:type="character" w:customStyle="1" w:styleId="bp">
+    <w:name w:val="bp"/>
+    <w:basedOn w:val="a0"/>
+    <w:rsid w:val="00DE2EB0"/>
+  </w:style>
+  <w:style w:type="character" w:customStyle="1" w:styleId="sd">
+    <w:name w:val="sd"/>
+    <w:basedOn w:val="a0"/>
+    <w:rsid w:val="00DE2EB0"/>
+  </w:style>
+  <w:style w:type="character" w:customStyle="1" w:styleId="nb">
+    <w:name w:val="nb"/>
+    <w:basedOn w:val="a0"/>
+    <w:rsid w:val="00DE2EB0"/>
+  </w:style>
 </w:styles>
 </file>
 

</xml_diff>